<commit_message>
fixes audio part doc
</commit_message>
<xml_diff>
--- a/Progetto/Documentazione/Documentazione con layout bello.docx
+++ b/Progetto/Documentazione/Documentazione con layout bello.docx
@@ -1,6 +1,6 @@
 
 <file path=word/document.xml><?xml version="1.0" encoding="utf-8"?>
-<w:document xmlns:wpc="http://schemas.microsoft.com/office/word/2010/wordprocessingCanvas" xmlns:cx="http://schemas.microsoft.com/office/drawing/2014/chartex" xmlns:cx1="http://schemas.microsoft.com/office/drawing/2015/9/8/chartex" xmlns:cx2="http://schemas.microsoft.com/office/drawing/2015/10/21/chartex" xmlns:cx3="http://schemas.microsoft.com/office/drawing/2016/5/9/chartex" xmlns:cx4="http://schemas.microsoft.com/office/drawing/2016/5/10/chartex" xmlns:cx5="http://schemas.microsoft.com/office/drawing/2016/5/11/chartex" xmlns:cx6="http://schemas.microsoft.com/office/drawing/2016/5/12/chartex" xmlns:cx7="http://schemas.microsoft.com/office/drawing/2016/5/13/chartex" xmlns:cx8="http://schemas.microsoft.com/office/drawing/2016/5/14/chartex" xmlns:mc="http://schemas.openxmlformats.org/markup-compatibility/2006" xmlns:aink="http://schemas.microsoft.com/office/drawing/2016/ink" xmlns:am3d="http://schemas.microsoft.com/office/drawing/2017/model3d" xmlns:o="urn:schemas-microsoft-com:office:office" xmlns:r="http://schemas.openxmlformats.org/officeDocument/2006/relationships" xmlns:m="http://schemas.openxmlformats.org/officeDocument/2006/math" xmlns:v="urn:schemas-microsoft-com:vml" xmlns:wp14="http://schemas.microsoft.com/office/word/2010/wordprocessingDrawing" xmlns:wp="http://schemas.openxmlformats.org/drawingml/2006/wordprocessingDrawing" xmlns:w10="urn:schemas-microsoft-com:office:word" xmlns:w="http://schemas.openxmlformats.org/wordprocessingml/2006/main" xmlns:w14="http://schemas.microsoft.com/office/word/2010/wordml" xmlns:w15="http://schemas.microsoft.com/office/word/2012/wordml" xmlns:w16cex="http://schemas.microsoft.com/office/word/2018/wordml/cex" xmlns:w16cid="http://schemas.microsoft.com/office/word/2016/wordml/cid" xmlns:w16="http://schemas.microsoft.com/office/word/2018/wordml" xmlns:w16se="http://schemas.microsoft.com/office/word/2015/wordml/symex" xmlns:wpg="http://schemas.microsoft.com/office/word/2010/wordprocessingGroup" xmlns:wpi="http://schemas.microsoft.com/office/word/2010/wordprocessingInk" xmlns:wne="http://schemas.microsoft.com/office/word/2006/wordml" xmlns:wps="http://schemas.microsoft.com/office/word/2010/wordprocessingShape" mc:Ignorable="w14 w15 w16se w16cid w16 w16cex wp14">
+<w:document xmlns:wpc="http://schemas.microsoft.com/office/word/2010/wordprocessingCanvas" xmlns:cx="http://schemas.microsoft.com/office/drawing/2014/chartex" xmlns:cx1="http://schemas.microsoft.com/office/drawing/2015/9/8/chartex" xmlns:cx2="http://schemas.microsoft.com/office/drawing/2015/10/21/chartex" xmlns:cx3="http://schemas.microsoft.com/office/drawing/2016/5/9/chartex" xmlns:cx4="http://schemas.microsoft.com/office/drawing/2016/5/10/chartex" xmlns:cx5="http://schemas.microsoft.com/office/drawing/2016/5/11/chartex" xmlns:cx6="http://schemas.microsoft.com/office/drawing/2016/5/12/chartex" xmlns:cx7="http://schemas.microsoft.com/office/drawing/2016/5/13/chartex" xmlns:cx8="http://schemas.microsoft.com/office/drawing/2016/5/14/chartex" xmlns:mc="http://schemas.openxmlformats.org/markup-compatibility/2006" xmlns:aink="http://schemas.microsoft.com/office/drawing/2016/ink" xmlns:am3d="http://schemas.microsoft.com/office/drawing/2017/model3d" xmlns:o="urn:schemas-microsoft-com:office:office" xmlns:r="http://schemas.openxmlformats.org/officeDocument/2006/relationships" xmlns:m="http://schemas.openxmlformats.org/officeDocument/2006/math" xmlns:v="urn:schemas-microsoft-com:vml" xmlns:wp14="http://schemas.microsoft.com/office/word/2010/wordprocessingDrawing" xmlns:wp="http://schemas.openxmlformats.org/drawingml/2006/wordprocessingDrawing" xmlns:w10="urn:schemas-microsoft-com:office:word" xmlns:w="http://schemas.openxmlformats.org/wordprocessingml/2006/main" xmlns:w14="http://schemas.microsoft.com/office/word/2010/wordml" xmlns:w15="http://schemas.microsoft.com/office/word/2012/wordml" xmlns:w16cid="http://schemas.microsoft.com/office/word/2016/wordml/cid" xmlns:w16se="http://schemas.microsoft.com/office/word/2015/wordml/symex" xmlns:wpg="http://schemas.microsoft.com/office/word/2010/wordprocessingGroup" xmlns:wpi="http://schemas.microsoft.com/office/word/2010/wordprocessingInk" xmlns:wne="http://schemas.microsoft.com/office/word/2006/wordml" xmlns:wps="http://schemas.microsoft.com/office/word/2010/wordprocessingShape" mc:Ignorable="w14 w15 w16se w16cid wp14">
   <w:body>
     <w:p>
       <w:pPr>
@@ -12,12 +12,10 @@
         <w:pStyle w:val="Titolo"/>
       </w:pPr>
       <w:bookmarkStart w:id="0" w:name="_Toc43586304"/>
-      <w:proofErr w:type="spellStart"/>
       <w:r>
         <w:t>SmartRingbell</w:t>
       </w:r>
       <w:bookmarkEnd w:id="0"/>
-      <w:proofErr w:type="spellEnd"/>
     </w:p>
     <w:p/>
     <w:p/>
@@ -132,7 +130,7 @@
                 <v:stroke joinstyle="miter"/>
                 <v:path gradientshapeok="t" o:connecttype="rect"/>
               </v:shapetype>
-              <v:shape id="Casella di testo 3" o:spid="_x0000_s1026" type="#_x0000_t202" style="position:absolute;margin-left:8.65pt;margin-top:14.3pt;width:420.4pt;height:86.65pt;z-index:251659264;visibility:visible;mso-wrap-style:square;mso-width-percent:0;mso-height-percent:0;mso-wrap-distance-left:9pt;mso-wrap-distance-top:0;mso-wrap-distance-right:9pt;mso-wrap-distance-bottom:0;mso-position-horizontal:absolute;mso-position-horizontal-relative:text;mso-position-vertical:absolute;mso-position-vertical-relative:text;mso-width-percent:0;mso-height-percent:0;mso-width-relative:margin;mso-height-relative:margin;v-text-anchor:top" o:gfxdata="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" fillcolor="white [3201]" strokecolor="#4472c4 [3204]" strokeweight="1pt">
+              <v:shape id="Casella di testo 3" o:spid="_x0000_s1026" type="#_x0000_t202" style="position:absolute;margin-left:8.65pt;margin-top:14.3pt;width:420.4pt;height:86.65pt;z-index:251659264;visibility:visible;mso-wrap-style:square;mso-width-percent:0;mso-height-percent:0;mso-wrap-distance-left:9pt;mso-wrap-distance-top:0;mso-wrap-distance-right:9pt;mso-wrap-distance-bottom:0;mso-position-horizontal:absolute;mso-position-horizontal-relative:text;mso-position-vertical:absolute;mso-position-vertical-relative:text;mso-width-percent:0;mso-height-percent:0;mso-width-relative:margin;mso-height-relative:margin;v-text-anchor:top" o:gfxdata="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" fillcolor="white [3201]" strokecolor="#4472c4 [3204]" strokeweight="1pt">
                 <v:textbox>
                   <w:txbxContent>
                     <w:p>
@@ -1495,15 +1493,7 @@
         <w:jc w:val="both"/>
       </w:pPr>
       <w:r>
-        <w:t xml:space="preserve">Smart </w:t>
-      </w:r>
-      <w:proofErr w:type="spellStart"/>
-      <w:r>
-        <w:t>Ringbell</w:t>
-      </w:r>
-      <w:proofErr w:type="spellEnd"/>
-      <w:r>
-        <w:t xml:space="preserve"> nasce dall’intenzione di applicare tecniche biometriche all’ambito della sicurezza domestica. Si presenta come un citofono smart che prevede l’immissione di due tipi diversi di tratto biometrico: la voce ed il volto. Attraverso un riconoscimento di questi ultimi sarà possibile consentire l’accesso in casa solo a chi sarà registrato come utente nel sistema. Il riconoscimento per i tratti avverrà in maniera separata ed indipendente in modo tale che se una delle due metodologie di riconoscimento non dovesse andare a buon fine, la “compromessa” non infici con le performance del sistema. In situazioni di dubbio o rigetto, la possibilità che la porta si apra non sarà esclusa a priori, ma sarà lasciata alla discrezione del padrone di casa attraverso l’utilizzo di una apposita app Android.</w:t>
+        <w:t>Smart Ringbell nasce dall’intenzione di applicare tecniche biometriche all’ambito della sicurezza domestica. Si presenta come un citofono smart che prevede l’immissione di due tipi diversi di tratto biometrico: la voce ed il volto. Attraverso un riconoscimento di questi ultimi sarà possibile consentire l’accesso in casa solo a chi sarà registrato come utente nel sistema. Il riconoscimento per i tratti avverrà in maniera separata ed indipendente in modo tale che se una delle due metodologie di riconoscimento non dovesse andare a buon fine, la “compromessa” non infici con le performance del sistema. In situazioni di dubbio o rigetto, la possibilità che la porta si apra non sarà esclusa a priori, ma sarà lasciata alla discrezione del padrone di casa attraverso l’utilizzo di una apposita app Android.</w:t>
       </w:r>
     </w:p>
     <w:p>
@@ -1550,15 +1540,7 @@
         <w:jc w:val="both"/>
       </w:pPr>
       <w:r>
-        <w:t>Suona il campanello (</w:t>
-      </w:r>
-      <w:proofErr w:type="spellStart"/>
-      <w:r>
-        <w:t>Recognition</w:t>
-      </w:r>
-      <w:proofErr w:type="spellEnd"/>
-      <w:r>
-        <w:t>)</w:t>
+        <w:t>Suona il campanello (Recognition)</w:t>
       </w:r>
     </w:p>
     <w:p>
@@ -1639,15 +1621,7 @@
         <w:jc w:val="both"/>
       </w:pPr>
       <w:r>
-        <w:t xml:space="preserve">Utente in fase di </w:t>
-      </w:r>
-      <w:proofErr w:type="spellStart"/>
-      <w:r>
-        <w:t>adding</w:t>
-      </w:r>
-      <w:proofErr w:type="spellEnd"/>
-      <w:r>
-        <w:t>: l’utente immette campioni di tipo audiovisivo tali da generare un modello da utilizzare durante la fase di test.</w:t>
+        <w:t>Utente in fase di adding: l’utente immette campioni di tipo audiovisivo tali da generare un modello da utilizzare durante la fase di test.</w:t>
       </w:r>
     </w:p>
     <w:p>
@@ -1699,15 +1673,7 @@
         <w:jc w:val="both"/>
       </w:pPr>
       <w:r>
-        <w:t xml:space="preserve">Utente non riconosciuto in fase di test: l’utente immette un campione audiovisivo che verrà confrontato e rigettato con i modelli presenti nel data set. Precisamente, entrambi i campioni non supereranno una soglia di somiglianza con i modelli presenti del data set tale da poter rivendicare un’identità. È inviata una notifica al dispositivo Android dell’utente proprietario di casa informandolo della presenza di un potenziale sconosciuto alla sua porta. Attraverso l’utilizzo dell’app Android sarà possibile visualizzare la foto del possibile sconosciuto e decidere se aprire o meno la porta a distanza. La foto scattata al possibile sconosciuto sarà cancellata appena presa una decisione. Per rispettare la privacy dell’utenza non sarà neanche possibile fare </w:t>
-      </w:r>
-      <w:proofErr w:type="spellStart"/>
-      <w:r>
-        <w:t>screenshots</w:t>
-      </w:r>
-      <w:proofErr w:type="spellEnd"/>
-      <w:r>
-        <w:t xml:space="preserve"> all’interno dell’applicazione. Una volta che l’utente proprietario avrà </w:t>
+        <w:t xml:space="preserve">Utente non riconosciuto in fase di test: l’utente immette un campione audiovisivo che verrà confrontato e rigettato con i modelli presenti nel data set. Precisamente, entrambi i campioni non supereranno una soglia di somiglianza con i modelli presenti del data set tale da poter rivendicare un’identità. È inviata una notifica al dispositivo Android dell’utente proprietario di casa informandolo della presenza di un potenziale sconosciuto alla sua porta. Attraverso l’utilizzo dell’app Android sarà possibile visualizzare la foto del possibile sconosciuto e decidere se aprire o meno la porta a distanza. La foto scattata al possibile sconosciuto sarà cancellata appena presa una decisione. Per rispettare la privacy dell’utenza non sarà neanche possibile fare screenshots all’interno dell’applicazione. Una volta che l’utente proprietario avrà </w:t>
       </w:r>
       <w:r>
         <w:t>deciso se aprire o meno la porta arriverà un messaggio di conferma sia sullo schermo del proprio dispositivo Android, sia al citofono vero e proprio.</w:t>
@@ -1723,15 +1689,7 @@
         <w:jc w:val="both"/>
       </w:pPr>
       <w:r>
-        <w:t xml:space="preserve">Utente riconosciuto parzialmente in fase di test: l’utente immette un campione audiovisivo che verrà confrontato e riconosciuto parzialmente con i modelli presenti nel data set. Ciò implica che l’utente avrà superato solo uno dei due riconoscimenti previsti per l’accesso. Il riconoscimento parziale impedisce un rigetto assoluto dell’utente che potrà accedere solo grazie ad una conferma avvenuta da parte dell’utente proprietario di casa. Attraverso l’utilizzo dell’app Android sarà possibile visualizzare la foto della persona alla porta e decidere se aprire o meno quest’ultima a distanza. La foto scattata sarà cancellata appena presa una decisione. Per rispettare la privacy dell’utenza non sarà neanche possibile fare </w:t>
-      </w:r>
-      <w:proofErr w:type="spellStart"/>
-      <w:r>
-        <w:t>screenshots</w:t>
-      </w:r>
-      <w:proofErr w:type="spellEnd"/>
-      <w:r>
-        <w:t xml:space="preserve"> all’interno dell’app. Una volta che l’utente proprietario avrà deciso se lasciare o meno aperta la porta arriverà un messaggio di conferma sia sullo schermo del proprio dispositivo Android sia al citofono vero e proprio.</w:t>
+        <w:t>Utente riconosciuto parzialmente in fase di test: l’utente immette un campione audiovisivo che verrà confrontato e riconosciuto parzialmente con i modelli presenti nel data set. Ciò implica che l’utente avrà superato solo uno dei due riconoscimenti previsti per l’accesso. Il riconoscimento parziale impedisce un rigetto assoluto dell’utente che potrà accedere solo grazie ad una conferma avvenuta da parte dell’utente proprietario di casa. Attraverso l’utilizzo dell’app Android sarà possibile visualizzare la foto della persona alla porta e decidere se aprire o meno quest’ultima a distanza. La foto scattata sarà cancellata appena presa una decisione. Per rispettare la privacy dell’utenza non sarà neanche possibile fare screenshots all’interno dell’app. Una volta che l’utente proprietario avrà deciso se lasciare o meno aperta la porta arriverà un messaggio di conferma sia sullo schermo del proprio dispositivo Android sia al citofono vero e proprio.</w:t>
       </w:r>
     </w:p>
     <w:p>
@@ -1858,98 +1816,18 @@
         </w:drawing>
       </w:r>
       <w:r>
-        <w:t xml:space="preserve">La rilevazione di oggetti che utilizzano i </w:t>
-      </w:r>
-      <w:proofErr w:type="spellStart"/>
-      <w:r>
-        <w:t>cascade</w:t>
-      </w:r>
-      <w:proofErr w:type="spellEnd"/>
-      <w:r>
-        <w:t xml:space="preserve"> </w:t>
-      </w:r>
-      <w:proofErr w:type="spellStart"/>
-      <w:r>
-        <w:t>classifiers</w:t>
-      </w:r>
-      <w:proofErr w:type="spellEnd"/>
-      <w:r>
-        <w:t xml:space="preserve"> (classificatori a cascata) si basano su </w:t>
-      </w:r>
-      <w:proofErr w:type="spellStart"/>
-      <w:r>
-        <w:t>Haar</w:t>
-      </w:r>
-      <w:proofErr w:type="spellEnd"/>
-      <w:r>
-        <w:t xml:space="preserve"> che è un metodo di rilevamento di oggetti molto efficace. È un approccio che si basa sul machine learning. La “</w:t>
-      </w:r>
-      <w:proofErr w:type="spellStart"/>
-      <w:r>
-        <w:t>cascade</w:t>
-      </w:r>
-      <w:proofErr w:type="spellEnd"/>
-      <w:r>
-        <w:t xml:space="preserve"> </w:t>
-      </w:r>
-      <w:proofErr w:type="spellStart"/>
-      <w:r>
-        <w:t>function</w:t>
-      </w:r>
-      <w:proofErr w:type="spellEnd"/>
-      <w:r>
-        <w:t>” viene allenata attraverso molte immagini positive (contengono ciò che vogliamo identificare) e negative (immagini che non contengono l’elemento che vogliamo identificare). Fatto questo, la funzione viene utilizzata per rilevare gli oggetti in altre immagini.</w:t>
-      </w:r>
-      <w:r>
-        <w:t xml:space="preserve"> Dopo aver allenato il classificatore, bisogna estrarre </w:t>
-      </w:r>
-      <w:proofErr w:type="gramStart"/>
-      <w:r>
-        <w:t>le features</w:t>
-      </w:r>
-      <w:proofErr w:type="gramEnd"/>
-      <w:r>
-        <w:t xml:space="preserve">. Per fare questo vengono utilizzate le funzioni di </w:t>
-      </w:r>
-      <w:proofErr w:type="spellStart"/>
-      <w:r>
-        <w:t>Haar</w:t>
-      </w:r>
-      <w:proofErr w:type="spellEnd"/>
-      <w:r>
-        <w:t xml:space="preserve">. Ogni </w:t>
-      </w:r>
-      <w:proofErr w:type="spellStart"/>
-      <w:r>
-        <w:t>feature</w:t>
-      </w:r>
-      <w:proofErr w:type="spellEnd"/>
-      <w:r>
-        <w:t xml:space="preserve"> è un singolo valore ottenuto sottraendo la somma dei pixel sotto il rettangolo bianco dalla somma dei pixel sotto il rettangolo nero. Tutte le dimensioni e posizioni possibili, vengono utilizzate per calcolare tutte </w:t>
-      </w:r>
-      <w:proofErr w:type="gramStart"/>
-      <w:r>
-        <w:t>le features</w:t>
-      </w:r>
-      <w:proofErr w:type="gramEnd"/>
-      <w:r>
-        <w:t>. I calcoli da effettuare sono tantissimi anche se si ha una finestra molto piccola. Ad esempio, una finestra 24*24 produce oltre 160000 funzioni. Per ridurre il tempo di computazione, viene utilizzata un’immagine integrale. L’immagine integrale è una struttura dati per il calcolo rapido della somma dei valori in un sottoinsieme rettangolare di una griglia.</w:t>
-      </w:r>
-    </w:p>
-    <w:p>
-      <w:pPr>
-        <w:jc w:val="both"/>
-      </w:pPr>
-      <w:r>
-        <w:t xml:space="preserve">Per la realizzazione di questo progetto non è stato creato un classificatore ad-hoc, ma è stato utilizzato il classificatore “haarcascade_frontalface_default.xml” fornito dalla libreria </w:t>
-      </w:r>
-      <w:proofErr w:type="spellStart"/>
-      <w:r>
-        <w:t>OpenCV</w:t>
-      </w:r>
-      <w:proofErr w:type="spellEnd"/>
-      <w:r>
-        <w:t xml:space="preserve">. Questo classificatore è in grado di identificare solo i volti posizionati di fronte alla videocamera. È stato utilizzato questo classificatore, perché è abbastanza “leggero” e non ha bisogno di un hardware molto performante per dare risultati in tempi accettabili. </w:t>
+        <w:t>La rilevazione di oggetti che utilizzano i cascade classifiers (classificatori a cascata) si basano su Haar che è un metodo di rilevamento di oggetti molto efficace. È un approccio che si basa sul machine learning. La “cascade function” viene allenata attraverso molte immagini positive (contengono ciò che vogliamo identificare) e negative (immagini che non contengono l’elemento che vogliamo identificare). Fatto questo, la funzione viene utilizzata per rilevare gli oggetti in altre immagini.</w:t>
+      </w:r>
+      <w:r>
+        <w:t xml:space="preserve"> Dopo aver allenato il classificatore, bisogna estrarre le features. Per fare questo vengono utilizzate le funzioni di Haar. Ogni feature è un singolo valore ottenuto sottraendo la somma dei pixel sotto il rettangolo bianco dalla somma dei pixel sotto il rettangolo nero. Tutte le dimensioni e posizioni possibili, vengono utilizzate per calcolare tutte le features. I calcoli da effettuare sono tantissimi anche se si ha una finestra molto piccola. Ad esempio, una finestra 24*24 produce oltre 160000 funzioni. Per ridurre il tempo di computazione, viene utilizzata un’immagine integrale. L’immagine integrale è una struttura dati per il calcolo rapido della somma dei valori in un sottoinsieme rettangolare di una griglia.</w:t>
+      </w:r>
+    </w:p>
+    <w:p>
+      <w:pPr>
+        <w:jc w:val="both"/>
+      </w:pPr>
+      <w:r>
+        <w:t xml:space="preserve">Per la realizzazione di questo progetto non è stato creato un classificatore ad-hoc, ma è stato utilizzato il classificatore “haarcascade_frontalface_default.xml” fornito dalla libreria OpenCV. Questo classificatore è in grado di identificare solo i volti posizionati di fronte alla videocamera. È stato utilizzato questo classificatore, perché è abbastanza “leggero” e non ha bisogno di un hardware molto performante per dare risultati in tempi accettabili. </w:t>
       </w:r>
     </w:p>
     <w:p>
@@ -1991,29 +1869,29 @@
           <w:i w:val="0"/>
           <w:iCs w:val="0"/>
         </w:rPr>
+        <w:t>Implementazione</w:t>
+      </w:r>
+    </w:p>
+    <w:p>
+      <w:pPr>
+        <w:jc w:val="both"/>
+      </w:pPr>
+      <w:r>
+        <w:t xml:space="preserve">La chiamata alla funzione che consente di identificare la presenza di un volto all’interno dell’immagine è la seguente. </w:t>
+      </w:r>
+    </w:p>
+    <w:p>
+      <w:pPr>
+        <w:jc w:val="center"/>
+        <w:rPr>
+          <w:noProof/>
+        </w:rPr>
+      </w:pPr>
+      <w:r>
+        <w:rPr>
+          <w:noProof/>
+        </w:rPr>
         <w:lastRenderedPageBreak/>
-        <w:t>Implementazione</w:t>
-      </w:r>
-    </w:p>
-    <w:p>
-      <w:pPr>
-        <w:jc w:val="both"/>
-      </w:pPr>
-      <w:r>
-        <w:t xml:space="preserve">La chiamata alla funzione che consente di identificare la presenza di un volto all’interno dell’immagine è la seguente. </w:t>
-      </w:r>
-    </w:p>
-    <w:p>
-      <w:pPr>
-        <w:jc w:val="center"/>
-        <w:rPr>
-          <w:noProof/>
-        </w:rPr>
-      </w:pPr>
-      <w:r>
-        <w:rPr>
-          <w:noProof/>
-        </w:rPr>
         <w:drawing>
           <wp:inline distT="0" distB="0" distL="0" distR="0">
             <wp:extent cx="4914900" cy="1257300"/>
@@ -2157,45 +2035,13 @@
         <w:t>,</w:t>
       </w:r>
       <w:r>
-        <w:t xml:space="preserve"> dato che il campo uditivo umano va da circa 20 Hz a 20000 Hz, si sarebbe dovuta utilizzare una frequenza superiore ai 40 </w:t>
-      </w:r>
-      <w:proofErr w:type="spellStart"/>
-      <w:r>
-        <w:t>Khz</w:t>
-      </w:r>
-      <w:proofErr w:type="spellEnd"/>
-      <w:r>
-        <w:t xml:space="preserve">. Inoltre, i segnali devono essere passa-basso filtrati prima del campionamento per evitare </w:t>
-      </w:r>
-      <w:proofErr w:type="spellStart"/>
-      <w:r>
-        <w:t>aliasing</w:t>
-      </w:r>
-      <w:proofErr w:type="spellEnd"/>
-      <w:r>
-        <w:t>. Mentre un filtro ideale passa-basso potrebbe perfettamente passare frequenz</w:t>
+        <w:t xml:space="preserve"> dato che il campo uditivo umano va da circa 20 Hz a 20000 Hz, si sarebbe dovuta utilizzare una frequenza superiore ai 40 Khz. Inoltre, i segnali devono essere passa-basso filtrati prima del campionamento per evitare aliasing. Mentre un filtro ideale passa-basso potrebbe perfettamente passare frequenz</w:t>
       </w:r>
       <w:r>
         <w:t>e</w:t>
       </w:r>
       <w:r>
-        <w:t xml:space="preserve"> inferiori a 20 </w:t>
-      </w:r>
-      <w:proofErr w:type="spellStart"/>
-      <w:r>
-        <w:t>Khz</w:t>
-      </w:r>
-      <w:proofErr w:type="spellEnd"/>
-      <w:r>
-        <w:t xml:space="preserve"> e altrettanto perfettamente tagliare frequenze al di sopra di 20 </w:t>
-      </w:r>
-      <w:proofErr w:type="spellStart"/>
-      <w:r>
-        <w:t>Khz</w:t>
-      </w:r>
-      <w:proofErr w:type="spellEnd"/>
-      <w:r>
-        <w:t>, un filtro tale ideale è teoricamente impossibil</w:t>
+        <w:t xml:space="preserve"> inferiori a 20 Khz e altrettanto perfettamente tagliare frequenze al di sopra di 20 Khz, un filtro tale ideale è teoricamente impossibil</w:t>
       </w:r>
       <w:r>
         <w:t>e</w:t>
@@ -2210,47 +2056,7 @@
         <w:t xml:space="preserve"> sono parzialmente attenuate. </w:t>
       </w:r>
       <w:r>
-        <w:t xml:space="preserve">Più è ampia questa banda di transizione, più facile ed economico è fare un filtro anti-aliasing che è un filtro utilizzato per limitare la larghezza di banda del segnale. La frequenza di campionamento 44.1 </w:t>
-      </w:r>
-      <w:proofErr w:type="spellStart"/>
-      <w:r>
-        <w:t>Khz</w:t>
-      </w:r>
-      <w:proofErr w:type="spellEnd"/>
-      <w:r>
-        <w:t xml:space="preserve"> consente una banda di transizione 2.05 </w:t>
-      </w:r>
-      <w:proofErr w:type="spellStart"/>
-      <w:r>
-        <w:t>Khz</w:t>
-      </w:r>
-      <w:proofErr w:type="spellEnd"/>
-      <w:r>
-        <w:t>. La registrazione dei file .</w:t>
-      </w:r>
-      <w:proofErr w:type="spellStart"/>
-      <w:r>
-        <w:t>wav</w:t>
-      </w:r>
-      <w:proofErr w:type="spellEnd"/>
-      <w:r>
-        <w:t xml:space="preserve"> avviene attraverso l’utilizzo della funzione </w:t>
-      </w:r>
-      <w:proofErr w:type="spellStart"/>
-      <w:r>
-        <w:t>rec</w:t>
-      </w:r>
-      <w:proofErr w:type="spellEnd"/>
-      <w:r>
-        <w:t xml:space="preserve"> della libreria </w:t>
-      </w:r>
-      <w:proofErr w:type="spellStart"/>
-      <w:r>
-        <w:t>sounddevice</w:t>
-      </w:r>
-      <w:proofErr w:type="spellEnd"/>
-      <w:r>
-        <w:t>.</w:t>
+        <w:t>Più è ampia questa banda di transizione, più facile ed economico è fare un filtro anti-aliasing che è un filtro utilizzato per limitare la larghezza di banda del segnale. La frequenza di campionamento 44.1 Khz consente una banda di transizione 2.05 Khz. La registrazione dei file .wav avviene attraverso l’utilizzo della funzione rec della libreria sounddevice.</w:t>
       </w:r>
       <w:r>
         <w:t xml:space="preserve"> </w:t>
@@ -2382,13 +2188,8 @@
           <w:tab w:val="left" w:pos="8773"/>
         </w:tabs>
       </w:pPr>
-      <w:proofErr w:type="spellStart"/>
-      <w:r>
-        <w:t>frames</w:t>
-      </w:r>
-      <w:proofErr w:type="spellEnd"/>
-      <w:r>
-        <w:t>: secondi da registrare</w:t>
+      <w:r>
+        <w:t>frames: secondi da registrare</w:t>
       </w:r>
     </w:p>
     <w:p>
@@ -2402,13 +2203,8 @@
           <w:tab w:val="left" w:pos="8773"/>
         </w:tabs>
       </w:pPr>
-      <w:proofErr w:type="spellStart"/>
-      <w:r>
-        <w:t>samplerate</w:t>
-      </w:r>
-      <w:proofErr w:type="spellEnd"/>
-      <w:r>
-        <w:t>: frequenza di campionamento</w:t>
+      <w:r>
+        <w:t>samplerate: frequenza di campionamento</w:t>
       </w:r>
     </w:p>
     <w:p>
@@ -2422,13 +2218,8 @@
           <w:tab w:val="left" w:pos="8773"/>
         </w:tabs>
       </w:pPr>
-      <w:proofErr w:type="spellStart"/>
-      <w:r>
-        <w:t>channels</w:t>
-      </w:r>
-      <w:proofErr w:type="spellEnd"/>
-      <w:r>
-        <w:t>: numero di canali da registrare</w:t>
+      <w:r>
+        <w:t>channels: numero di canali da registrare</w:t>
       </w:r>
     </w:p>
     <w:p>
@@ -2436,13 +2227,9 @@
         <w:pStyle w:val="Titolo2"/>
       </w:pPr>
       <w:bookmarkStart w:id="8" w:name="_Toc43586312"/>
-      <w:proofErr w:type="spellStart"/>
-      <w:r>
-        <w:t>Pre</w:t>
-      </w:r>
-      <w:proofErr w:type="spellEnd"/>
-      <w:r>
-        <w:t>-Processing</w:t>
+      <w:r>
+        <w:lastRenderedPageBreak/>
+        <w:t>Pre-Processing</w:t>
       </w:r>
       <w:bookmarkEnd w:id="8"/>
     </w:p>
@@ -2469,15 +2256,7 @@
         <w:jc w:val="both"/>
       </w:pPr>
       <w:r>
-        <w:t xml:space="preserve">Durante la fase di </w:t>
-      </w:r>
-      <w:proofErr w:type="spellStart"/>
-      <w:r>
-        <w:t>pre</w:t>
-      </w:r>
-      <w:proofErr w:type="spellEnd"/>
-      <w:r>
-        <w:t xml:space="preserve">-processing viene preso il frame e si verifica che il volto sia delle dimensioni minime richieste. Questo serve per scartare i frame che contengono volti troppo piccoli, i quali sono </w:t>
+        <w:t xml:space="preserve">Durante la fase di pre-processing viene preso il frame e si verifica che il volto sia delle dimensioni minime richieste. Questo serve per scartare i frame che contengono volti troppo piccoli, i quali sono </w:t>
       </w:r>
       <w:r>
         <w:t>o dei falsi positivi, o dei volti troppi piccoli che non vanno presi in considerazione. Il frame, se contiene un volto che rispetta le dimensioni minime richieste,</w:t>
@@ -2489,39 +2268,7 @@
         <w:t>viene</w:t>
       </w:r>
       <w:r>
-        <w:t xml:space="preserve"> convertito da BGR (Blue, Green, </w:t>
-      </w:r>
-      <w:proofErr w:type="spellStart"/>
-      <w:r>
-        <w:t>Red</w:t>
-      </w:r>
-      <w:proofErr w:type="spellEnd"/>
-      <w:r>
-        <w:t>) a RGB (</w:t>
-      </w:r>
-      <w:proofErr w:type="spellStart"/>
-      <w:r>
-        <w:t>Red</w:t>
-      </w:r>
-      <w:proofErr w:type="spellEnd"/>
-      <w:r>
-        <w:t xml:space="preserve">, Green, Blu). Successivamente, viene effettuato un </w:t>
-      </w:r>
-      <w:proofErr w:type="spellStart"/>
-      <w:r>
-        <w:t>crop</w:t>
-      </w:r>
-      <w:proofErr w:type="spellEnd"/>
-      <w:r>
-        <w:t xml:space="preserve"> dell’immagine in cui viene eliminato tutto ciò che non è il volto e infine viene effettuato un </w:t>
-      </w:r>
-      <w:proofErr w:type="spellStart"/>
-      <w:r>
-        <w:t>resize</w:t>
-      </w:r>
-      <w:proofErr w:type="spellEnd"/>
-      <w:r>
-        <w:t xml:space="preserve"> dell’immagine su scala 96*96 poiché è la grandezza richiesta dal modello utilizzato.</w:t>
+        <w:t xml:space="preserve"> convertito da BGR (Blue, Green, Red) a RGB (Red, Green, Blu). Successivamente, viene effettuato un crop dell’immagine in cui viene eliminato tutto ciò che non è il volto e infine viene effettuato un resize dell’immagine su scala 96*96 poiché è la grandezza richiesta dal modello utilizzato.</w:t>
       </w:r>
     </w:p>
     <w:p>
@@ -2667,7 +2414,6 @@
           <w:i w:val="0"/>
           <w:iCs w:val="0"/>
         </w:rPr>
-        <w:lastRenderedPageBreak/>
         <w:t>Voce</w:t>
       </w:r>
       <w:bookmarkEnd w:id="10"/>
@@ -2683,145 +2429,13 @@
         <w:t>S</w:t>
       </w:r>
       <w:r>
-        <w:t xml:space="preserve">ugli audio sono stati applicati rimozione del silenzio e riduzione del rumore. La rimozione del silenzio avviene attraverso l’utilizzo della funzione </w:t>
-      </w:r>
-      <w:proofErr w:type="spellStart"/>
-      <w:r>
-        <w:t>rms_silence_filter</w:t>
-      </w:r>
-      <w:proofErr w:type="spellEnd"/>
-      <w:r>
-        <w:t xml:space="preserve"> appartenente alla libreria </w:t>
-      </w:r>
-      <w:proofErr w:type="spellStart"/>
-      <w:r>
-        <w:t>speaker_verification_toolkit</w:t>
-      </w:r>
-      <w:proofErr w:type="spellEnd"/>
-      <w:r>
-        <w:t xml:space="preserve"> la quale adatta la soglia di </w:t>
-      </w:r>
-      <w:proofErr w:type="spellStart"/>
-      <w:r>
-        <w:t>treshold</w:t>
-      </w:r>
-      <w:proofErr w:type="spellEnd"/>
-      <w:r>
-        <w:t xml:space="preserve"> sulla base dei primi frame di audio. La funzione di </w:t>
-      </w:r>
-      <w:proofErr w:type="spellStart"/>
-      <w:r>
-        <w:t>noise</w:t>
-      </w:r>
-      <w:proofErr w:type="spellEnd"/>
-      <w:r>
-        <w:t xml:space="preserve"> </w:t>
-      </w:r>
-      <w:proofErr w:type="spellStart"/>
-      <w:r>
-        <w:t>removal</w:t>
-      </w:r>
-      <w:proofErr w:type="spellEnd"/>
-      <w:r>
-        <w:t xml:space="preserve"> è stata implementata attraverso l’utilizzo di un </w:t>
-      </w:r>
-      <w:proofErr w:type="spellStart"/>
-      <w:r>
-        <w:t>butterworh</w:t>
-      </w:r>
-      <w:proofErr w:type="spellEnd"/>
-      <w:r>
-        <w:t xml:space="preserve"> </w:t>
-      </w:r>
-      <w:proofErr w:type="spellStart"/>
-      <w:r>
-        <w:t>filter</w:t>
-      </w:r>
-      <w:proofErr w:type="spellEnd"/>
-      <w:r>
-        <w:t xml:space="preserve"> applicato attraverso la libreria </w:t>
-      </w:r>
-      <w:proofErr w:type="spellStart"/>
-      <w:proofErr w:type="gramStart"/>
-      <w:r>
-        <w:t>scipy.signal</w:t>
-      </w:r>
-      <w:proofErr w:type="spellEnd"/>
-      <w:proofErr w:type="gramEnd"/>
-      <w:r>
-        <w:t xml:space="preserve">. Il filtro si applica ottenendo un grado di </w:t>
-      </w:r>
-      <w:proofErr w:type="spellStart"/>
-      <w:r>
-        <w:t>smoothing</w:t>
-      </w:r>
-      <w:proofErr w:type="spellEnd"/>
-      <w:r>
-        <w:t xml:space="preserve"> del grafico rappresentante l’audio, nel nostro caso è 1 per permettere uno </w:t>
-      </w:r>
-      <w:proofErr w:type="spellStart"/>
-      <w:r>
-        <w:t>smooth</w:t>
-      </w:r>
-      <w:proofErr w:type="spellEnd"/>
-      <w:r>
-        <w:t xml:space="preserve"> lento, e una frequenza di </w:t>
-      </w:r>
-      <w:proofErr w:type="spellStart"/>
-      <w:r>
-        <w:t>cutt</w:t>
-      </w:r>
-      <w:proofErr w:type="spellEnd"/>
-      <w:r>
-        <w:t xml:space="preserve">-off normalizzata ottenuta scegliendo una frequenza di </w:t>
-      </w:r>
-      <w:proofErr w:type="spellStart"/>
-      <w:r>
-        <w:t>cut</w:t>
-      </w:r>
-      <w:proofErr w:type="spellEnd"/>
-      <w:r>
-        <w:t xml:space="preserve">-off e dividendola per la frequenza di </w:t>
-      </w:r>
-      <w:proofErr w:type="spellStart"/>
-      <w:r>
-        <w:t>Nyquist</w:t>
-      </w:r>
-      <w:proofErr w:type="spellEnd"/>
-      <w:r>
-        <w:t xml:space="preserve">. Prima di applicare queste due tecniche il dato viene letto attraverso la funzione </w:t>
-      </w:r>
-      <w:proofErr w:type="spellStart"/>
-      <w:r>
-        <w:t>load</w:t>
-      </w:r>
-      <w:proofErr w:type="spellEnd"/>
-      <w:r>
-        <w:t xml:space="preserve"> appartenente alla libreria librosa che si occupa di convertire l’audio in un vettore di </w:t>
-      </w:r>
-      <w:proofErr w:type="spellStart"/>
-      <w:r>
-        <w:t>floating</w:t>
-      </w:r>
-      <w:proofErr w:type="spellEnd"/>
-      <w:r>
-        <w:t xml:space="preserve"> </w:t>
-      </w:r>
-      <w:proofErr w:type="spellStart"/>
-      <w:r>
-        <w:t>point</w:t>
-      </w:r>
-      <w:proofErr w:type="spellEnd"/>
-      <w:r>
-        <w:t xml:space="preserve">. Dalla suddetta funzione otteniamo anche un intero maggiore di zero che indica il tasso di campionamento del nostro file </w:t>
-      </w:r>
-      <w:proofErr w:type="spellStart"/>
-      <w:r>
-        <w:t>wav</w:t>
-      </w:r>
-      <w:proofErr w:type="spellEnd"/>
-      <w:r>
-        <w:t>.</w:t>
+        <w:t xml:space="preserve">ugli audio sono stati applicati rimozione del silenzio e riduzione del rumore. La rimozione del silenzio avviene attraverso l’utilizzo della funzione rms_silence_filter appartenente alla libreria speaker_verification_toolkit la quale adatta </w:t>
+      </w:r>
+      <w:r>
+        <w:t>l’audio sulla base di una soglia di treshold fissata</w:t>
+      </w:r>
+      <w:r>
+        <w:t>. La funzione di noise removal è stata implementata attraverso l’utilizzo di un butterworh filter applicato attraverso la libreria scipy.signal. Il filtro si applica ottenendo un grado di smoothing del grafico rappresentante l’audio, nel nostro caso è 1 per permettere uno smooth lento, e una frequenza di cutt-off normalizzata ottenuta scegliendo una frequenza di cut-off e dividendola per la frequenza di Nyquist. Prima di applicare queste due tecniche il dato viene letto attraverso la funzione load appartenente alla libreria librosa che si occupa di convertire l’audio in un vettore di floating point. Dalla suddetta funzione otteniamo anche un intero maggiore di zero che indica il tasso di campionamento del nostro file wav.</w:t>
       </w:r>
     </w:p>
     <w:p>
@@ -2845,6 +2459,7 @@
           <w:i w:val="0"/>
           <w:iCs w:val="0"/>
         </w:rPr>
+        <w:lastRenderedPageBreak/>
         <w:t>Implementazione</w:t>
       </w:r>
     </w:p>
@@ -2952,47 +2567,7 @@
         <w:jc w:val="both"/>
       </w:pPr>
       <w:r>
-        <w:t xml:space="preserve">In questo progetto, viene utilizzato l’algoritmo di Google </w:t>
-      </w:r>
-      <w:proofErr w:type="spellStart"/>
-      <w:r>
-        <w:t>Facenet</w:t>
-      </w:r>
-      <w:proofErr w:type="spellEnd"/>
-      <w:r>
-        <w:t xml:space="preserve">, un </w:t>
-      </w:r>
-      <w:proofErr w:type="spellStart"/>
-      <w:r>
-        <w:t>framework</w:t>
-      </w:r>
-      <w:proofErr w:type="spellEnd"/>
-      <w:r>
-        <w:t xml:space="preserve"> molto usato per l’implementazione di moderne applicazioni di riconoscimento facciale. </w:t>
-      </w:r>
-      <w:proofErr w:type="spellStart"/>
-      <w:r>
-        <w:t>FaceNet</w:t>
-      </w:r>
-      <w:proofErr w:type="spellEnd"/>
-      <w:r>
-        <w:t xml:space="preserve"> utilizza una tecnica chiamata “apprendimento </w:t>
-      </w:r>
-      <w:proofErr w:type="spellStart"/>
-      <w:r>
-        <w:t>one-shot</w:t>
-      </w:r>
-      <w:proofErr w:type="spellEnd"/>
-      <w:r>
-        <w:t xml:space="preserve">”. La sua rete è composta da un livello di input batch e una rete neurale </w:t>
-      </w:r>
-      <w:proofErr w:type="spellStart"/>
-      <w:r>
-        <w:t>convoluzionale</w:t>
-      </w:r>
-      <w:proofErr w:type="spellEnd"/>
-      <w:r>
-        <w:t xml:space="preserve"> profonda (CNN) seguita da normalizzazione L2.</w:t>
+        <w:t>In questo progetto, viene utilizzato l’algoritmo di Google Facenet, un framework molto usato per l’implementazione di moderne applicazioni di riconoscimento facciale. FaceNet utilizza una tecnica chiamata “apprendimento one-shot”. La sua rete è composta da un livello di input batch e una rete neurale convoluzionale profonda (CNN) seguita da normalizzazione L2.</w:t>
       </w:r>
     </w:p>
     <w:p>
@@ -3061,23 +2636,7 @@
         <w:jc w:val="both"/>
       </w:pPr>
       <w:r>
-        <w:t xml:space="preserve">La rete neurale </w:t>
-      </w:r>
-      <w:proofErr w:type="spellStart"/>
-      <w:r>
-        <w:t>convoluzionale</w:t>
-      </w:r>
-      <w:proofErr w:type="spellEnd"/>
-      <w:r>
-        <w:t xml:space="preserve"> di </w:t>
-      </w:r>
-      <w:proofErr w:type="spellStart"/>
-      <w:r>
-        <w:t>FaceNet</w:t>
-      </w:r>
-      <w:proofErr w:type="spellEnd"/>
-      <w:r>
-        <w:t xml:space="preserve"> si basa sui pixel dell’immagine come caratteristiche (features), anziché estrarli manualmente. L’idea principale alla base dell’algoritmo è quella di rappresentare un volto come un vettore a 128 dimensioni, mappando le caratteristiche di input ai vettori.</w:t>
+        <w:t>La rete neurale convoluzionale di FaceNet si basa sui pixel dell’immagine come caratteristiche (features), anziché estrarli manualmente. L’idea principale alla base dell’algoritmo è quella di rappresentare un volto come un vettore a 128 dimensioni, mappando le caratteristiche di input ai vettori.</w:t>
       </w:r>
     </w:p>
     <w:p>
@@ -3099,31 +2658,7 @@
         <w:jc w:val="both"/>
       </w:pPr>
       <w:r>
-        <w:t xml:space="preserve">L’ultimo stadio dell’architettura </w:t>
-      </w:r>
-      <w:proofErr w:type="spellStart"/>
-      <w:r>
-        <w:t>FaceNet</w:t>
-      </w:r>
-      <w:proofErr w:type="spellEnd"/>
-      <w:r>
-        <w:t xml:space="preserve"> è la “perdita di tripletta” (</w:t>
-      </w:r>
-      <w:proofErr w:type="spellStart"/>
-      <w:r>
-        <w:t>triplet</w:t>
-      </w:r>
-      <w:proofErr w:type="spellEnd"/>
-      <w:r>
-        <w:t xml:space="preserve"> </w:t>
-      </w:r>
-      <w:proofErr w:type="spellStart"/>
-      <w:r>
-        <w:t>loss</w:t>
-      </w:r>
-      <w:proofErr w:type="spellEnd"/>
-      <w:r>
-        <w:t>), che minimizza la distanza tra un’ancora e un positivo noto (somiglianza tra i due volti), massimizzando al contempo la distanza tra l’ancora e un negativo noto (dissomiglianza).</w:t>
+        <w:t>L’ultimo stadio dell’architettura FaceNet è la “perdita di tripletta” (triplet loss), che minimizza la distanza tra un’ancora e un positivo noto (somiglianza tra i due volti), massimizzando al contempo la distanza tra l’ancora e un negativo noto (dissomiglianza).</w:t>
       </w:r>
     </w:p>
     <w:p>
@@ -3257,20 +2792,7 @@
         <w:jc w:val="both"/>
       </w:pPr>
       <w:r>
-        <w:t xml:space="preserve">[...]+ è uguale a </w:t>
-      </w:r>
-      <w:proofErr w:type="spellStart"/>
-      <w:proofErr w:type="gramStart"/>
-      <w:r>
-        <w:t>max</w:t>
-      </w:r>
-      <w:proofErr w:type="spellEnd"/>
-      <w:r>
-        <w:t>(</w:t>
-      </w:r>
-      <w:proofErr w:type="gramEnd"/>
-      <w:r>
-        <w:t>0, somma).</w:t>
+        <w:t>[...]+ è uguale a max(0, somma).</w:t>
       </w:r>
     </w:p>
     <w:p>
@@ -3290,29 +2812,12 @@
       <w:pPr>
         <w:jc w:val="both"/>
       </w:pPr>
-      <w:proofErr w:type="spellStart"/>
-      <w:r>
-        <w:t>FaceNet</w:t>
-      </w:r>
-      <w:proofErr w:type="spellEnd"/>
-      <w:r>
-        <w:t xml:space="preserve"> è una rete siamese. Una rete siamese è un tipo di architettura di rete neurale che impara a distinguere tra due input. Ciò consente loro di apprendere quali immagini sono simili e quali no. Le reti siamesi sono costituite da due reti neurali identiche, ognuna con gli stessi pesi esatti. innanzitutto, ogni rete prende come input una delle due immagini ottenute in ingresso. Quindi, gli output degli ultimi </w:t>
-      </w:r>
-      <w:proofErr w:type="spellStart"/>
-      <w:r>
-        <w:t>layer</w:t>
-      </w:r>
-      <w:proofErr w:type="spellEnd"/>
-      <w:r>
-        <w:t xml:space="preserve"> di ciascuna rete vengono inviati a una funzione che determina se le immagini contengono la stessa identità. In </w:t>
-      </w:r>
-      <w:proofErr w:type="spellStart"/>
-      <w:r>
-        <w:t>FaceNet</w:t>
-      </w:r>
-      <w:proofErr w:type="spellEnd"/>
-      <w:r>
-        <w:t xml:space="preserve"> questo viene fatto calcolando la distanza tra le due uscite.</w:t>
+      <w:r>
+        <w:t xml:space="preserve">FaceNet è una rete siamese. Una rete siamese è un tipo di architettura di rete neurale che impara a distinguere tra due input. Ciò consente loro di apprendere quali immagini sono simili e quali no. Le reti siamesi sono costituite da due reti neurali identiche, ognuna con gli stessi pesi esatti. innanzitutto, ogni rete prende come input una delle due immagini ottenute in ingresso. Quindi, gli output degli ultimi </w:t>
+      </w:r>
+      <w:r>
+        <w:lastRenderedPageBreak/>
+        <w:t>layer di ciascuna rete vengono inviati a una funzione che determina se le immagini contengono la stessa identità. In FaceNet questo viene fatto calcolando la distanza tra le due uscite.</w:t>
       </w:r>
     </w:p>
     <w:p>
@@ -3441,65 +2946,54 @@
         <w:jc w:val="both"/>
       </w:pPr>
       <w:r>
-        <w:t xml:space="preserve">Iniziamo inizializzando la rete con una forma di input di (3, 96, 96). Ciò significa che i canali Rosso-Verde-Blu (RGB) sono la prima dimensione del volume dell’immagine messa nella </w:t>
-      </w:r>
-      <w:r>
+        <w:t>Iniziamo inizializzando la rete con una forma di input di (3, 96, 96). Ciò significa che i canali Rosso-Verde-Blu (RGB) sono la prima dimensione del volume dell’immagine messa nella rete. Tutte le immagini che vengono inviate alla rete devono essere immagini di 96x96 pixel.</w:t>
+      </w:r>
+    </w:p>
+    <w:p>
+      <w:pPr>
+        <w:jc w:val="both"/>
+      </w:pPr>
+      <w:r>
+        <w:t xml:space="preserve">Successivamente, viene definita la funzione di “Perdita della Tripletta” definita precedentemente. </w:t>
+      </w:r>
+    </w:p>
+    <w:p>
+      <w:pPr>
+        <w:jc w:val="both"/>
+      </w:pPr>
+      <w:r>
+        <w:t>Adesso, è possibile compilare il modello di riconoscimento facciale usando Keras.</w:t>
+      </w:r>
+    </w:p>
+    <w:p>
+      <w:pPr>
+        <w:jc w:val="both"/>
+      </w:pPr>
+    </w:p>
+    <w:p>
+      <w:pPr>
+        <w:jc w:val="both"/>
+      </w:pPr>
+    </w:p>
+    <w:p>
+      <w:pPr>
+        <w:jc w:val="both"/>
+      </w:pPr>
+    </w:p>
+    <w:p>
+      <w:pPr>
+        <w:jc w:val="both"/>
+      </w:pPr>
+    </w:p>
+    <w:p>
+      <w:pPr>
+        <w:jc w:val="center"/>
+      </w:pPr>
+      <w:r>
+        <w:rPr>
+          <w:noProof/>
+        </w:rPr>
         <w:lastRenderedPageBreak/>
-        <w:t>rete. Tutte le immagini che vengono inviate alla rete devono essere immagini di 96x96 pixel.</w:t>
-      </w:r>
-    </w:p>
-    <w:p>
-      <w:pPr>
-        <w:jc w:val="both"/>
-      </w:pPr>
-      <w:r>
-        <w:t xml:space="preserve">Successivamente, viene definita la funzione di “Perdita della Tripletta” definita precedentemente. </w:t>
-      </w:r>
-    </w:p>
-    <w:p>
-      <w:pPr>
-        <w:jc w:val="both"/>
-      </w:pPr>
-      <w:r>
-        <w:t xml:space="preserve">Adesso, è possibile compilare il modello di riconoscimento facciale usando </w:t>
-      </w:r>
-      <w:proofErr w:type="spellStart"/>
-      <w:r>
-        <w:t>Keras</w:t>
-      </w:r>
-      <w:proofErr w:type="spellEnd"/>
-      <w:r>
-        <w:t>.</w:t>
-      </w:r>
-    </w:p>
-    <w:p>
-      <w:pPr>
-        <w:jc w:val="both"/>
-      </w:pPr>
-    </w:p>
-    <w:p>
-      <w:pPr>
-        <w:jc w:val="both"/>
-      </w:pPr>
-    </w:p>
-    <w:p>
-      <w:pPr>
-        <w:jc w:val="both"/>
-      </w:pPr>
-    </w:p>
-    <w:p>
-      <w:pPr>
-        <w:jc w:val="both"/>
-      </w:pPr>
-    </w:p>
-    <w:p>
-      <w:pPr>
-        <w:jc w:val="center"/>
-      </w:pPr>
-      <w:r>
-        <w:rPr>
-          <w:noProof/>
-        </w:rPr>
         <w:drawing>
           <wp:inline distT="114300" distB="114300" distL="114300" distR="114300" wp14:anchorId="71E505E3" wp14:editId="7A1FC9FA">
             <wp:extent cx="5731200" cy="1714500"/>
@@ -3544,11 +3038,9 @@
       <w:r>
         <w:t xml:space="preserve">Per ogni immagine acquisito dalla webcam, i dati dell’immagine vengono convertiti in una codifica di 128 numeri float. Questo è fatto tramite la funzione </w:t>
       </w:r>
-      <w:proofErr w:type="spellStart"/>
       <w:r>
         <w:t>img_to_encoding</w:t>
       </w:r>
-      <w:proofErr w:type="spellEnd"/>
       <w:r>
         <w:t>.</w:t>
       </w:r>
@@ -3587,103 +3079,24 @@
         <w:t>I</w:t>
       </w:r>
       <w:r>
-        <w:t xml:space="preserve">n questa fase ci concentriamo su due caratteristiche fondamentali per il nostro algoritmo: Mel </w:t>
-      </w:r>
-      <w:proofErr w:type="spellStart"/>
-      <w:r>
-        <w:t>frequency</w:t>
-      </w:r>
-      <w:proofErr w:type="spellEnd"/>
+        <w:t xml:space="preserve">n questa fase ci concentriamo su due caratteristiche fondamentali per il nostro algoritmo: Mel frequency Cepstral coefficients (MFCC) e la sua derivata, chiamata Delta-MFCC. I MFCC sono coefficienti che collettivamente costruiscono e rendono tale un mel-frequency cepstrum, il quale si presenta come una rappresentazione dello spettro di potenza su scala short-term di un suono basata sulla trasformata lineare coseno di uno spettro di potenza su scala logaritmica. I MFCC si concentrano su una serie di calcoli che usano il Cepstrum. Per ottenere melcepstrum, il segnale audio è diviso in finestre </w:t>
+      </w:r>
+      <w:r>
+        <w:t>applicando una funzione di windowing a intervalli fissi</w:t>
+      </w:r>
+      <w:r>
+        <w:t xml:space="preserve">, </w:t>
+      </w:r>
+      <w:r>
+        <w:t>per poi utilizzare</w:t>
+      </w:r>
       <w:r>
         <w:t xml:space="preserve"> </w:t>
       </w:r>
-      <w:proofErr w:type="spellStart"/>
-      <w:r>
-        <w:t>Cepstral</w:t>
-      </w:r>
-      <w:proofErr w:type="spellEnd"/>
-      <w:r>
-        <w:t xml:space="preserve"> </w:t>
-      </w:r>
-      <w:proofErr w:type="spellStart"/>
-      <w:r>
-        <w:t>coefficients</w:t>
-      </w:r>
-      <w:proofErr w:type="spellEnd"/>
-      <w:r>
-        <w:t xml:space="preserve"> (MFCC) e la sua derivata, chiamata Delta-MFCC. I MFCC sono coefficienti che collettivamente costruiscono e rendono tale un </w:t>
-      </w:r>
-      <w:proofErr w:type="spellStart"/>
-      <w:r>
-        <w:t>mel-frequency</w:t>
-      </w:r>
-      <w:proofErr w:type="spellEnd"/>
-      <w:r>
-        <w:t xml:space="preserve"> </w:t>
-      </w:r>
-      <w:proofErr w:type="spellStart"/>
-      <w:r>
-        <w:t>cepstrum</w:t>
-      </w:r>
-      <w:proofErr w:type="spellEnd"/>
-      <w:r>
-        <w:t>, il quale si presenta come una rappresentazione dello spettro di potenza su scala short-</w:t>
-      </w:r>
-      <w:proofErr w:type="spellStart"/>
-      <w:r>
-        <w:t>term</w:t>
-      </w:r>
-      <w:proofErr w:type="spellEnd"/>
-      <w:r>
-        <w:t xml:space="preserve"> di un suono basata sulla trasformata lineare coseno di uno spettro di potenza su scala logaritmica. I MFCC si concentrano su una serie di calcoli che usano il </w:t>
-      </w:r>
-      <w:proofErr w:type="spellStart"/>
-      <w:r>
-        <w:t>Cepstrum</w:t>
-      </w:r>
-      <w:proofErr w:type="spellEnd"/>
-      <w:r>
-        <w:t xml:space="preserve"> con un asse di frequenza non lineare che segue la scala Mel. Per ottenere </w:t>
-      </w:r>
-      <w:proofErr w:type="spellStart"/>
-      <w:r>
-        <w:t>melcepstrum</w:t>
-      </w:r>
-      <w:proofErr w:type="spellEnd"/>
-      <w:r>
-        <w:t xml:space="preserve">, il segnale audio è diviso in finestre usando dapprima una finestra di analisi, poi attraverso l’utilizzo della trasformata di Fourier. L’algoritmo continua mappando le potenze dello spettro ottenuto sulla scala </w:t>
-      </w:r>
-      <w:proofErr w:type="spellStart"/>
-      <w:r>
-        <w:t>mel</w:t>
-      </w:r>
-      <w:proofErr w:type="spellEnd"/>
-      <w:r>
-        <w:t xml:space="preserve"> usando finestre triangolari. Infine, si attua il logaritmo delle potenze per ognuna delle frequenze </w:t>
-      </w:r>
-      <w:proofErr w:type="spellStart"/>
-      <w:r>
-        <w:t>mel</w:t>
-      </w:r>
-      <w:proofErr w:type="spellEnd"/>
-      <w:r>
-        <w:t xml:space="preserve"> e facciamo la trasformata discreta coseno: gli </w:t>
-      </w:r>
-      <w:proofErr w:type="spellStart"/>
-      <w:r>
-        <w:t>mfcc</w:t>
-      </w:r>
-      <w:proofErr w:type="spellEnd"/>
-      <w:r>
-        <w:t xml:space="preserve"> saranno l’</w:t>
-      </w:r>
-      <w:proofErr w:type="spellStart"/>
-      <w:r>
-        <w:t>amplitude</w:t>
-      </w:r>
-      <w:proofErr w:type="spellEnd"/>
-      <w:r>
-        <w:t xml:space="preserve"> dello spettro risultante.   </w:t>
+      <w:bookmarkStart w:id="14" w:name="_GoBack"/>
+      <w:bookmarkEnd w:id="14"/>
+      <w:r>
+        <w:t xml:space="preserve">la trasformata di Fourier. L’algoritmo continua mappando le potenze dello spettro ottenuto sulla scala mel usando finestre triangolari. Infine, si attua il logaritmo delle potenze per ognuna delle frequenze mel e facciamo la trasformata discreta coseno: gli mfcc saranno l’amplitude dello spettro risultante.   </w:t>
       </w:r>
     </w:p>
     <w:p>
@@ -3694,7 +3107,6 @@
         <w:rPr>
           <w:noProof/>
         </w:rPr>
-        <w:lastRenderedPageBreak/>
         <w:drawing>
           <wp:anchor distT="0" distB="0" distL="114300" distR="114300" simplePos="0" relativeHeight="251663360" behindDoc="0" locked="0" layoutInCell="1" allowOverlap="1" wp14:anchorId="1C831253" wp14:editId="6B62A8E8">
             <wp:simplePos x="0" y="0"/>
@@ -3828,6 +3240,7 @@
           <w:rFonts w:ascii="Verdana" w:hAnsi="Verdana"/>
           <w:noProof/>
         </w:rPr>
+        <w:lastRenderedPageBreak/>
         <w:drawing>
           <wp:anchor distT="0" distB="0" distL="114300" distR="114300" simplePos="0" relativeHeight="251665408" behindDoc="0" locked="0" layoutInCell="1" allowOverlap="1" wp14:anchorId="11E98A39" wp14:editId="47687144">
             <wp:simplePos x="0" y="0"/>
@@ -3892,31 +3305,7 @@
         </w:drawing>
       </w:r>
       <w:r>
-        <w:t xml:space="preserve">Successivamente un </w:t>
-      </w:r>
-      <w:proofErr w:type="spellStart"/>
-      <w:r>
-        <w:t>Gaussian</w:t>
-      </w:r>
-      <w:proofErr w:type="spellEnd"/>
-      <w:r>
-        <w:t xml:space="preserve"> </w:t>
-      </w:r>
-      <w:proofErr w:type="spellStart"/>
-      <w:r>
-        <w:t>Mixture</w:t>
-      </w:r>
-      <w:proofErr w:type="spellEnd"/>
-      <w:r>
-        <w:t xml:space="preserve"> Model è generato a partire dagli MFCC memorizzati per ogni singolo utente. Un GMM è un modello probabilistico che assume che tutti i data </w:t>
-      </w:r>
-      <w:proofErr w:type="spellStart"/>
-      <w:r>
-        <w:t>points</w:t>
-      </w:r>
-      <w:proofErr w:type="spellEnd"/>
-      <w:r>
-        <w:t xml:space="preserve"> sono generati da una combinazione di un numero finito di distribuzioni gaussiane con parametri sconosciuti. Ogni distribuzione gaussiana è spiegabile attraverso i seguenti parametri:</w:t>
+        <w:t>Successivamente un Gaussian Mixture Model è generato a partire dagli MFCC memorizzati per ogni singolo utente. Un GMM è un modello probabilistico che assume che tutti i data points sono generati da una combinazione di un numero finito di distribuzioni gaussiane con parametri sconosciuti. Ogni distribuzione gaussiana è spiegabile attraverso i seguenti parametri:</w:t>
       </w:r>
     </w:p>
     <w:p>
@@ -4035,47 +3424,7 @@
         </w:rPr>
       </w:pPr>
       <w:r>
-        <w:t xml:space="preserve">Il calcolo degli MFCC avviene grazie alla funzione </w:t>
-      </w:r>
-      <w:proofErr w:type="spellStart"/>
-      <w:r>
-        <w:t>extract_mfcc</w:t>
-      </w:r>
-      <w:proofErr w:type="spellEnd"/>
-      <w:r>
-        <w:t xml:space="preserve"> appartenente alla libreria </w:t>
-      </w:r>
-      <w:proofErr w:type="spellStart"/>
-      <w:r>
-        <w:t>speaker_verification_toolkit</w:t>
-      </w:r>
-      <w:proofErr w:type="spellEnd"/>
-      <w:r>
-        <w:t xml:space="preserve">; il calcolo della derivata avviene per mezzo della funzione delta appartenente alla libreria librosa. Si sottolinea l’utilizzo della funzione scale appartenente alla libreria </w:t>
-      </w:r>
-      <w:proofErr w:type="spellStart"/>
-      <w:r>
-        <w:t>sklearn</w:t>
-      </w:r>
-      <w:proofErr w:type="spellEnd"/>
-      <w:r>
-        <w:t xml:space="preserve">, la quale attua una standardizzazione del </w:t>
-      </w:r>
-      <w:proofErr w:type="spellStart"/>
-      <w:r>
-        <w:t>dataset</w:t>
-      </w:r>
-      <w:proofErr w:type="spellEnd"/>
-      <w:r>
-        <w:t xml:space="preserve"> lungo ogni asse, requisito comune per molti stimatori in ambito machine-learning. Se le </w:t>
-      </w:r>
-      <w:proofErr w:type="spellStart"/>
-      <w:r>
-        <w:t>feature</w:t>
-      </w:r>
-      <w:proofErr w:type="spellEnd"/>
-      <w:r>
-        <w:t xml:space="preserve"> non fossero standardizzate gli stimatori potrebbero dare risultati inaspettati. I coefficienti vengono infine combinati e salvati in un’apposita cartella.</w:t>
+        <w:t>Il calcolo degli MFCC avviene grazie alla funzione extract_mfcc appartenente alla libreria speaker_verification_toolkit; il calcolo della derivata avviene per mezzo della funzione delta appartenente alla libreria librosa. Si sottolinea l’utilizzo della funzione scale appartenente alla libreria sklearn, la quale attua una standardizzazione del dataset lungo ogni asse, requisito comune per molti stimatori in ambito machine-learning. Se le feature non fossero standardizzate gli stimatori potrebbero dare risultati inaspettati. I coefficienti vengono infine combinati e salvati in un’apposita cartella.</w:t>
       </w:r>
       <w:r>
         <w:rPr>
@@ -4094,7 +3443,6 @@
           <w:rFonts w:ascii="Arial" w:hAnsi="Arial" w:cs="Arial"/>
           <w:noProof/>
         </w:rPr>
-        <w:lastRenderedPageBreak/>
         <w:drawing>
           <wp:inline distT="0" distB="0" distL="0" distR="0" wp14:anchorId="068CFB6D" wp14:editId="6996347A">
             <wp:extent cx="6116320" cy="1350645"/>
@@ -4142,140 +3490,15 @@
         <w:jc w:val="both"/>
       </w:pPr>
       <w:r>
-        <w:t xml:space="preserve">Il </w:t>
-      </w:r>
-      <w:proofErr w:type="spellStart"/>
-      <w:r>
-        <w:t>Gaussian</w:t>
-      </w:r>
-      <w:proofErr w:type="spellEnd"/>
-      <w:r>
-        <w:t xml:space="preserve"> </w:t>
-      </w:r>
-      <w:proofErr w:type="spellStart"/>
-      <w:r>
-        <w:t>Mixture</w:t>
-      </w:r>
-      <w:proofErr w:type="spellEnd"/>
-      <w:r>
-        <w:t xml:space="preserve"> Model è generato grazie alla funzione </w:t>
-      </w:r>
-      <w:proofErr w:type="spellStart"/>
-      <w:r>
-        <w:t>GaussianMixture</w:t>
-      </w:r>
-      <w:proofErr w:type="spellEnd"/>
-      <w:r>
-        <w:t xml:space="preserve"> appartenente alla libreria </w:t>
-      </w:r>
-      <w:proofErr w:type="spellStart"/>
-      <w:r>
-        <w:t>sklearn</w:t>
-      </w:r>
-      <w:proofErr w:type="spellEnd"/>
-      <w:r>
-        <w:t xml:space="preserve">, la quale opera su una matrice contenente tutti i coefficienti appartenenti ad un singolo utente, e della funzione </w:t>
-      </w:r>
-      <w:proofErr w:type="spellStart"/>
-      <w:r>
-        <w:t>fit</w:t>
-      </w:r>
-      <w:proofErr w:type="spellEnd"/>
-      <w:r>
-        <w:t xml:space="preserve"> che immette i dati nella matrice. Infine, il file viene salvato per mezzo della funzione </w:t>
-      </w:r>
-      <w:proofErr w:type="spellStart"/>
-      <w:r>
-        <w:t>dump</w:t>
-      </w:r>
-      <w:proofErr w:type="spellEnd"/>
-      <w:r>
-        <w:t xml:space="preserve"> appartenente alla libreria </w:t>
-      </w:r>
-      <w:proofErr w:type="spellStart"/>
-      <w:r>
-        <w:t>pickle</w:t>
-      </w:r>
-      <w:proofErr w:type="spellEnd"/>
-      <w:r>
-        <w:t xml:space="preserve">. La funzione </w:t>
-      </w:r>
-      <w:proofErr w:type="spellStart"/>
-      <w:r>
-        <w:t>fit</w:t>
-      </w:r>
-      <w:proofErr w:type="spellEnd"/>
-      <w:r>
-        <w:t xml:space="preserve"> stima i parametri del modello grazie all’algoritmo EM (</w:t>
-      </w:r>
-      <w:proofErr w:type="spellStart"/>
-      <w:r>
-        <w:t>expectation</w:t>
-      </w:r>
-      <w:proofErr w:type="spellEnd"/>
-      <w:r>
-        <w:t xml:space="preserve"> </w:t>
-      </w:r>
-      <w:proofErr w:type="spellStart"/>
-      <w:r>
-        <w:t>maximization</w:t>
-      </w:r>
-      <w:proofErr w:type="spellEnd"/>
-      <w:r>
-        <w:t xml:space="preserve">) il quale stima la massima somiglianza statistica attraverso un procedimento iterativo al fine di ottimizzare problemi. Si basa su due passaggi fondamentali: la fase di </w:t>
-      </w:r>
-      <w:proofErr w:type="spellStart"/>
-      <w:r>
-        <w:t>expectation</w:t>
-      </w:r>
-      <w:proofErr w:type="spellEnd"/>
-      <w:r>
-        <w:t xml:space="preserve"> prevede di stimare le variabili mancanti, la fase di </w:t>
-      </w:r>
-      <w:proofErr w:type="spellStart"/>
-      <w:r>
-        <w:t>maximization</w:t>
-      </w:r>
-      <w:proofErr w:type="spellEnd"/>
-      <w:r>
-        <w:t xml:space="preserve"> tenta di ottimizzare i parametri del modello per spiegare al meglio i dati. </w:t>
-      </w:r>
-    </w:p>
-    <w:p>
-      <w:pPr>
-        <w:jc w:val="both"/>
-      </w:pPr>
-      <w:proofErr w:type="spellStart"/>
-      <w:r>
-        <w:t>Sklearn.mixture</w:t>
-      </w:r>
-      <w:proofErr w:type="spellEnd"/>
-      <w:r>
-        <w:t xml:space="preserve"> è un package che permette di stimare </w:t>
-      </w:r>
-      <w:proofErr w:type="spellStart"/>
-      <w:r>
-        <w:t>Gaussian</w:t>
-      </w:r>
-      <w:proofErr w:type="spellEnd"/>
-      <w:r>
-        <w:t xml:space="preserve"> </w:t>
-      </w:r>
-      <w:proofErr w:type="spellStart"/>
-      <w:r>
-        <w:t>Mixture</w:t>
-      </w:r>
-      <w:proofErr w:type="spellEnd"/>
-      <w:r>
-        <w:t xml:space="preserve"> </w:t>
-      </w:r>
-      <w:proofErr w:type="spellStart"/>
-      <w:r>
-        <w:t>Models</w:t>
-      </w:r>
-      <w:proofErr w:type="spellEnd"/>
-      <w:r>
-        <w:t xml:space="preserve"> a partire da dati quali il numero di componenti e il tipo di covarianza.</w:t>
+        <w:t xml:space="preserve">Il Gaussian Mixture Model è generato grazie alla funzione GaussianMixture appartenente alla libreria sklearn, la quale opera su una matrice contenente tutti i coefficienti appartenenti ad un singolo utente, e della funzione fit che immette i dati nella matrice. Infine, il file viene salvato per mezzo della funzione dump appartenente alla libreria pickle. La funzione fit stima i parametri del modello grazie all’algoritmo EM (expectation maximization) il quale stima la massima somiglianza statistica attraverso un procedimento iterativo al fine di ottimizzare problemi. Si basa su due passaggi fondamentali: la fase di expectation prevede di stimare le variabili mancanti, la fase di maximization tenta di ottimizzare i parametri del modello per spiegare al meglio i dati. </w:t>
+      </w:r>
+    </w:p>
+    <w:p>
+      <w:pPr>
+        <w:jc w:val="both"/>
+      </w:pPr>
+      <w:r>
+        <w:t>Sklearn.mixture è un package che permette di stimare Gaussian Mixture Models a partire da dati quali il numero di componenti e il tipo di covarianza.</w:t>
       </w:r>
     </w:p>
     <w:p>
@@ -4287,6 +3510,7 @@
           <w:rFonts w:ascii="Arial" w:hAnsi="Arial" w:cs="Arial"/>
           <w:noProof/>
         </w:rPr>
+        <w:lastRenderedPageBreak/>
         <w:drawing>
           <wp:inline distT="0" distB="0" distL="0" distR="0" wp14:anchorId="38317E97" wp14:editId="5DD235AE">
             <wp:extent cx="6116320" cy="1536378"/>
@@ -4346,14 +3570,12 @@
       <w:pPr>
         <w:pStyle w:val="Titolo2"/>
       </w:pPr>
-      <w:bookmarkStart w:id="14" w:name="_Toc43586318"/>
-      <w:proofErr w:type="spellStart"/>
+      <w:bookmarkStart w:id="15" w:name="_Toc43586318"/>
       <w:r>
         <w:lastRenderedPageBreak/>
         <w:t>Recognition</w:t>
       </w:r>
-      <w:bookmarkEnd w:id="14"/>
-      <w:proofErr w:type="spellEnd"/>
+      <w:bookmarkEnd w:id="15"/>
     </w:p>
     <w:p>
       <w:pPr>
@@ -4363,7 +3585,7 @@
           <w:iCs w:val="0"/>
         </w:rPr>
       </w:pPr>
-      <w:bookmarkStart w:id="15" w:name="_Toc43586319"/>
+      <w:bookmarkStart w:id="16" w:name="_Toc43586319"/>
       <w:r>
         <w:rPr>
           <w:i w:val="0"/>
@@ -4371,7 +3593,7 @@
         </w:rPr>
         <w:t>Volto</w:t>
       </w:r>
-      <w:bookmarkEnd w:id="15"/>
+      <w:bookmarkEnd w:id="16"/>
     </w:p>
     <w:p>
       <w:pPr>
@@ -4418,15 +3640,7 @@
         <w:jc w:val="both"/>
       </w:pPr>
       <w:r>
-        <w:t xml:space="preserve">Il valore 0.52 è stato raggiunto attraverso una serie di tentativi. Con questo valore abbiamo pochi falsi positivi e qualche false </w:t>
-      </w:r>
-      <w:proofErr w:type="spellStart"/>
-      <w:r>
-        <w:t>rejection</w:t>
-      </w:r>
-      <w:proofErr w:type="spellEnd"/>
-      <w:r>
-        <w:t>.</w:t>
+        <w:t>Il valore 0.52 è stato raggiunto attraverso una serie di tentativi. Con questo valore abbiamo pochi falsi positivi e qualche false rejection.</w:t>
       </w:r>
     </w:p>
     <w:p>
@@ -4502,7 +3716,7 @@
           <w:iCs w:val="0"/>
         </w:rPr>
       </w:pPr>
-      <w:bookmarkStart w:id="16" w:name="_Toc43586320"/>
+      <w:bookmarkStart w:id="17" w:name="_Toc43586320"/>
       <w:r>
         <w:rPr>
           <w:i w:val="0"/>
@@ -4511,7 +3725,7 @@
         <w:lastRenderedPageBreak/>
         <w:t>Voce</w:t>
       </w:r>
-      <w:bookmarkEnd w:id="16"/>
+      <w:bookmarkEnd w:id="17"/>
     </w:p>
     <w:p>
       <w:pPr>
@@ -4616,15 +3830,7 @@
         <w:jc w:val="both"/>
       </w:pPr>
       <w:r>
-        <w:t xml:space="preserve">Per mostrare all’utente dei dati sensati sia è stato attuato uno scale attraverso la scala </w:t>
-      </w:r>
-      <w:proofErr w:type="spellStart"/>
-      <w:r>
-        <w:t>minmax</w:t>
-      </w:r>
-      <w:proofErr w:type="spellEnd"/>
-      <w:r>
-        <w:t xml:space="preserve"> che converte il valore più grande a 1, il più piccolo a 0 e gli altri valori in proporzione, sia la scala standard che standardizza features rimuovendo la media e scalando all’unità di varianza. Lo score standard di un campione x è calcolato con la formula </w:t>
+        <w:t xml:space="preserve">Per mostrare all’utente dei dati sensati sia è stato attuato uno scale attraverso la scala minmax che converte il valore più grande a 1, il più piccolo a 0 e gli altri valori in proporzione, sia la scala standard che standardizza features rimuovendo la media e scalando all’unità di varianza. Lo score standard di un campione x è calcolato con la formula </w:t>
       </w:r>
       <m:oMath>
         <m:r>
@@ -4707,25 +3913,7 @@
         <w:jc w:val="both"/>
       </w:pPr>
       <w:r>
-        <w:t xml:space="preserve"> Le normalizzazioni sono ottenute attraverso le funzioni scale e </w:t>
-      </w:r>
-      <w:proofErr w:type="spellStart"/>
-      <w:r>
-        <w:t>minmax_scale</w:t>
-      </w:r>
-      <w:proofErr w:type="spellEnd"/>
-      <w:r>
-        <w:t xml:space="preserve"> appartenenti alla libreria </w:t>
-      </w:r>
-      <w:proofErr w:type="spellStart"/>
-      <w:proofErr w:type="gramStart"/>
-      <w:r>
-        <w:t>sklearn.preprocessing</w:t>
-      </w:r>
-      <w:proofErr w:type="spellEnd"/>
-      <w:proofErr w:type="gramEnd"/>
-      <w:r>
-        <w:t>.</w:t>
+        <w:t xml:space="preserve"> Le normalizzazioni sono ottenute attraverso le funzioni scale e minmax_scale appartenenti alla libreria sklearn.preprocessing.</w:t>
       </w:r>
     </w:p>
     <w:p>
@@ -4748,7 +3936,7 @@
           <w:rFonts w:eastAsiaTheme="minorEastAsia"/>
         </w:rPr>
       </w:pPr>
-      <w:bookmarkStart w:id="17" w:name="_Toc43586321"/>
+      <w:bookmarkStart w:id="18" w:name="_Toc43586321"/>
       <w:r>
         <w:rPr>
           <w:rFonts w:eastAsiaTheme="minorEastAsia"/>
@@ -4756,30 +3944,14 @@
         <w:lastRenderedPageBreak/>
         <w:t>Sistema di notifiche</w:t>
       </w:r>
-      <w:bookmarkEnd w:id="17"/>
-    </w:p>
-    <w:p>
-      <w:pPr>
-        <w:jc w:val="both"/>
-      </w:pPr>
-      <w:r>
-        <w:t xml:space="preserve">Per andare incontro a situazioni di dubbio da parte dell’applicazione e per dare possibilità all’utente di avere controllo sull’applicativo, è stato implementato un sistema di notifiche legato ad un app Android. Quest’ultimo trova il suo utilizzo in casi in cui il sistema non confermi l’identità dichiarata automaticamente dai campioni prelevati in input con sufficiente sicurezza. Infatti, in casi del genere, l’utente non solo riceverà una notifica, ma attraverso l’utilizzo dell’app potrà visualizzare la foto scattata all’eventuale sconosciuto alla porta. Si sottolinea come il messaggio inviato nella notifica vari in base al grado di certezza da parte del sistema che lo sconosciuto sia un utente registrato: se dovesse superare la soglia di accettazione legata solamente ad un tratto biometrico allora il messaggio sarebbe “qualcuno è alla porta”; se non dovesse superare nessuna soglia di accettazione il messaggio sarebbe “sconosciuto alla porta”. Inoltre, dall’applicazione l’utente potrà decidere se aprire o meno la porta, avendo pieno controllo della situazione. Infine, si sottolinea come non sia possibile effettuare </w:t>
-      </w:r>
-      <w:proofErr w:type="spellStart"/>
-      <w:r>
-        <w:t>screenshots</w:t>
-      </w:r>
-      <w:proofErr w:type="spellEnd"/>
-      <w:r>
-        <w:t xml:space="preserve"> dello screen del possibile sconosciuto per rispettarne la privacy: l’immagine sarà cancellata automaticamente dopo che l’utente avrà preso una decisione. La comunicazione tra il citofono e l’app </w:t>
-      </w:r>
-      <w:proofErr w:type="spellStart"/>
-      <w:r>
-        <w:t>android</w:t>
-      </w:r>
-      <w:proofErr w:type="spellEnd"/>
-      <w:r>
-        <w:t xml:space="preserve"> è stata testata attraverso l’utilizzo di un server locale.</w:t>
+      <w:bookmarkEnd w:id="18"/>
+    </w:p>
+    <w:p>
+      <w:pPr>
+        <w:jc w:val="both"/>
+      </w:pPr>
+      <w:r>
+        <w:t>Per andare incontro a situazioni di dubbio da parte dell’applicazione e per dare possibilità all’utente di avere controllo sull’applicativo, è stato implementato un sistema di notifiche legato ad un app Android. Quest’ultimo trova il suo utilizzo in casi in cui il sistema non confermi l’identità dichiarata automaticamente dai campioni prelevati in input con sufficiente sicurezza. Infatti, in casi del genere, l’utente non solo riceverà una notifica, ma attraverso l’utilizzo dell’app potrà visualizzare la foto scattata all’eventuale sconosciuto alla porta. Si sottolinea come il messaggio inviato nella notifica vari in base al grado di certezza da parte del sistema che lo sconosciuto sia un utente registrato: se dovesse superare la soglia di accettazione legata solamente ad un tratto biometrico allora il messaggio sarebbe “qualcuno è alla porta”; se non dovesse superare nessuna soglia di accettazione il messaggio sarebbe “sconosciuto alla porta”. Inoltre, dall’applicazione l’utente potrà decidere se aprire o meno la porta, avendo pieno controllo della situazione. Infine, si sottolinea come non sia possibile effettuare screenshots dello screen del possibile sconosciuto per rispettarne la privacy: l’immagine sarà cancellata automaticamente dopo che l’utente avrà preso una decisione. La comunicazione tra il citofono e l’app android è stata testata attraverso l’utilizzo di un server locale.</w:t>
       </w:r>
     </w:p>
     <w:p>
@@ -4875,7 +4047,7 @@
 </file>
 
 <file path=word/endnotes.xml><?xml version="1.0" encoding="utf-8"?>
-<w:endnotes xmlns:wpc="http://schemas.microsoft.com/office/word/2010/wordprocessingCanvas" xmlns:cx="http://schemas.microsoft.com/office/drawing/2014/chartex" xmlns:cx1="http://schemas.microsoft.com/office/drawing/2015/9/8/chartex" xmlns:cx2="http://schemas.microsoft.com/office/drawing/2015/10/21/chartex" xmlns:cx3="http://schemas.microsoft.com/office/drawing/2016/5/9/chartex" xmlns:cx4="http://schemas.microsoft.com/office/drawing/2016/5/10/chartex" xmlns:cx5="http://schemas.microsoft.com/office/drawing/2016/5/11/chartex" xmlns:cx6="http://schemas.microsoft.com/office/drawing/2016/5/12/chartex" xmlns:cx7="http://schemas.microsoft.com/office/drawing/2016/5/13/chartex" xmlns:cx8="http://schemas.microsoft.com/office/drawing/2016/5/14/chartex" xmlns:mc="http://schemas.openxmlformats.org/markup-compatibility/2006" xmlns:aink="http://schemas.microsoft.com/office/drawing/2016/ink" xmlns:am3d="http://schemas.microsoft.com/office/drawing/2017/model3d" xmlns:o="urn:schemas-microsoft-com:office:office" xmlns:r="http://schemas.openxmlformats.org/officeDocument/2006/relationships" xmlns:m="http://schemas.openxmlformats.org/officeDocument/2006/math" xmlns:v="urn:schemas-microsoft-com:vml" xmlns:wp14="http://schemas.microsoft.com/office/word/2010/wordprocessingDrawing" xmlns:wp="http://schemas.openxmlformats.org/drawingml/2006/wordprocessingDrawing" xmlns:w10="urn:schemas-microsoft-com:office:word" xmlns:w="http://schemas.openxmlformats.org/wordprocessingml/2006/main" xmlns:w14="http://schemas.microsoft.com/office/word/2010/wordml" xmlns:w15="http://schemas.microsoft.com/office/word/2012/wordml" xmlns:w16cex="http://schemas.microsoft.com/office/word/2018/wordml/cex" xmlns:w16cid="http://schemas.microsoft.com/office/word/2016/wordml/cid" xmlns:w16="http://schemas.microsoft.com/office/word/2018/wordml" xmlns:w16se="http://schemas.microsoft.com/office/word/2015/wordml/symex" xmlns:wpg="http://schemas.microsoft.com/office/word/2010/wordprocessingGroup" xmlns:wpi="http://schemas.microsoft.com/office/word/2010/wordprocessingInk" xmlns:wne="http://schemas.microsoft.com/office/word/2006/wordml" xmlns:wps="http://schemas.microsoft.com/office/word/2010/wordprocessingShape" mc:Ignorable="w14 w15 w16se w16cid w16 w16cex wp14">
+<w:endnotes xmlns:wpc="http://schemas.microsoft.com/office/word/2010/wordprocessingCanvas" xmlns:cx="http://schemas.microsoft.com/office/drawing/2014/chartex" xmlns:cx1="http://schemas.microsoft.com/office/drawing/2015/9/8/chartex" xmlns:cx2="http://schemas.microsoft.com/office/drawing/2015/10/21/chartex" xmlns:cx3="http://schemas.microsoft.com/office/drawing/2016/5/9/chartex" xmlns:cx4="http://schemas.microsoft.com/office/drawing/2016/5/10/chartex" xmlns:cx5="http://schemas.microsoft.com/office/drawing/2016/5/11/chartex" xmlns:cx6="http://schemas.microsoft.com/office/drawing/2016/5/12/chartex" xmlns:cx7="http://schemas.microsoft.com/office/drawing/2016/5/13/chartex" xmlns:cx8="http://schemas.microsoft.com/office/drawing/2016/5/14/chartex" xmlns:mc="http://schemas.openxmlformats.org/markup-compatibility/2006" xmlns:aink="http://schemas.microsoft.com/office/drawing/2016/ink" xmlns:am3d="http://schemas.microsoft.com/office/drawing/2017/model3d" xmlns:o="urn:schemas-microsoft-com:office:office" xmlns:r="http://schemas.openxmlformats.org/officeDocument/2006/relationships" xmlns:m="http://schemas.openxmlformats.org/officeDocument/2006/math" xmlns:v="urn:schemas-microsoft-com:vml" xmlns:wp14="http://schemas.microsoft.com/office/word/2010/wordprocessingDrawing" xmlns:wp="http://schemas.openxmlformats.org/drawingml/2006/wordprocessingDrawing" xmlns:w10="urn:schemas-microsoft-com:office:word" xmlns:w="http://schemas.openxmlformats.org/wordprocessingml/2006/main" xmlns:w14="http://schemas.microsoft.com/office/word/2010/wordml" xmlns:w15="http://schemas.microsoft.com/office/word/2012/wordml" xmlns:w16cid="http://schemas.microsoft.com/office/word/2016/wordml/cid" xmlns:w16se="http://schemas.microsoft.com/office/word/2015/wordml/symex" xmlns:wpg="http://schemas.microsoft.com/office/word/2010/wordprocessingGroup" xmlns:wpi="http://schemas.microsoft.com/office/word/2010/wordprocessingInk" xmlns:wne="http://schemas.microsoft.com/office/word/2006/wordml" xmlns:wps="http://schemas.microsoft.com/office/word/2010/wordprocessingShape" mc:Ignorable="w14 w15 w16se w16cid wp14">
   <w:endnote w:type="separator" w:id="-1">
     <w:p>
       <w:r>
@@ -4894,7 +4066,7 @@
 </file>
 
 <file path=word/footer1.xml><?xml version="1.0" encoding="utf-8"?>
-<w:ftr xmlns:wpc="http://schemas.microsoft.com/office/word/2010/wordprocessingCanvas" xmlns:cx="http://schemas.microsoft.com/office/drawing/2014/chartex" xmlns:cx1="http://schemas.microsoft.com/office/drawing/2015/9/8/chartex" xmlns:cx2="http://schemas.microsoft.com/office/drawing/2015/10/21/chartex" xmlns:cx3="http://schemas.microsoft.com/office/drawing/2016/5/9/chartex" xmlns:cx4="http://schemas.microsoft.com/office/drawing/2016/5/10/chartex" xmlns:cx5="http://schemas.microsoft.com/office/drawing/2016/5/11/chartex" xmlns:cx6="http://schemas.microsoft.com/office/drawing/2016/5/12/chartex" xmlns:cx7="http://schemas.microsoft.com/office/drawing/2016/5/13/chartex" xmlns:cx8="http://schemas.microsoft.com/office/drawing/2016/5/14/chartex" xmlns:mc="http://schemas.openxmlformats.org/markup-compatibility/2006" xmlns:aink="http://schemas.microsoft.com/office/drawing/2016/ink" xmlns:am3d="http://schemas.microsoft.com/office/drawing/2017/model3d" xmlns:o="urn:schemas-microsoft-com:office:office" xmlns:r="http://schemas.openxmlformats.org/officeDocument/2006/relationships" xmlns:m="http://schemas.openxmlformats.org/officeDocument/2006/math" xmlns:v="urn:schemas-microsoft-com:vml" xmlns:wp14="http://schemas.microsoft.com/office/word/2010/wordprocessingDrawing" xmlns:wp="http://schemas.openxmlformats.org/drawingml/2006/wordprocessingDrawing" xmlns:w10="urn:schemas-microsoft-com:office:word" xmlns:w="http://schemas.openxmlformats.org/wordprocessingml/2006/main" xmlns:w14="http://schemas.microsoft.com/office/word/2010/wordml" xmlns:w15="http://schemas.microsoft.com/office/word/2012/wordml" xmlns:w16cex="http://schemas.microsoft.com/office/word/2018/wordml/cex" xmlns:w16cid="http://schemas.microsoft.com/office/word/2016/wordml/cid" xmlns:w16="http://schemas.microsoft.com/office/word/2018/wordml" xmlns:w16se="http://schemas.microsoft.com/office/word/2015/wordml/symex" xmlns:wpg="http://schemas.microsoft.com/office/word/2010/wordprocessingGroup" xmlns:wpi="http://schemas.microsoft.com/office/word/2010/wordprocessingInk" xmlns:wne="http://schemas.microsoft.com/office/word/2006/wordml" xmlns:wps="http://schemas.microsoft.com/office/word/2010/wordprocessingShape" mc:Ignorable="w14 w15 w16se w16cid w16 w16cex wp14">
+<w:ftr xmlns:wpc="http://schemas.microsoft.com/office/word/2010/wordprocessingCanvas" xmlns:cx="http://schemas.microsoft.com/office/drawing/2014/chartex" xmlns:cx1="http://schemas.microsoft.com/office/drawing/2015/9/8/chartex" xmlns:cx2="http://schemas.microsoft.com/office/drawing/2015/10/21/chartex" xmlns:cx3="http://schemas.microsoft.com/office/drawing/2016/5/9/chartex" xmlns:cx4="http://schemas.microsoft.com/office/drawing/2016/5/10/chartex" xmlns:cx5="http://schemas.microsoft.com/office/drawing/2016/5/11/chartex" xmlns:cx6="http://schemas.microsoft.com/office/drawing/2016/5/12/chartex" xmlns:cx7="http://schemas.microsoft.com/office/drawing/2016/5/13/chartex" xmlns:cx8="http://schemas.microsoft.com/office/drawing/2016/5/14/chartex" xmlns:mc="http://schemas.openxmlformats.org/markup-compatibility/2006" xmlns:aink="http://schemas.microsoft.com/office/drawing/2016/ink" xmlns:am3d="http://schemas.microsoft.com/office/drawing/2017/model3d" xmlns:o="urn:schemas-microsoft-com:office:office" xmlns:r="http://schemas.openxmlformats.org/officeDocument/2006/relationships" xmlns:m="http://schemas.openxmlformats.org/officeDocument/2006/math" xmlns:v="urn:schemas-microsoft-com:vml" xmlns:wp14="http://schemas.microsoft.com/office/word/2010/wordprocessingDrawing" xmlns:wp="http://schemas.openxmlformats.org/drawingml/2006/wordprocessingDrawing" xmlns:w10="urn:schemas-microsoft-com:office:word" xmlns:w="http://schemas.openxmlformats.org/wordprocessingml/2006/main" xmlns:w14="http://schemas.microsoft.com/office/word/2010/wordml" xmlns:w15="http://schemas.microsoft.com/office/word/2012/wordml" xmlns:w16cid="http://schemas.microsoft.com/office/word/2016/wordml/cid" xmlns:w16se="http://schemas.microsoft.com/office/word/2015/wordml/symex" xmlns:wpg="http://schemas.microsoft.com/office/word/2010/wordprocessingGroup" xmlns:wpi="http://schemas.microsoft.com/office/word/2010/wordprocessingInk" xmlns:wne="http://schemas.microsoft.com/office/word/2006/wordml" xmlns:wps="http://schemas.microsoft.com/office/word/2010/wordprocessingShape" mc:Ignorable="w14 w15 w16se w16cid wp14">
   <w:sdt>
     <w:sdtPr>
       <w:rPr>
@@ -4951,7 +4123,7 @@
 </file>
 
 <file path=word/footer2.xml><?xml version="1.0" encoding="utf-8"?>
-<w:ftr xmlns:wpc="http://schemas.microsoft.com/office/word/2010/wordprocessingCanvas" xmlns:cx="http://schemas.microsoft.com/office/drawing/2014/chartex" xmlns:cx1="http://schemas.microsoft.com/office/drawing/2015/9/8/chartex" xmlns:cx2="http://schemas.microsoft.com/office/drawing/2015/10/21/chartex" xmlns:cx3="http://schemas.microsoft.com/office/drawing/2016/5/9/chartex" xmlns:cx4="http://schemas.microsoft.com/office/drawing/2016/5/10/chartex" xmlns:cx5="http://schemas.microsoft.com/office/drawing/2016/5/11/chartex" xmlns:cx6="http://schemas.microsoft.com/office/drawing/2016/5/12/chartex" xmlns:cx7="http://schemas.microsoft.com/office/drawing/2016/5/13/chartex" xmlns:cx8="http://schemas.microsoft.com/office/drawing/2016/5/14/chartex" xmlns:mc="http://schemas.openxmlformats.org/markup-compatibility/2006" xmlns:aink="http://schemas.microsoft.com/office/drawing/2016/ink" xmlns:am3d="http://schemas.microsoft.com/office/drawing/2017/model3d" xmlns:o="urn:schemas-microsoft-com:office:office" xmlns:r="http://schemas.openxmlformats.org/officeDocument/2006/relationships" xmlns:m="http://schemas.openxmlformats.org/officeDocument/2006/math" xmlns:v="urn:schemas-microsoft-com:vml" xmlns:wp14="http://schemas.microsoft.com/office/word/2010/wordprocessingDrawing" xmlns:wp="http://schemas.openxmlformats.org/drawingml/2006/wordprocessingDrawing" xmlns:w10="urn:schemas-microsoft-com:office:word" xmlns:w="http://schemas.openxmlformats.org/wordprocessingml/2006/main" xmlns:w14="http://schemas.microsoft.com/office/word/2010/wordml" xmlns:w15="http://schemas.microsoft.com/office/word/2012/wordml" xmlns:w16cex="http://schemas.microsoft.com/office/word/2018/wordml/cex" xmlns:w16cid="http://schemas.microsoft.com/office/word/2016/wordml/cid" xmlns:w16="http://schemas.microsoft.com/office/word/2018/wordml" xmlns:w16se="http://schemas.microsoft.com/office/word/2015/wordml/symex" xmlns:wpg="http://schemas.microsoft.com/office/word/2010/wordprocessingGroup" xmlns:wpi="http://schemas.microsoft.com/office/word/2010/wordprocessingInk" xmlns:wne="http://schemas.microsoft.com/office/word/2006/wordml" xmlns:wps="http://schemas.microsoft.com/office/word/2010/wordprocessingShape" mc:Ignorable="w14 w15 w16se w16cid w16 w16cex wp14">
+<w:ftr xmlns:wpc="http://schemas.microsoft.com/office/word/2010/wordprocessingCanvas" xmlns:cx="http://schemas.microsoft.com/office/drawing/2014/chartex" xmlns:cx1="http://schemas.microsoft.com/office/drawing/2015/9/8/chartex" xmlns:cx2="http://schemas.microsoft.com/office/drawing/2015/10/21/chartex" xmlns:cx3="http://schemas.microsoft.com/office/drawing/2016/5/9/chartex" xmlns:cx4="http://schemas.microsoft.com/office/drawing/2016/5/10/chartex" xmlns:cx5="http://schemas.microsoft.com/office/drawing/2016/5/11/chartex" xmlns:cx6="http://schemas.microsoft.com/office/drawing/2016/5/12/chartex" xmlns:cx7="http://schemas.microsoft.com/office/drawing/2016/5/13/chartex" xmlns:cx8="http://schemas.microsoft.com/office/drawing/2016/5/14/chartex" xmlns:mc="http://schemas.openxmlformats.org/markup-compatibility/2006" xmlns:aink="http://schemas.microsoft.com/office/drawing/2016/ink" xmlns:am3d="http://schemas.microsoft.com/office/drawing/2017/model3d" xmlns:o="urn:schemas-microsoft-com:office:office" xmlns:r="http://schemas.openxmlformats.org/officeDocument/2006/relationships" xmlns:m="http://schemas.openxmlformats.org/officeDocument/2006/math" xmlns:v="urn:schemas-microsoft-com:vml" xmlns:wp14="http://schemas.microsoft.com/office/word/2010/wordprocessingDrawing" xmlns:wp="http://schemas.openxmlformats.org/drawingml/2006/wordprocessingDrawing" xmlns:w10="urn:schemas-microsoft-com:office:word" xmlns:w="http://schemas.openxmlformats.org/wordprocessingml/2006/main" xmlns:w14="http://schemas.microsoft.com/office/word/2010/wordml" xmlns:w15="http://schemas.microsoft.com/office/word/2012/wordml" xmlns:w16cid="http://schemas.microsoft.com/office/word/2016/wordml/cid" xmlns:w16se="http://schemas.microsoft.com/office/word/2015/wordml/symex" xmlns:wpg="http://schemas.microsoft.com/office/word/2010/wordprocessingGroup" xmlns:wpi="http://schemas.microsoft.com/office/word/2010/wordprocessingInk" xmlns:wne="http://schemas.microsoft.com/office/word/2006/wordml" xmlns:wps="http://schemas.microsoft.com/office/word/2010/wordprocessingShape" mc:Ignorable="w14 w15 w16se w16cid wp14">
   <w:sdt>
     <w:sdtPr>
       <w:rPr>
@@ -5025,13 +4197,8 @@
     <w:r>
       <w:fldChar w:fldCharType="end"/>
     </w:r>
-    <w:proofErr w:type="spellStart"/>
     <w:r>
-      <w:t>SmartRingbell</w:t>
-    </w:r>
-    <w:proofErr w:type="spellEnd"/>
-    <w:r>
-      <w:t xml:space="preserve"> – Documentazione</w:t>
+      <w:t>SmartRingbell – Documentazione</w:t>
     </w:r>
     <w:r>
       <w:t xml:space="preserve"> </w:t>
@@ -5041,7 +4208,7 @@
 </file>
 
 <file path=word/footnotes.xml><?xml version="1.0" encoding="utf-8"?>
-<w:footnotes xmlns:wpc="http://schemas.microsoft.com/office/word/2010/wordprocessingCanvas" xmlns:cx="http://schemas.microsoft.com/office/drawing/2014/chartex" xmlns:cx1="http://schemas.microsoft.com/office/drawing/2015/9/8/chartex" xmlns:cx2="http://schemas.microsoft.com/office/drawing/2015/10/21/chartex" xmlns:cx3="http://schemas.microsoft.com/office/drawing/2016/5/9/chartex" xmlns:cx4="http://schemas.microsoft.com/office/drawing/2016/5/10/chartex" xmlns:cx5="http://schemas.microsoft.com/office/drawing/2016/5/11/chartex" xmlns:cx6="http://schemas.microsoft.com/office/drawing/2016/5/12/chartex" xmlns:cx7="http://schemas.microsoft.com/office/drawing/2016/5/13/chartex" xmlns:cx8="http://schemas.microsoft.com/office/drawing/2016/5/14/chartex" xmlns:mc="http://schemas.openxmlformats.org/markup-compatibility/2006" xmlns:aink="http://schemas.microsoft.com/office/drawing/2016/ink" xmlns:am3d="http://schemas.microsoft.com/office/drawing/2017/model3d" xmlns:o="urn:schemas-microsoft-com:office:office" xmlns:r="http://schemas.openxmlformats.org/officeDocument/2006/relationships" xmlns:m="http://schemas.openxmlformats.org/officeDocument/2006/math" xmlns:v="urn:schemas-microsoft-com:vml" xmlns:wp14="http://schemas.microsoft.com/office/word/2010/wordprocessingDrawing" xmlns:wp="http://schemas.openxmlformats.org/drawingml/2006/wordprocessingDrawing" xmlns:w10="urn:schemas-microsoft-com:office:word" xmlns:w="http://schemas.openxmlformats.org/wordprocessingml/2006/main" xmlns:w14="http://schemas.microsoft.com/office/word/2010/wordml" xmlns:w15="http://schemas.microsoft.com/office/word/2012/wordml" xmlns:w16cex="http://schemas.microsoft.com/office/word/2018/wordml/cex" xmlns:w16cid="http://schemas.microsoft.com/office/word/2016/wordml/cid" xmlns:w16="http://schemas.microsoft.com/office/word/2018/wordml" xmlns:w16se="http://schemas.microsoft.com/office/word/2015/wordml/symex" xmlns:wpg="http://schemas.microsoft.com/office/word/2010/wordprocessingGroup" xmlns:wpi="http://schemas.microsoft.com/office/word/2010/wordprocessingInk" xmlns:wne="http://schemas.microsoft.com/office/word/2006/wordml" xmlns:wps="http://schemas.microsoft.com/office/word/2010/wordprocessingShape" mc:Ignorable="w14 w15 w16se w16cid w16 w16cex wp14">
+<w:footnotes xmlns:wpc="http://schemas.microsoft.com/office/word/2010/wordprocessingCanvas" xmlns:cx="http://schemas.microsoft.com/office/drawing/2014/chartex" xmlns:cx1="http://schemas.microsoft.com/office/drawing/2015/9/8/chartex" xmlns:cx2="http://schemas.microsoft.com/office/drawing/2015/10/21/chartex" xmlns:cx3="http://schemas.microsoft.com/office/drawing/2016/5/9/chartex" xmlns:cx4="http://schemas.microsoft.com/office/drawing/2016/5/10/chartex" xmlns:cx5="http://schemas.microsoft.com/office/drawing/2016/5/11/chartex" xmlns:cx6="http://schemas.microsoft.com/office/drawing/2016/5/12/chartex" xmlns:cx7="http://schemas.microsoft.com/office/drawing/2016/5/13/chartex" xmlns:cx8="http://schemas.microsoft.com/office/drawing/2016/5/14/chartex" xmlns:mc="http://schemas.openxmlformats.org/markup-compatibility/2006" xmlns:aink="http://schemas.microsoft.com/office/drawing/2016/ink" xmlns:am3d="http://schemas.microsoft.com/office/drawing/2017/model3d" xmlns:o="urn:schemas-microsoft-com:office:office" xmlns:r="http://schemas.openxmlformats.org/officeDocument/2006/relationships" xmlns:m="http://schemas.openxmlformats.org/officeDocument/2006/math" xmlns:v="urn:schemas-microsoft-com:vml" xmlns:wp14="http://schemas.microsoft.com/office/word/2010/wordprocessingDrawing" xmlns:wp="http://schemas.openxmlformats.org/drawingml/2006/wordprocessingDrawing" xmlns:w10="urn:schemas-microsoft-com:office:word" xmlns:w="http://schemas.openxmlformats.org/wordprocessingml/2006/main" xmlns:w14="http://schemas.microsoft.com/office/word/2010/wordml" xmlns:w15="http://schemas.microsoft.com/office/word/2012/wordml" xmlns:w16cid="http://schemas.microsoft.com/office/word/2016/wordml/cid" xmlns:w16se="http://schemas.microsoft.com/office/word/2015/wordml/symex" xmlns:wpg="http://schemas.microsoft.com/office/word/2010/wordprocessingGroup" xmlns:wpi="http://schemas.microsoft.com/office/word/2010/wordprocessingInk" xmlns:wne="http://schemas.microsoft.com/office/word/2006/wordml" xmlns:wps="http://schemas.microsoft.com/office/word/2010/wordprocessingShape" mc:Ignorable="w14 w15 w16se w16cid wp14">
   <w:footnote w:type="separator" w:id="-1">
     <w:p>
       <w:r>
@@ -5060,7 +4227,7 @@
 </file>
 
 <file path=word/header1.xml><?xml version="1.0" encoding="utf-8"?>
-<w:hdr xmlns:wpc="http://schemas.microsoft.com/office/word/2010/wordprocessingCanvas" xmlns:cx="http://schemas.microsoft.com/office/drawing/2014/chartex" xmlns:cx1="http://schemas.microsoft.com/office/drawing/2015/9/8/chartex" xmlns:cx2="http://schemas.microsoft.com/office/drawing/2015/10/21/chartex" xmlns:cx3="http://schemas.microsoft.com/office/drawing/2016/5/9/chartex" xmlns:cx4="http://schemas.microsoft.com/office/drawing/2016/5/10/chartex" xmlns:cx5="http://schemas.microsoft.com/office/drawing/2016/5/11/chartex" xmlns:cx6="http://schemas.microsoft.com/office/drawing/2016/5/12/chartex" xmlns:cx7="http://schemas.microsoft.com/office/drawing/2016/5/13/chartex" xmlns:cx8="http://schemas.microsoft.com/office/drawing/2016/5/14/chartex" xmlns:mc="http://schemas.openxmlformats.org/markup-compatibility/2006" xmlns:aink="http://schemas.microsoft.com/office/drawing/2016/ink" xmlns:am3d="http://schemas.microsoft.com/office/drawing/2017/model3d" xmlns:o="urn:schemas-microsoft-com:office:office" xmlns:r="http://schemas.openxmlformats.org/officeDocument/2006/relationships" xmlns:m="http://schemas.openxmlformats.org/officeDocument/2006/math" xmlns:v="urn:schemas-microsoft-com:vml" xmlns:wp14="http://schemas.microsoft.com/office/word/2010/wordprocessingDrawing" xmlns:wp="http://schemas.openxmlformats.org/drawingml/2006/wordprocessingDrawing" xmlns:w10="urn:schemas-microsoft-com:office:word" xmlns:w="http://schemas.openxmlformats.org/wordprocessingml/2006/main" xmlns:w14="http://schemas.microsoft.com/office/word/2010/wordml" xmlns:w15="http://schemas.microsoft.com/office/word/2012/wordml" xmlns:w16cex="http://schemas.microsoft.com/office/word/2018/wordml/cex" xmlns:w16cid="http://schemas.microsoft.com/office/word/2016/wordml/cid" xmlns:w16="http://schemas.microsoft.com/office/word/2018/wordml" xmlns:w16se="http://schemas.microsoft.com/office/word/2015/wordml/symex" xmlns:wpg="http://schemas.microsoft.com/office/word/2010/wordprocessingGroup" xmlns:wpi="http://schemas.microsoft.com/office/word/2010/wordprocessingInk" xmlns:wne="http://schemas.microsoft.com/office/word/2006/wordml" xmlns:wps="http://schemas.microsoft.com/office/word/2010/wordprocessingShape" mc:Ignorable="w14 w15 w16se w16cid w16 w16cex wp14">
+<w:hdr xmlns:wpc="http://schemas.microsoft.com/office/word/2010/wordprocessingCanvas" xmlns:cx="http://schemas.microsoft.com/office/drawing/2014/chartex" xmlns:cx1="http://schemas.microsoft.com/office/drawing/2015/9/8/chartex" xmlns:cx2="http://schemas.microsoft.com/office/drawing/2015/10/21/chartex" xmlns:cx3="http://schemas.microsoft.com/office/drawing/2016/5/9/chartex" xmlns:cx4="http://schemas.microsoft.com/office/drawing/2016/5/10/chartex" xmlns:cx5="http://schemas.microsoft.com/office/drawing/2016/5/11/chartex" xmlns:cx6="http://schemas.microsoft.com/office/drawing/2016/5/12/chartex" xmlns:cx7="http://schemas.microsoft.com/office/drawing/2016/5/13/chartex" xmlns:cx8="http://schemas.microsoft.com/office/drawing/2016/5/14/chartex" xmlns:mc="http://schemas.openxmlformats.org/markup-compatibility/2006" xmlns:aink="http://schemas.microsoft.com/office/drawing/2016/ink" xmlns:am3d="http://schemas.microsoft.com/office/drawing/2017/model3d" xmlns:o="urn:schemas-microsoft-com:office:office" xmlns:r="http://schemas.openxmlformats.org/officeDocument/2006/relationships" xmlns:m="http://schemas.openxmlformats.org/officeDocument/2006/math" xmlns:v="urn:schemas-microsoft-com:vml" xmlns:wp14="http://schemas.microsoft.com/office/word/2010/wordprocessingDrawing" xmlns:wp="http://schemas.openxmlformats.org/drawingml/2006/wordprocessingDrawing" xmlns:w10="urn:schemas-microsoft-com:office:word" xmlns:w="http://schemas.openxmlformats.org/wordprocessingml/2006/main" xmlns:w14="http://schemas.microsoft.com/office/word/2010/wordml" xmlns:w15="http://schemas.microsoft.com/office/word/2012/wordml" xmlns:w16cid="http://schemas.microsoft.com/office/word/2016/wordml/cid" xmlns:w16se="http://schemas.microsoft.com/office/word/2015/wordml/symex" xmlns:wpg="http://schemas.microsoft.com/office/word/2010/wordprocessingGroup" xmlns:wpi="http://schemas.microsoft.com/office/word/2010/wordprocessingInk" xmlns:wne="http://schemas.microsoft.com/office/word/2006/wordml" xmlns:wps="http://schemas.microsoft.com/office/word/2010/wordprocessingShape" mc:Ignorable="w14 w15 w16se w16cid wp14">
   <w:p>
     <w:pPr>
       <w:pStyle w:val="Intestazione"/>
@@ -5127,14 +4294,12 @@
                               <w:rFonts w:ascii="Garamond" w:hAnsi="Garamond"/>
                             </w:rPr>
                           </w:pPr>
-                          <w:proofErr w:type="spellStart"/>
                           <w:r>
                             <w:rPr>
                               <w:rFonts w:ascii="Garamond" w:hAnsi="Garamond"/>
                             </w:rPr>
                             <w:t>CdS</w:t>
                           </w:r>
-                          <w:proofErr w:type="spellEnd"/>
                           <w:r>
                             <w:rPr>
                               <w:rFonts w:ascii="Garamond" w:hAnsi="Garamond"/>
@@ -5181,7 +4346,7 @@
               <v:stroke joinstyle="miter"/>
               <v:path gradientshapeok="t" o:connecttype="rect"/>
             </v:shapetype>
-            <v:shape id="Casella di testo 2" o:spid="_x0000_s1027" type="#_x0000_t202" style="position:absolute;margin-left:253.95pt;margin-top:-14.05pt;width:256.65pt;height:76pt;z-index:251659264;visibility:visible;mso-wrap-style:square;mso-width-percent:0;mso-height-percent:0;mso-wrap-distance-left:9pt;mso-wrap-distance-top:0;mso-wrap-distance-right:9pt;mso-wrap-distance-bottom:0;mso-position-horizontal:absolute;mso-position-horizontal-relative:text;mso-position-vertical:absolute;mso-position-vertical-relative:text;mso-width-percent:0;mso-height-percent:0;mso-width-relative:margin;mso-height-relative:margin;v-text-anchor:top" o:gfxdata="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" filled="f" stroked="f" strokeweight=".5pt">
+            <v:shape id="Casella di testo 2" o:spid="_x0000_s1027" type="#_x0000_t202" style="position:absolute;margin-left:253.95pt;margin-top:-14.05pt;width:256.65pt;height:76pt;z-index:251659264;visibility:visible;mso-wrap-style:square;mso-width-percent:0;mso-height-percent:0;mso-wrap-distance-left:9pt;mso-wrap-distance-top:0;mso-wrap-distance-right:9pt;mso-wrap-distance-bottom:0;mso-position-horizontal:absolute;mso-position-horizontal-relative:text;mso-position-vertical:absolute;mso-position-vertical-relative:text;mso-width-percent:0;mso-height-percent:0;mso-width-relative:margin;mso-height-relative:margin;v-text-anchor:top" o:gfxdata="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" filled="f" stroked="f" strokeweight=".5pt">
               <v:textbox>
                 <w:txbxContent>
                   <w:p>
@@ -5207,14 +4372,12 @@
                         <w:rFonts w:ascii="Garamond" w:hAnsi="Garamond"/>
                       </w:rPr>
                     </w:pPr>
-                    <w:proofErr w:type="spellStart"/>
                     <w:r>
                       <w:rPr>
                         <w:rFonts w:ascii="Garamond" w:hAnsi="Garamond"/>
                       </w:rPr>
                       <w:t>CdS</w:t>
                     </w:r>
-                    <w:proofErr w:type="spellEnd"/>
                     <w:r>
                       <w:rPr>
                         <w:rFonts w:ascii="Garamond" w:hAnsi="Garamond"/>
@@ -5293,7 +4456,7 @@
 </file>
 
 <file path=word/numbering.xml><?xml version="1.0" encoding="utf-8"?>
-<w:numbering xmlns:wpc="http://schemas.microsoft.com/office/word/2010/wordprocessingCanvas" xmlns:cx="http://schemas.microsoft.com/office/drawing/2014/chartex" xmlns:cx1="http://schemas.microsoft.com/office/drawing/2015/9/8/chartex" xmlns:cx2="http://schemas.microsoft.com/office/drawing/2015/10/21/chartex" xmlns:cx3="http://schemas.microsoft.com/office/drawing/2016/5/9/chartex" xmlns:cx4="http://schemas.microsoft.com/office/drawing/2016/5/10/chartex" xmlns:cx5="http://schemas.microsoft.com/office/drawing/2016/5/11/chartex" xmlns:cx6="http://schemas.microsoft.com/office/drawing/2016/5/12/chartex" xmlns:cx7="http://schemas.microsoft.com/office/drawing/2016/5/13/chartex" xmlns:cx8="http://schemas.microsoft.com/office/drawing/2016/5/14/chartex" xmlns:mc="http://schemas.openxmlformats.org/markup-compatibility/2006" xmlns:aink="http://schemas.microsoft.com/office/drawing/2016/ink" xmlns:am3d="http://schemas.microsoft.com/office/drawing/2017/model3d" xmlns:o="urn:schemas-microsoft-com:office:office" xmlns:r="http://schemas.openxmlformats.org/officeDocument/2006/relationships" xmlns:m="http://schemas.openxmlformats.org/officeDocument/2006/math" xmlns:v="urn:schemas-microsoft-com:vml" xmlns:wp14="http://schemas.microsoft.com/office/word/2010/wordprocessingDrawing" xmlns:wp="http://schemas.openxmlformats.org/drawingml/2006/wordprocessingDrawing" xmlns:w10="urn:schemas-microsoft-com:office:word" xmlns:w="http://schemas.openxmlformats.org/wordprocessingml/2006/main" xmlns:w14="http://schemas.microsoft.com/office/word/2010/wordml" xmlns:w15="http://schemas.microsoft.com/office/word/2012/wordml" xmlns:w16cex="http://schemas.microsoft.com/office/word/2018/wordml/cex" xmlns:w16cid="http://schemas.microsoft.com/office/word/2016/wordml/cid" xmlns:w16="http://schemas.microsoft.com/office/word/2018/wordml" xmlns:w16se="http://schemas.microsoft.com/office/word/2015/wordml/symex" xmlns:wpg="http://schemas.microsoft.com/office/word/2010/wordprocessingGroup" xmlns:wpi="http://schemas.microsoft.com/office/word/2010/wordprocessingInk" xmlns:wne="http://schemas.microsoft.com/office/word/2006/wordml" xmlns:wps="http://schemas.microsoft.com/office/word/2010/wordprocessingShape" mc:Ignorable="w14 w15 w16se w16cid w16 w16cex wp14">
+<w:numbering xmlns:wpc="http://schemas.microsoft.com/office/word/2010/wordprocessingCanvas" xmlns:cx="http://schemas.microsoft.com/office/drawing/2014/chartex" xmlns:cx1="http://schemas.microsoft.com/office/drawing/2015/9/8/chartex" xmlns:cx2="http://schemas.microsoft.com/office/drawing/2015/10/21/chartex" xmlns:cx3="http://schemas.microsoft.com/office/drawing/2016/5/9/chartex" xmlns:cx4="http://schemas.microsoft.com/office/drawing/2016/5/10/chartex" xmlns:cx5="http://schemas.microsoft.com/office/drawing/2016/5/11/chartex" xmlns:cx6="http://schemas.microsoft.com/office/drawing/2016/5/12/chartex" xmlns:cx7="http://schemas.microsoft.com/office/drawing/2016/5/13/chartex" xmlns:cx8="http://schemas.microsoft.com/office/drawing/2016/5/14/chartex" xmlns:mc="http://schemas.openxmlformats.org/markup-compatibility/2006" xmlns:aink="http://schemas.microsoft.com/office/drawing/2016/ink" xmlns:am3d="http://schemas.microsoft.com/office/drawing/2017/model3d" xmlns:o="urn:schemas-microsoft-com:office:office" xmlns:r="http://schemas.openxmlformats.org/officeDocument/2006/relationships" xmlns:m="http://schemas.openxmlformats.org/officeDocument/2006/math" xmlns:v="urn:schemas-microsoft-com:vml" xmlns:wp14="http://schemas.microsoft.com/office/word/2010/wordprocessingDrawing" xmlns:wp="http://schemas.openxmlformats.org/drawingml/2006/wordprocessingDrawing" xmlns:w10="urn:schemas-microsoft-com:office:word" xmlns:w="http://schemas.openxmlformats.org/wordprocessingml/2006/main" xmlns:w14="http://schemas.microsoft.com/office/word/2010/wordml" xmlns:w15="http://schemas.microsoft.com/office/word/2012/wordml" xmlns:w16cid="http://schemas.microsoft.com/office/word/2016/wordml/cid" xmlns:w16se="http://schemas.microsoft.com/office/word/2015/wordml/symex" xmlns:wpg="http://schemas.microsoft.com/office/word/2010/wordprocessingGroup" xmlns:wpi="http://schemas.microsoft.com/office/word/2010/wordprocessingInk" xmlns:wne="http://schemas.microsoft.com/office/word/2006/wordml" xmlns:wps="http://schemas.microsoft.com/office/word/2010/wordprocessingShape" mc:Ignorable="w14 w15 w16se w16cid wp14">
   <w:abstractNum w:abstractNumId="0" w15:restartNumberingAfterBreak="0">
     <w:nsid w:val="03C84C48"/>
     <w:multiLevelType w:val="hybridMultilevel"/>
@@ -7803,7 +6966,7 @@
 </file>
 
 <file path=word/styles.xml><?xml version="1.0" encoding="utf-8"?>
-<w:styles xmlns:mc="http://schemas.openxmlformats.org/markup-compatibility/2006" xmlns:r="http://schemas.openxmlformats.org/officeDocument/2006/relationships" xmlns:w="http://schemas.openxmlformats.org/wordprocessingml/2006/main" xmlns:w14="http://schemas.microsoft.com/office/word/2010/wordml" xmlns:w15="http://schemas.microsoft.com/office/word/2012/wordml" xmlns:w16cex="http://schemas.microsoft.com/office/word/2018/wordml/cex" xmlns:w16cid="http://schemas.microsoft.com/office/word/2016/wordml/cid" xmlns:w16="http://schemas.microsoft.com/office/word/2018/wordml" xmlns:w16se="http://schemas.microsoft.com/office/word/2015/wordml/symex" mc:Ignorable="w14 w15 w16se w16cid w16 w16cex">
+<w:styles xmlns:mc="http://schemas.openxmlformats.org/markup-compatibility/2006" xmlns:r="http://schemas.openxmlformats.org/officeDocument/2006/relationships" xmlns:w="http://schemas.openxmlformats.org/wordprocessingml/2006/main" xmlns:w14="http://schemas.microsoft.com/office/word/2010/wordml" xmlns:w15="http://schemas.microsoft.com/office/word/2012/wordml" xmlns:w16cid="http://schemas.microsoft.com/office/word/2016/wordml/cid" xmlns:w16se="http://schemas.microsoft.com/office/word/2015/wordml/symex" mc:Ignorable="w14 w15 w16se w16cid">
   <w:docDefaults>
     <w:rPrDefault>
       <w:rPr>
@@ -7815,7 +6978,7 @@
     </w:rPrDefault>
     <w:pPrDefault/>
   </w:docDefaults>
-  <w:latentStyles w:defLockedState="0" w:defUIPriority="99" w:defSemiHidden="0" w:defUnhideWhenUsed="0" w:defQFormat="0" w:count="376">
+  <w:latentStyles w:defLockedState="0" w:defUIPriority="99" w:defSemiHidden="0" w:defUnhideWhenUsed="0" w:defQFormat="0" w:count="377">
     <w:lsdException w:name="Normal" w:uiPriority="0" w:qFormat="1"/>
     <w:lsdException w:name="heading 1" w:uiPriority="9" w:qFormat="1"/>
     <w:lsdException w:name="heading 2" w:semiHidden="1" w:uiPriority="9" w:unhideWhenUsed="1" w:qFormat="1"/>
@@ -7921,7 +7084,6 @@
     <w:lsdException w:name="HTML Sample" w:semiHidden="1" w:unhideWhenUsed="1"/>
     <w:lsdException w:name="HTML Typewriter" w:semiHidden="1" w:unhideWhenUsed="1"/>
     <w:lsdException w:name="HTML Variable" w:semiHidden="1" w:unhideWhenUsed="1"/>
-    <w:lsdException w:name="Normal Table" w:semiHidden="1" w:unhideWhenUsed="1"/>
     <w:lsdException w:name="annotation subject" w:semiHidden="1" w:unhideWhenUsed="1"/>
     <w:lsdException w:name="No List" w:semiHidden="1" w:unhideWhenUsed="1"/>
     <w:lsdException w:name="Outline List 1" w:semiHidden="1" w:unhideWhenUsed="1"/>
@@ -7968,10 +7130,8 @@
     <w:lsdException w:name="Table Subtle 2" w:semiHidden="1" w:unhideWhenUsed="1"/>
     <w:lsdException w:name="Table Web 1" w:semiHidden="1" w:unhideWhenUsed="1"/>
     <w:lsdException w:name="Table Web 2" w:semiHidden="1" w:unhideWhenUsed="1"/>
-    <w:lsdException w:name="Table Web 3" w:semiHidden="1" w:unhideWhenUsed="1"/>
     <w:lsdException w:name="Balloon Text" w:semiHidden="1" w:unhideWhenUsed="1"/>
     <w:lsdException w:name="Table Grid" w:uiPriority="39"/>
-    <w:lsdException w:name="Table Theme" w:semiHidden="1" w:unhideWhenUsed="1"/>
     <w:lsdException w:name="Placeholder Text" w:semiHidden="1"/>
     <w:lsdException w:name="No Spacing" w:uiPriority="1" w:qFormat="1"/>
     <w:lsdException w:name="Light Shading" w:uiPriority="60"/>
@@ -8192,6 +7352,7 @@
     <w:lsdException w:name="Hashtag" w:semiHidden="1" w:unhideWhenUsed="1"/>
     <w:lsdException w:name="Unresolved Mention" w:semiHidden="1" w:unhideWhenUsed="1"/>
     <w:lsdException w:name="Smart Link" w:semiHidden="1" w:unhideWhenUsed="1"/>
+    <w:lsdException w:name="Smart Link Error" w:semiHidden="1" w:unhideWhenUsed="1"/>
   </w:latentStyles>
   <w:style w:type="paragraph" w:default="1" w:styleId="Normale">
     <w:name w:val="Normal"/>

</xml_diff>

<commit_message>
aggiunte cose alla doc
</commit_message>
<xml_diff>
--- a/Progetto/Documentazione/Documentazione con layout bello.docx
+++ b/Progetto/Documentazione/Documentazione con layout bello.docx
@@ -1,6 +1,6 @@
 
 <file path=word/document.xml><?xml version="1.0" encoding="utf-8"?>
-<w:document xmlns:wpc="http://schemas.microsoft.com/office/word/2010/wordprocessingCanvas" xmlns:cx="http://schemas.microsoft.com/office/drawing/2014/chartex" xmlns:cx1="http://schemas.microsoft.com/office/drawing/2015/9/8/chartex" xmlns:cx2="http://schemas.microsoft.com/office/drawing/2015/10/21/chartex" xmlns:cx3="http://schemas.microsoft.com/office/drawing/2016/5/9/chartex" xmlns:cx4="http://schemas.microsoft.com/office/drawing/2016/5/10/chartex" xmlns:cx5="http://schemas.microsoft.com/office/drawing/2016/5/11/chartex" xmlns:cx6="http://schemas.microsoft.com/office/drawing/2016/5/12/chartex" xmlns:cx7="http://schemas.microsoft.com/office/drawing/2016/5/13/chartex" xmlns:cx8="http://schemas.microsoft.com/office/drawing/2016/5/14/chartex" xmlns:mc="http://schemas.openxmlformats.org/markup-compatibility/2006" xmlns:aink="http://schemas.microsoft.com/office/drawing/2016/ink" xmlns:am3d="http://schemas.microsoft.com/office/drawing/2017/model3d" xmlns:o="urn:schemas-microsoft-com:office:office" xmlns:r="http://schemas.openxmlformats.org/officeDocument/2006/relationships" xmlns:m="http://schemas.openxmlformats.org/officeDocument/2006/math" xmlns:v="urn:schemas-microsoft-com:vml" xmlns:wp14="http://schemas.microsoft.com/office/word/2010/wordprocessingDrawing" xmlns:wp="http://schemas.openxmlformats.org/drawingml/2006/wordprocessingDrawing" xmlns:w10="urn:schemas-microsoft-com:office:word" xmlns:w="http://schemas.openxmlformats.org/wordprocessingml/2006/main" xmlns:w14="http://schemas.microsoft.com/office/word/2010/wordml" xmlns:w15="http://schemas.microsoft.com/office/word/2012/wordml" xmlns:w16cex="http://schemas.microsoft.com/office/word/2018/wordml/cex" xmlns:w16cid="http://schemas.microsoft.com/office/word/2016/wordml/cid" xmlns:w16="http://schemas.microsoft.com/office/word/2018/wordml" xmlns:w16se="http://schemas.microsoft.com/office/word/2015/wordml/symex" xmlns:wpg="http://schemas.microsoft.com/office/word/2010/wordprocessingGroup" xmlns:wpi="http://schemas.microsoft.com/office/word/2010/wordprocessingInk" xmlns:wne="http://schemas.microsoft.com/office/word/2006/wordml" xmlns:wps="http://schemas.microsoft.com/office/word/2010/wordprocessingShape" mc:Ignorable="w14 w15 w16se w16cid w16 w16cex wp14">
+<w:document xmlns:wpc="http://schemas.microsoft.com/office/word/2010/wordprocessingCanvas" xmlns:cx="http://schemas.microsoft.com/office/drawing/2014/chartex" xmlns:cx1="http://schemas.microsoft.com/office/drawing/2015/9/8/chartex" xmlns:cx2="http://schemas.microsoft.com/office/drawing/2015/10/21/chartex" xmlns:cx3="http://schemas.microsoft.com/office/drawing/2016/5/9/chartex" xmlns:cx4="http://schemas.microsoft.com/office/drawing/2016/5/10/chartex" xmlns:cx5="http://schemas.microsoft.com/office/drawing/2016/5/11/chartex" xmlns:cx6="http://schemas.microsoft.com/office/drawing/2016/5/12/chartex" xmlns:cx7="http://schemas.microsoft.com/office/drawing/2016/5/13/chartex" xmlns:cx8="http://schemas.microsoft.com/office/drawing/2016/5/14/chartex" xmlns:mc="http://schemas.openxmlformats.org/markup-compatibility/2006" xmlns:aink="http://schemas.microsoft.com/office/drawing/2016/ink" xmlns:am3d="http://schemas.microsoft.com/office/drawing/2017/model3d" xmlns:o="urn:schemas-microsoft-com:office:office" xmlns:r="http://schemas.openxmlformats.org/officeDocument/2006/relationships" xmlns:m="http://schemas.openxmlformats.org/officeDocument/2006/math" xmlns:v="urn:schemas-microsoft-com:vml" xmlns:wp14="http://schemas.microsoft.com/office/word/2010/wordprocessingDrawing" xmlns:wp="http://schemas.openxmlformats.org/drawingml/2006/wordprocessingDrawing" xmlns:w10="urn:schemas-microsoft-com:office:word" xmlns:w="http://schemas.openxmlformats.org/wordprocessingml/2006/main" xmlns:w14="http://schemas.microsoft.com/office/word/2010/wordml" xmlns:w15="http://schemas.microsoft.com/office/word/2012/wordml" xmlns:w16cid="http://schemas.microsoft.com/office/word/2016/wordml/cid" xmlns:w16se="http://schemas.microsoft.com/office/word/2015/wordml/symex" xmlns:wpg="http://schemas.microsoft.com/office/word/2010/wordprocessingGroup" xmlns:wpi="http://schemas.microsoft.com/office/word/2010/wordprocessingInk" xmlns:wne="http://schemas.microsoft.com/office/word/2006/wordml" xmlns:wps="http://schemas.microsoft.com/office/word/2010/wordprocessingShape" mc:Ignorable="w14 w15 w16se w16cid wp14">
   <w:body>
     <w:p>
       <w:pPr>
@@ -12,12 +12,10 @@
         <w:pStyle w:val="Titolo"/>
       </w:pPr>
       <w:bookmarkStart w:id="0" w:name="_Toc43586304"/>
-      <w:proofErr w:type="spellStart"/>
       <w:r>
         <w:t>SmartRingbell</w:t>
       </w:r>
       <w:bookmarkEnd w:id="0"/>
-      <w:proofErr w:type="spellEnd"/>
     </w:p>
     <w:p/>
     <w:p/>
@@ -132,7 +130,7 @@
                 <v:stroke joinstyle="miter"/>
                 <v:path gradientshapeok="t" o:connecttype="rect"/>
               </v:shapetype>
-              <v:shape id="Casella di testo 3" o:spid="_x0000_s1026" type="#_x0000_t202" style="position:absolute;margin-left:8.65pt;margin-top:14.3pt;width:420.4pt;height:86.65pt;z-index:251659264;visibility:visible;mso-wrap-style:square;mso-width-percent:0;mso-height-percent:0;mso-wrap-distance-left:9pt;mso-wrap-distance-top:0;mso-wrap-distance-right:9pt;mso-wrap-distance-bottom:0;mso-position-horizontal:absolute;mso-position-horizontal-relative:text;mso-position-vertical:absolute;mso-position-vertical-relative:text;mso-width-percent:0;mso-height-percent:0;mso-width-relative:margin;mso-height-relative:margin;v-text-anchor:top" o:gfxdata="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" fillcolor="white [3201]" strokecolor="#4472c4 [3204]" strokeweight="1pt">
+              <v:shape id="Casella di testo 3" o:spid="_x0000_s1026" type="#_x0000_t202" style="position:absolute;margin-left:8.65pt;margin-top:14.3pt;width:420.4pt;height:86.65pt;z-index:251659264;visibility:visible;mso-wrap-style:square;mso-width-percent:0;mso-height-percent:0;mso-wrap-distance-left:9pt;mso-wrap-distance-top:0;mso-wrap-distance-right:9pt;mso-wrap-distance-bottom:0;mso-position-horizontal:absolute;mso-position-horizontal-relative:text;mso-position-vertical:absolute;mso-position-vertical-relative:text;mso-width-percent:0;mso-height-percent:0;mso-width-relative:margin;mso-height-relative:margin;v-text-anchor:top" o:gfxdata="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" fillcolor="white [3201]" strokecolor="#4472c4 [3204]" strokeweight="1pt">
                 <v:textbox>
                   <w:txbxContent>
                     <w:p>
@@ -1495,15 +1493,7 @@
         <w:jc w:val="both"/>
       </w:pPr>
       <w:r>
-        <w:t xml:space="preserve">Smart </w:t>
-      </w:r>
-      <w:proofErr w:type="spellStart"/>
-      <w:r>
-        <w:t>Ringbell</w:t>
-      </w:r>
-      <w:proofErr w:type="spellEnd"/>
-      <w:r>
-        <w:t xml:space="preserve"> nasce dall’intenzione di applicare tecniche biometriche all’ambito della sicurezza domestica. Si presenta come un citofono smart che prevede l’immissione di due tipi diversi di tratto biometrico: la voce ed il volto. Attraverso un riconoscimento di questi ultimi sarà possibile consentire l’accesso in casa solo a chi sarà registrato come utente nel sistema. Il riconoscimento per i tratti avverrà in maniera separata ed indipendente in modo tale che se una delle due metodologie di riconoscimento non dovesse andare a buon fine, la “compromessa” non infici con le performance del sistema. In situazioni di dubbio o rigetto, la possibilità che la porta si apra non sarà esclusa a priori, ma sarà lasciata alla discrezione del padrone di casa attraverso l’utilizzo di una apposita app Android.</w:t>
+        <w:t>Smart Ringbell nasce dall’intenzione di applicare tecniche biometriche all’ambito della sicurezza domestica. Si presenta come un citofono smart che prevede l’immissione di due tipi diversi di tratto biometrico: la voce ed il volto. Attraverso un riconoscimento di questi ultimi sarà possibile consentire l’accesso in casa solo a chi sarà registrato come utente nel sistema. Il riconoscimento per i tratti avverrà in maniera separata ed indipendente in modo tale che se una delle due metodologie di riconoscimento non dovesse andare a buon fine, la “compromessa” non infici con le performance del sistema. In situazioni di dubbio o rigetto, la possibilità che la porta si apra non sarà esclusa a priori, ma sarà lasciata alla discrezione del padrone di casa attraverso l’utilizzo di una apposita app Android.</w:t>
       </w:r>
     </w:p>
     <w:p>
@@ -1550,15 +1540,7 @@
         <w:jc w:val="both"/>
       </w:pPr>
       <w:r>
-        <w:t>Suona il campanello (</w:t>
-      </w:r>
-      <w:proofErr w:type="spellStart"/>
-      <w:r>
-        <w:t>Recognition</w:t>
-      </w:r>
-      <w:proofErr w:type="spellEnd"/>
-      <w:r>
-        <w:t>)</w:t>
+        <w:t>Suona il campanello (Recognition)</w:t>
       </w:r>
     </w:p>
     <w:p>
@@ -1639,15 +1621,7 @@
         <w:jc w:val="both"/>
       </w:pPr>
       <w:r>
-        <w:t xml:space="preserve">Utente in fase di </w:t>
-      </w:r>
-      <w:proofErr w:type="spellStart"/>
-      <w:r>
-        <w:t>adding</w:t>
-      </w:r>
-      <w:proofErr w:type="spellEnd"/>
-      <w:r>
-        <w:t>: l’utente immette campioni di tipo audiovisivo tali da generare un modello da utilizzare durante la fase di test.</w:t>
+        <w:t>Utente in fase di adding: l’utente immette campioni di tipo audiovisivo tali da generare un modello da utilizzare durante la fase di test.</w:t>
       </w:r>
     </w:p>
     <w:p>
@@ -1699,15 +1673,7 @@
         <w:jc w:val="both"/>
       </w:pPr>
       <w:r>
-        <w:t xml:space="preserve">Utente non riconosciuto in fase di test: l’utente immette un campione audiovisivo che verrà confrontato e rigettato con i modelli presenti nel data set. Precisamente, entrambi i campioni non supereranno una soglia di somiglianza con i modelli presenti del data set tale da poter rivendicare un’identità. È inviata una notifica al dispositivo Android dell’utente proprietario di casa informandolo della presenza di un potenziale sconosciuto alla sua porta. Attraverso l’utilizzo dell’app Android sarà possibile visualizzare la foto del possibile sconosciuto e decidere se aprire o meno la porta a distanza. La foto scattata al possibile sconosciuto sarà cancellata appena presa una decisione. Per rispettare la privacy dell’utenza non sarà neanche possibile fare </w:t>
-      </w:r>
-      <w:proofErr w:type="spellStart"/>
-      <w:r>
-        <w:t>screenshots</w:t>
-      </w:r>
-      <w:proofErr w:type="spellEnd"/>
-      <w:r>
-        <w:t xml:space="preserve"> all’interno dell’applicazione. Una volta che l’utente proprietario avrà </w:t>
+        <w:t xml:space="preserve">Utente non riconosciuto in fase di test: l’utente immette un campione audiovisivo che verrà confrontato e rigettato con i modelli presenti nel data set. Precisamente, entrambi i campioni non supereranno una soglia di somiglianza con i modelli presenti del data set tale da poter rivendicare un’identità. È inviata una notifica al dispositivo Android dell’utente proprietario di casa informandolo della presenza di un potenziale sconosciuto alla sua porta. Attraverso l’utilizzo dell’app Android sarà possibile visualizzare la foto del possibile sconosciuto e decidere se aprire o meno la porta a distanza. La foto scattata al possibile sconosciuto sarà cancellata appena presa una decisione. Per rispettare la privacy dell’utenza non sarà neanche possibile fare screenshots all’interno dell’applicazione. Una volta che l’utente proprietario avrà </w:t>
       </w:r>
       <w:r>
         <w:t>deciso se aprire o meno la porta arriverà un messaggio di conferma sia sullo schermo del proprio dispositivo Android, sia al citofono vero e proprio.</w:t>
@@ -1723,15 +1689,7 @@
         <w:jc w:val="both"/>
       </w:pPr>
       <w:r>
-        <w:t xml:space="preserve">Utente riconosciuto parzialmente in fase di test: l’utente immette un campione audiovisivo che verrà confrontato e riconosciuto parzialmente con i modelli presenti nel data set. Ciò implica che l’utente avrà superato solo uno dei due riconoscimenti previsti per l’accesso. Il riconoscimento parziale impedisce un rigetto assoluto dell’utente che potrà accedere solo grazie ad una conferma avvenuta da parte dell’utente proprietario di casa. Attraverso l’utilizzo dell’app Android sarà possibile visualizzare la foto della persona alla porta e decidere se aprire o meno quest’ultima a distanza. La foto scattata sarà cancellata appena presa una decisione. Per rispettare la privacy dell’utenza non sarà neanche possibile fare </w:t>
-      </w:r>
-      <w:proofErr w:type="spellStart"/>
-      <w:r>
-        <w:t>screenshots</w:t>
-      </w:r>
-      <w:proofErr w:type="spellEnd"/>
-      <w:r>
-        <w:t xml:space="preserve"> all’interno dell’app. Una volta che l’utente proprietario avrà deciso se lasciare o meno aperta la porta arriverà un messaggio di conferma sia sullo schermo del proprio dispositivo Android sia al citofono vero e proprio.</w:t>
+        <w:t>Utente riconosciuto parzialmente in fase di test: l’utente immette un campione audiovisivo che verrà confrontato e riconosciuto parzialmente con i modelli presenti nel data set. Ciò implica che l’utente avrà superato solo uno dei due riconoscimenti previsti per l’accesso. Il riconoscimento parziale impedisce un rigetto assoluto dell’utente che potrà accedere solo grazie ad una conferma avvenuta da parte dell’utente proprietario di casa. Attraverso l’utilizzo dell’app Android sarà possibile visualizzare la foto della persona alla porta e decidere se aprire o meno quest’ultima a distanza. La foto scattata sarà cancellata appena presa una decisione. Per rispettare la privacy dell’utenza non sarà neanche possibile fare screenshots all’interno dell’app. Una volta che l’utente proprietario avrà deciso se lasciare o meno aperta la porta arriverà un messaggio di conferma sia sullo schermo del proprio dispositivo Android sia al citofono vero e proprio.</w:t>
       </w:r>
     </w:p>
     <w:p>
@@ -1858,82 +1816,10 @@
         </w:drawing>
       </w:r>
       <w:r>
-        <w:t xml:space="preserve">La rilevazione di oggetti che utilizzano i </w:t>
-      </w:r>
-      <w:proofErr w:type="spellStart"/>
-      <w:r>
-        <w:t>cascade</w:t>
-      </w:r>
-      <w:proofErr w:type="spellEnd"/>
-      <w:r>
-        <w:t xml:space="preserve"> </w:t>
-      </w:r>
-      <w:proofErr w:type="spellStart"/>
-      <w:r>
-        <w:t>classifiers</w:t>
-      </w:r>
-      <w:proofErr w:type="spellEnd"/>
-      <w:r>
-        <w:t xml:space="preserve"> (classificatori a cascata) si basano su </w:t>
-      </w:r>
-      <w:proofErr w:type="spellStart"/>
-      <w:r>
-        <w:t>Haar</w:t>
-      </w:r>
-      <w:proofErr w:type="spellEnd"/>
-      <w:r>
-        <w:t xml:space="preserve"> che è un metodo di rilevamento di oggetti molto efficace. È un approccio che si basa sul machine learning. La “</w:t>
-      </w:r>
-      <w:proofErr w:type="spellStart"/>
-      <w:r>
-        <w:t>cascade</w:t>
-      </w:r>
-      <w:proofErr w:type="spellEnd"/>
-      <w:r>
-        <w:t xml:space="preserve"> </w:t>
-      </w:r>
-      <w:proofErr w:type="spellStart"/>
-      <w:r>
-        <w:t>function</w:t>
-      </w:r>
-      <w:proofErr w:type="spellEnd"/>
-      <w:r>
-        <w:t>” viene allenata attraverso molte immagini positive (contengono ciò che vogliamo identificare) e negative (immagini che non contengono l’elemento che vogliamo identificare). Fatto questo, la funzione viene utilizzata per rilevare gli oggetti in altre immagini.</w:t>
-      </w:r>
-      <w:r>
-        <w:t xml:space="preserve"> Dopo aver allenato il classificatore, bisogna estrarre </w:t>
-      </w:r>
-      <w:proofErr w:type="gramStart"/>
-      <w:r>
-        <w:t>le features</w:t>
-      </w:r>
-      <w:proofErr w:type="gramEnd"/>
-      <w:r>
-        <w:t xml:space="preserve">. Per fare questo vengono utilizzate le funzioni di </w:t>
-      </w:r>
-      <w:proofErr w:type="spellStart"/>
-      <w:r>
-        <w:t>Haar</w:t>
-      </w:r>
-      <w:proofErr w:type="spellEnd"/>
-      <w:r>
-        <w:t xml:space="preserve">. Ogni </w:t>
-      </w:r>
-      <w:proofErr w:type="spellStart"/>
-      <w:r>
-        <w:t>feature</w:t>
-      </w:r>
-      <w:proofErr w:type="spellEnd"/>
-      <w:r>
-        <w:t xml:space="preserve"> è un singolo valore ottenuto sottraendo la somma dei pixel sotto il rettangolo bianco dalla somma dei pixel sotto il rettangolo nero. Tutte le dimensioni e posizioni possibili, vengono utilizzate per calcolare tutte </w:t>
-      </w:r>
-      <w:proofErr w:type="gramStart"/>
-      <w:r>
-        <w:t>le features</w:t>
-      </w:r>
-      <w:proofErr w:type="gramEnd"/>
-      <w:r>
-        <w:t>. I calcoli da effettuare sono tantissimi anche se si ha una finestra molto piccola. Ad esempio, una finestra 24*24 produce oltre 160000 funzioni. Per ridurre il tempo di computazione, viene utilizzata un’immagine integrale. L’immagine integrale è una struttura dati per il calcolo rapido della somma dei valori in un sottoinsieme rettangolare di una griglia.</w:t>
+        <w:t>La rilevazione di oggetti che utilizzano i cascade classifiers (classificatori a cascata) si basano su Haar che è un metodo di rilevamento di oggetti molto efficace. È un approccio che si basa sul machine learning. La “cascade function” viene allenata attraverso molte immagini positive (contengono ciò che vogliamo identificare) e negative (immagini che non contengono l’elemento che vogliamo identificare). Fatto questo, la funzione viene utilizzata per rilevare gli oggetti in altre immagini.</w:t>
+      </w:r>
+      <w:r>
+        <w:t xml:space="preserve"> Dopo aver allenato il classificatore, bisogna estrarre le features. Per fare questo vengono utilizzate le funzioni di Haar. Ogni feature è un singolo valore ottenuto sottraendo la somma dei pixel sotto il rettangolo bianco dalla somma dei pixel sotto il rettangolo nero. Tutte le dimensioni e posizioni possibili, vengono utilizzate per calcolare tutte le features. I calcoli da effettuare sono tantissimi anche se si ha una finestra molto piccola. Ad esempio, una finestra 24*24 produce oltre 160000 funzioni. Per ridurre il tempo di computazione, viene utilizzata un’immagine integrale. L’immagine integrale è una struttura dati per il calcolo rapido della somma dei valori in un sottoinsieme rettangolare di una griglia.</w:t>
       </w:r>
     </w:p>
     <w:p>
@@ -1941,15 +1827,7 @@
         <w:jc w:val="both"/>
       </w:pPr>
       <w:r>
-        <w:t xml:space="preserve">Per la realizzazione di questo progetto non è stato creato un classificatore ad-hoc, ma è stato utilizzato il classificatore “haarcascade_frontalface_default.xml” fornito dalla libreria </w:t>
-      </w:r>
-      <w:proofErr w:type="spellStart"/>
-      <w:r>
-        <w:t>OpenCV</w:t>
-      </w:r>
-      <w:proofErr w:type="spellEnd"/>
-      <w:r>
-        <w:t xml:space="preserve">. Questo classificatore è in grado di identificare solo i volti posizionati di fronte alla videocamera. È stato utilizzato questo classificatore, perché è abbastanza “leggero” e non ha bisogno di un hardware molto performante per dare risultati in tempi accettabili. </w:t>
+        <w:t xml:space="preserve">Per la realizzazione di questo progetto non è stato creato un classificatore ad-hoc, ma è stato utilizzato il classificatore “haarcascade_frontalface_default.xml” fornito dalla libreria OpenCV. Questo classificatore è in grado di identificare solo i volti posizionati di fronte alla videocamera. È stato utilizzato questo classificatore, perché è abbastanza “leggero” e non ha bisogno di un hardware molto performante per dare risultati in tempi accettabili. </w:t>
       </w:r>
     </w:p>
     <w:p>
@@ -1991,7 +1869,6 @@
           <w:i w:val="0"/>
           <w:iCs w:val="0"/>
         </w:rPr>
-        <w:lastRenderedPageBreak/>
         <w:t>Implementazione</w:t>
       </w:r>
     </w:p>
@@ -2014,6 +1891,7 @@
         <w:rPr>
           <w:noProof/>
         </w:rPr>
+        <w:lastRenderedPageBreak/>
         <w:drawing>
           <wp:inline distT="0" distB="0" distL="0" distR="0">
             <wp:extent cx="4914900" cy="1257300"/>
@@ -2154,53 +2032,8 @@
         <w:t>L’acquisizione dell’audio avviene con una frequenza di campionamento pari a 44100 Hz, una frequenza molto utilizzata nell’ambito dell’analisi audio</w:t>
       </w:r>
       <w:r>
-        <w:t xml:space="preserve">. Poiché 20000 Hz è il limite per l’udito umano, si realizza che un audio deve essere campionato ad almeno 40000 Hz, questo per la legge di </w:t>
-      </w:r>
-      <w:proofErr w:type="spellStart"/>
-      <w:r>
-        <w:t>Nyquist-Shannon</w:t>
-      </w:r>
-      <w:proofErr w:type="spellEnd"/>
-      <w:r>
-        <w:t xml:space="preserve">. La ragione sta nel ridurre l’entropia e così facendo </w:t>
-      </w:r>
-      <w:proofErr w:type="spellStart"/>
-      <w:r>
-        <w:t>garatire</w:t>
-      </w:r>
-      <w:proofErr w:type="spellEnd"/>
-      <w:r>
-        <w:t xml:space="preserve"> una più accurata riproduzione delle onde originali. La riproduzione del suono, come in altri sistemi chiusi, deve fare i conti con l’entropia. In una situazione di riproduzione del suono, le onde vanno attraverso diverse trasduzioni di tipo elettrico, magnetico o meccanico. Questo processo crea entropia; nel caso del suono ciò comporta rumore. Conseguentemente, per ridurre il rumore, l’audio digitale è tipicamente campionato a 44100 Hz. Teoricamente, più alta è la frequenza di campionamento, più si allontana la possibilità che l’orecchio umano percepisca il rumore. Il campionamento a 44100 Hz risulta un ottimo bilanciamento tra le limitazioni di </w:t>
-      </w:r>
-      <w:proofErr w:type="spellStart"/>
-      <w:r>
-        <w:t>storage</w:t>
-      </w:r>
-      <w:proofErr w:type="spellEnd"/>
-      <w:r>
-        <w:t xml:space="preserve"> e le richieste in merito a qualità. La registrazione dei file .</w:t>
-      </w:r>
-      <w:proofErr w:type="spellStart"/>
-      <w:r>
-        <w:t>wav</w:t>
-      </w:r>
-      <w:proofErr w:type="spellEnd"/>
-      <w:r>
-        <w:t xml:space="preserve"> avviene attraverso l’utilizzo della funzione </w:t>
-      </w:r>
-      <w:proofErr w:type="spellStart"/>
-      <w:r>
-        <w:t>rec</w:t>
-      </w:r>
-      <w:proofErr w:type="spellEnd"/>
-      <w:r>
-        <w:t xml:space="preserve"> della libreria </w:t>
-      </w:r>
-      <w:proofErr w:type="spellStart"/>
-      <w:r>
-        <w:t>sounddevice</w:t>
-      </w:r>
-      <w:proofErr w:type="spellEnd"/>
+        <w:t>. Poiché 20000 Hz è il limite per l’udito umano, si realizza che un audio deve essere campionato ad almeno 40000 Hz, questo per la legge di Nyquist-Shannon. La ragione sta nel ridurre l’entropia e così facendo garatire una più accurata riproduzione delle onde originali. La riproduzione del suono, come in altri sistemi chiusi, deve fare i conti con l’entropia. In una situazione di riproduzione del suono, le onde vanno attraverso diverse trasduzioni di tipo elettrico, magnetico o meccanico. Questo processo crea entropia; nel caso del suono ciò comporta rumore. Conseguentemente, per ridurre il rumore, l’audio digitale è tipicamente campionato a 44100 Hz. Teoricamente, più alta è la frequenza di campionamento, più si allontana la possibilità che l’orecchio umano percepisca il rumore. Il campionamento a 44100 Hz risulta un ottimo bilanciamento tra le limitazioni di storage e le richieste in merito a qualità. La registrazione dei file .wav avviene attraverso l’utilizzo della funzione rec della libreria sounddevice</w:t>
+      </w:r>
       <w:r>
         <w:t xml:space="preserve">. </w:t>
       </w:r>
@@ -2293,6 +2126,7 @@
           <w:i w:val="0"/>
           <w:iCs w:val="0"/>
         </w:rPr>
+        <w:lastRenderedPageBreak/>
         <w:t>Implementazione</w:t>
       </w:r>
     </w:p>
@@ -2381,13 +2215,8 @@
           <w:tab w:val="left" w:pos="8773"/>
         </w:tabs>
       </w:pPr>
-      <w:proofErr w:type="spellStart"/>
-      <w:r>
-        <w:t>frames</w:t>
-      </w:r>
-      <w:proofErr w:type="spellEnd"/>
-      <w:r>
-        <w:t>: secondi da registrare</w:t>
+      <w:r>
+        <w:t>frames: secondi da registrare</w:t>
       </w:r>
     </w:p>
     <w:p>
@@ -2401,13 +2230,8 @@
           <w:tab w:val="left" w:pos="8773"/>
         </w:tabs>
       </w:pPr>
-      <w:proofErr w:type="spellStart"/>
-      <w:r>
-        <w:t>samplerate</w:t>
-      </w:r>
-      <w:proofErr w:type="spellEnd"/>
-      <w:r>
-        <w:t>: frequenza di campionamento</w:t>
+      <w:r>
+        <w:t>samplerate: frequenza di campionamento</w:t>
       </w:r>
     </w:p>
     <w:p>
@@ -2421,13 +2245,8 @@
           <w:tab w:val="left" w:pos="8773"/>
         </w:tabs>
       </w:pPr>
-      <w:proofErr w:type="spellStart"/>
-      <w:r>
-        <w:t>channels</w:t>
-      </w:r>
-      <w:proofErr w:type="spellEnd"/>
-      <w:r>
-        <w:t>: numero di canali da registrare</w:t>
+      <w:r>
+        <w:t>channels: numero di canali da registrare</w:t>
       </w:r>
     </w:p>
     <w:p>
@@ -2435,13 +2254,8 @@
         <w:pStyle w:val="Titolo2"/>
       </w:pPr>
       <w:bookmarkStart w:id="8" w:name="_Toc43586312"/>
-      <w:proofErr w:type="spellStart"/>
-      <w:r>
-        <w:t>Pre</w:t>
-      </w:r>
-      <w:proofErr w:type="spellEnd"/>
-      <w:r>
-        <w:t>-Processing</w:t>
+      <w:r>
+        <w:t>Pre-Processing</w:t>
       </w:r>
       <w:bookmarkEnd w:id="8"/>
     </w:p>
@@ -2468,15 +2282,7 @@
         <w:jc w:val="both"/>
       </w:pPr>
       <w:r>
-        <w:t xml:space="preserve">Durante la fase di </w:t>
-      </w:r>
-      <w:proofErr w:type="spellStart"/>
-      <w:r>
-        <w:t>pre</w:t>
-      </w:r>
-      <w:proofErr w:type="spellEnd"/>
-      <w:r>
-        <w:t xml:space="preserve">-processing viene preso il frame e si verifica che il volto sia delle dimensioni minime richieste. Questo serve per scartare i frame che contengono volti troppo piccoli, i quali sono </w:t>
+        <w:t xml:space="preserve">Durante la fase di pre-processing viene preso il frame e si verifica che il volto sia delle dimensioni minime richieste. Questo serve per scartare i frame che contengono volti troppo piccoli, i quali sono </w:t>
       </w:r>
       <w:r>
         <w:t>o dei falsi positivi, o dei volti troppi piccoli che non vanno presi in considerazione. Il frame, se contiene un volto che rispetta le dimensioni minime richieste,</w:t>
@@ -2488,39 +2294,7 @@
         <w:t>viene</w:t>
       </w:r>
       <w:r>
-        <w:t xml:space="preserve"> convertito da BGR (Blue, Green, </w:t>
-      </w:r>
-      <w:proofErr w:type="spellStart"/>
-      <w:r>
-        <w:t>Red</w:t>
-      </w:r>
-      <w:proofErr w:type="spellEnd"/>
-      <w:r>
-        <w:t>) a RGB (</w:t>
-      </w:r>
-      <w:proofErr w:type="spellStart"/>
-      <w:r>
-        <w:t>Red</w:t>
-      </w:r>
-      <w:proofErr w:type="spellEnd"/>
-      <w:r>
-        <w:t xml:space="preserve">, Green, Blu). Successivamente, viene effettuato un </w:t>
-      </w:r>
-      <w:proofErr w:type="spellStart"/>
-      <w:r>
-        <w:t>crop</w:t>
-      </w:r>
-      <w:proofErr w:type="spellEnd"/>
-      <w:r>
-        <w:t xml:space="preserve"> dell’immagine in cui viene eliminato tutto ciò che non è il volto e infine viene effettuato un </w:t>
-      </w:r>
-      <w:proofErr w:type="spellStart"/>
-      <w:r>
-        <w:t>resize</w:t>
-      </w:r>
-      <w:proofErr w:type="spellEnd"/>
-      <w:r>
-        <w:t xml:space="preserve"> dell’immagine su scala 96*96 poiché è la grandezza richiesta dal modello utilizzato.</w:t>
+        <w:t xml:space="preserve"> convertito da BGR (Blue, Green, Red) a RGB (Red, Green, Blu). Successivamente, viene effettuato un crop dell’immagine in cui viene eliminato tutto ciò che non è il volto e infine viene effettuato un resize dell’immagine su scala 96*96 poiché è la grandezza richiesta dal modello utilizzato.</w:t>
       </w:r>
     </w:p>
     <w:p>
@@ -2541,7 +2315,6 @@
           <w:i w:val="0"/>
           <w:iCs w:val="0"/>
         </w:rPr>
-        <w:lastRenderedPageBreak/>
         <w:t>Implementazione</w:t>
       </w:r>
     </w:p>
@@ -2682,152 +2455,23 @@
         <w:t>S</w:t>
       </w:r>
       <w:r>
-        <w:t xml:space="preserve">ugli audio sono stati applicati rimozione del silenzio e riduzione del rumore. La rimozione del silenzio avviene attraverso l’utilizzo della funzione </w:t>
-      </w:r>
-      <w:proofErr w:type="spellStart"/>
-      <w:r>
-        <w:t>rms_silence_filter</w:t>
-      </w:r>
-      <w:proofErr w:type="spellEnd"/>
-      <w:r>
-        <w:t xml:space="preserve"> appartenente alla libreria </w:t>
-      </w:r>
-      <w:proofErr w:type="spellStart"/>
-      <w:r>
-        <w:t>speaker_verification_toolkit</w:t>
-      </w:r>
-      <w:proofErr w:type="spellEnd"/>
-      <w:r>
-        <w:t xml:space="preserve"> la quale adatta </w:t>
-      </w:r>
-      <w:r>
-        <w:t xml:space="preserve">l’audio sulla base di una soglia di </w:t>
-      </w:r>
-      <w:proofErr w:type="spellStart"/>
-      <w:r>
-        <w:t>treshold</w:t>
-      </w:r>
-      <w:proofErr w:type="spellEnd"/>
-      <w:r>
-        <w:t xml:space="preserve"> fissata</w:t>
-      </w:r>
-      <w:r>
-        <w:t xml:space="preserve">. La funzione di </w:t>
-      </w:r>
-      <w:proofErr w:type="spellStart"/>
-      <w:r>
-        <w:t>noise</w:t>
-      </w:r>
-      <w:proofErr w:type="spellEnd"/>
-      <w:r>
-        <w:t xml:space="preserve"> </w:t>
-      </w:r>
-      <w:proofErr w:type="spellStart"/>
-      <w:r>
-        <w:t>removal</w:t>
-      </w:r>
-      <w:proofErr w:type="spellEnd"/>
-      <w:r>
-        <w:t xml:space="preserve"> è stata implementata attraverso l’utilizzo di un </w:t>
-      </w:r>
-      <w:proofErr w:type="spellStart"/>
-      <w:r>
-        <w:t>butterworh</w:t>
-      </w:r>
-      <w:proofErr w:type="spellEnd"/>
-      <w:r>
-        <w:t xml:space="preserve"> </w:t>
-      </w:r>
-      <w:proofErr w:type="spellStart"/>
-      <w:r>
-        <w:t>filter</w:t>
-      </w:r>
-      <w:proofErr w:type="spellEnd"/>
-      <w:r>
-        <w:t xml:space="preserve"> applicato attraverso la libreria </w:t>
-      </w:r>
-      <w:proofErr w:type="spellStart"/>
-      <w:proofErr w:type="gramStart"/>
-      <w:r>
-        <w:t>scipy.signal</w:t>
-      </w:r>
-      <w:proofErr w:type="spellEnd"/>
-      <w:proofErr w:type="gramEnd"/>
-      <w:r>
-        <w:t xml:space="preserve">. Il filtro si applica ottenendo un grado di </w:t>
-      </w:r>
-      <w:proofErr w:type="spellStart"/>
-      <w:r>
-        <w:t>smoothing</w:t>
-      </w:r>
-      <w:proofErr w:type="spellEnd"/>
-      <w:r>
-        <w:t xml:space="preserve"> del grafico rappresentante l’audio, nel nostro caso è 1 per permettere uno </w:t>
-      </w:r>
-      <w:proofErr w:type="spellStart"/>
-      <w:r>
-        <w:t>smooth</w:t>
-      </w:r>
-      <w:proofErr w:type="spellEnd"/>
-      <w:r>
-        <w:t xml:space="preserve"> lento, e una frequenza di </w:t>
-      </w:r>
-      <w:proofErr w:type="spellStart"/>
-      <w:r>
-        <w:t>cutt</w:t>
-      </w:r>
-      <w:proofErr w:type="spellEnd"/>
-      <w:r>
-        <w:t xml:space="preserve">-off normalizzata ottenuta scegliendo una frequenza di </w:t>
-      </w:r>
-      <w:proofErr w:type="spellStart"/>
-      <w:r>
-        <w:t>cut</w:t>
-      </w:r>
-      <w:proofErr w:type="spellEnd"/>
-      <w:r>
-        <w:t xml:space="preserve">-off e dividendola per la frequenza di </w:t>
-      </w:r>
-      <w:proofErr w:type="spellStart"/>
-      <w:r>
-        <w:t>Nyquist</w:t>
-      </w:r>
-      <w:proofErr w:type="spellEnd"/>
-      <w:r>
-        <w:t xml:space="preserve">. Prima di applicare queste due tecniche il dato viene letto attraverso la funzione </w:t>
-      </w:r>
-      <w:proofErr w:type="spellStart"/>
-      <w:r>
-        <w:t>load</w:t>
-      </w:r>
-      <w:proofErr w:type="spellEnd"/>
-      <w:r>
-        <w:t xml:space="preserve"> appartenente alla libreria librosa che si occupa di convertire l’audio in un vettore di </w:t>
-      </w:r>
-      <w:proofErr w:type="spellStart"/>
-      <w:r>
-        <w:t>floating</w:t>
-      </w:r>
-      <w:proofErr w:type="spellEnd"/>
-      <w:r>
-        <w:t xml:space="preserve"> </w:t>
-      </w:r>
-      <w:proofErr w:type="spellStart"/>
-      <w:r>
-        <w:t>point</w:t>
-      </w:r>
-      <w:proofErr w:type="spellEnd"/>
-      <w:r>
-        <w:t xml:space="preserve">. Dalla suddetta funzione otteniamo anche un intero maggiore di zero che indica il tasso di campionamento del nostro file </w:t>
-      </w:r>
-      <w:proofErr w:type="spellStart"/>
-      <w:r>
-        <w:t>wav</w:t>
-      </w:r>
-      <w:proofErr w:type="spellEnd"/>
-      <w:r>
-        <w:t>.</w:t>
-      </w:r>
+        <w:t xml:space="preserve">ugli audio sono stati applicati rimozione del silenzio e riduzione del rumore. La rimozione del silenzio avviene attraverso l’utilizzo della funzione rms_silence_filter appartenente alla libreria speaker_verification_toolkit la quale adatta </w:t>
+      </w:r>
+      <w:r>
+        <w:t>l’audio sulla base di una soglia di treshold fissata</w:t>
+      </w:r>
+      <w:r>
+        <w:t xml:space="preserve">. La funzione di noise removal è stata implementata attraverso l’utilizzo di un butterworh filter applicato </w:t>
+      </w:r>
+      <w:r>
+        <w:lastRenderedPageBreak/>
+        <w:t>attraverso la libreria scipy.signal. Il filtro si applica ottenendo un grado di smoothing del grafico rappresentante l’audio, nel nostro caso è 1 per permettere uno smooth lento, e una frequenza di cutt-off normalizzata ottenuta scegliendo una frequenza di cut-off e dividendola per la frequenza di Nyquist. Prima di applicare queste due tecniche il dato viene letto attraverso la funzione load appartenente alla libreria librosa che si occupa di convertire l’audio in un vettore di floating point. Dalla suddetta funzione otteniamo anche un intero maggiore di zero che indica il tasso di campionamento del nostro file wav.</w:t>
+      </w:r>
+      <w:r>
+        <w:t xml:space="preserve"> Si sottolinea come la rimozione del silenzio sia risultata fondamentale poiché, nei primi test dell’applicazione, il mantenere secondi di silenzio avrebbe comportato l’associazione, paziale o totale, ad un modello composto da audio contenenti momenti di silenzio.</w:t>
+      </w:r>
+      <w:bookmarkStart w:id="11" w:name="_GoBack"/>
+      <w:bookmarkEnd w:id="11"/>
     </w:p>
     <w:p>
       <w:pPr>
@@ -2850,7 +2494,6 @@
           <w:i w:val="0"/>
           <w:iCs w:val="0"/>
         </w:rPr>
-        <w:lastRenderedPageBreak/>
         <w:t>Implementazione</w:t>
       </w:r>
     </w:p>
@@ -2920,12 +2563,12 @@
       <w:pPr>
         <w:pStyle w:val="Titolo2"/>
       </w:pPr>
-      <w:bookmarkStart w:id="11" w:name="_Toc43586315"/>
+      <w:bookmarkStart w:id="12" w:name="_Toc43586315"/>
       <w:r>
         <w:lastRenderedPageBreak/>
         <w:t>Training</w:t>
       </w:r>
-      <w:bookmarkEnd w:id="11"/>
+      <w:bookmarkEnd w:id="12"/>
     </w:p>
     <w:p>
       <w:pPr>
@@ -2935,7 +2578,7 @@
           <w:iCs w:val="0"/>
         </w:rPr>
       </w:pPr>
-      <w:bookmarkStart w:id="12" w:name="_Toc43586316"/>
+      <w:bookmarkStart w:id="13" w:name="_Toc43586316"/>
       <w:r>
         <w:rPr>
           <w:i w:val="0"/>
@@ -2943,7 +2586,7 @@
         </w:rPr>
         <w:t>Volto</w:t>
       </w:r>
-      <w:bookmarkEnd w:id="12"/>
+      <w:bookmarkEnd w:id="13"/>
     </w:p>
     <w:p>
       <w:pPr>
@@ -2958,47 +2601,7 @@
         <w:jc w:val="both"/>
       </w:pPr>
       <w:r>
-        <w:t xml:space="preserve">In questo progetto, viene utilizzato l’algoritmo di Google </w:t>
-      </w:r>
-      <w:proofErr w:type="spellStart"/>
-      <w:r>
-        <w:t>Facenet</w:t>
-      </w:r>
-      <w:proofErr w:type="spellEnd"/>
-      <w:r>
-        <w:t xml:space="preserve">, un </w:t>
-      </w:r>
-      <w:proofErr w:type="spellStart"/>
-      <w:r>
-        <w:t>framework</w:t>
-      </w:r>
-      <w:proofErr w:type="spellEnd"/>
-      <w:r>
-        <w:t xml:space="preserve"> molto usato per l’implementazione di moderne applicazioni di riconoscimento facciale. </w:t>
-      </w:r>
-      <w:proofErr w:type="spellStart"/>
-      <w:r>
-        <w:t>FaceNet</w:t>
-      </w:r>
-      <w:proofErr w:type="spellEnd"/>
-      <w:r>
-        <w:t xml:space="preserve"> utilizza una tecnica chiamata “apprendimento </w:t>
-      </w:r>
-      <w:proofErr w:type="spellStart"/>
-      <w:r>
-        <w:t>one-shot</w:t>
-      </w:r>
-      <w:proofErr w:type="spellEnd"/>
-      <w:r>
-        <w:t xml:space="preserve">”. La sua rete è composta da un livello di input batch e una rete neurale </w:t>
-      </w:r>
-      <w:proofErr w:type="spellStart"/>
-      <w:r>
-        <w:t>convoluzionale</w:t>
-      </w:r>
-      <w:proofErr w:type="spellEnd"/>
-      <w:r>
-        <w:t xml:space="preserve"> profonda (CNN) seguita da normalizzazione L2.</w:t>
+        <w:t>In questo progetto, viene utilizzato l’algoritmo di Google Facenet, un framework molto usato per l’implementazione di moderne applicazioni di riconoscimento facciale. FaceNet utilizza una tecnica chiamata “apprendimento one-shot”. La sua rete è composta da un livello di input batch e una rete neurale convoluzionale profonda (CNN) seguita da normalizzazione L2.</w:t>
       </w:r>
     </w:p>
     <w:p>
@@ -3067,23 +2670,7 @@
         <w:jc w:val="both"/>
       </w:pPr>
       <w:r>
-        <w:t xml:space="preserve">La rete neurale </w:t>
-      </w:r>
-      <w:proofErr w:type="spellStart"/>
-      <w:r>
-        <w:t>convoluzionale</w:t>
-      </w:r>
-      <w:proofErr w:type="spellEnd"/>
-      <w:r>
-        <w:t xml:space="preserve"> di </w:t>
-      </w:r>
-      <w:proofErr w:type="spellStart"/>
-      <w:r>
-        <w:t>FaceNet</w:t>
-      </w:r>
-      <w:proofErr w:type="spellEnd"/>
-      <w:r>
-        <w:t xml:space="preserve"> si basa sui pixel dell’immagine come caratteristiche (features), anziché estrarli manualmente. L’idea principale alla base dell’algoritmo è quella di rappresentare un volto come un vettore a 128 dimensioni, mappando le caratteristiche di input ai vettori.</w:t>
+        <w:t>La rete neurale convoluzionale di FaceNet si basa sui pixel dell’immagine come caratteristiche (features), anziché estrarli manualmente. L’idea principale alla base dell’algoritmo è quella di rappresentare un volto come un vettore a 128 dimensioni, mappando le caratteristiche di input ai vettori.</w:t>
       </w:r>
     </w:p>
     <w:p>
@@ -3105,31 +2692,7 @@
         <w:jc w:val="both"/>
       </w:pPr>
       <w:r>
-        <w:t xml:space="preserve">L’ultimo stadio dell’architettura </w:t>
-      </w:r>
-      <w:proofErr w:type="spellStart"/>
-      <w:r>
-        <w:t>FaceNet</w:t>
-      </w:r>
-      <w:proofErr w:type="spellEnd"/>
-      <w:r>
-        <w:t xml:space="preserve"> è la “perdita di tripletta” (</w:t>
-      </w:r>
-      <w:proofErr w:type="spellStart"/>
-      <w:r>
-        <w:t>triplet</w:t>
-      </w:r>
-      <w:proofErr w:type="spellEnd"/>
-      <w:r>
-        <w:t xml:space="preserve"> </w:t>
-      </w:r>
-      <w:proofErr w:type="spellStart"/>
-      <w:r>
-        <w:t>loss</w:t>
-      </w:r>
-      <w:proofErr w:type="spellEnd"/>
-      <w:r>
-        <w:t>), che minimizza la distanza tra un’ancora e un positivo noto (somiglianza tra i due volti), massimizzando al contempo la distanza tra l’ancora e un negativo noto (dissomiglianza).</w:t>
+        <w:t>L’ultimo stadio dell’architettura FaceNet è la “perdita di tripletta” (triplet loss), che minimizza la distanza tra un’ancora e un positivo noto (somiglianza tra i due volti), massimizzando al contempo la distanza tra l’ancora e un negativo noto (dissomiglianza).</w:t>
       </w:r>
     </w:p>
     <w:p>
@@ -3263,20 +2826,7 @@
         <w:jc w:val="both"/>
       </w:pPr>
       <w:r>
-        <w:t xml:space="preserve">[...]+ è uguale a </w:t>
-      </w:r>
-      <w:proofErr w:type="spellStart"/>
-      <w:proofErr w:type="gramStart"/>
-      <w:r>
-        <w:t>max</w:t>
-      </w:r>
-      <w:proofErr w:type="spellEnd"/>
-      <w:r>
-        <w:t>(</w:t>
-      </w:r>
-      <w:proofErr w:type="gramEnd"/>
-      <w:r>
-        <w:t>0, somma).</w:t>
+        <w:t>[...]+ è uguale a max(0, somma).</w:t>
       </w:r>
     </w:p>
     <w:p>
@@ -3296,29 +2846,12 @@
       <w:pPr>
         <w:jc w:val="both"/>
       </w:pPr>
-      <w:proofErr w:type="spellStart"/>
-      <w:r>
-        <w:t>FaceNet</w:t>
-      </w:r>
-      <w:proofErr w:type="spellEnd"/>
-      <w:r>
-        <w:t xml:space="preserve"> è una rete siamese. Una rete siamese è un tipo di architettura di rete neurale che impara a distinguere tra due input. Ciò consente loro di apprendere quali immagini sono simili e quali no. Le reti siamesi sono costituite da due reti neurali identiche, ognuna con gli stessi pesi esatti. innanzitutto, ogni rete prende come input una delle due immagini ottenute in ingresso. Quindi, gli output degli ultimi </w:t>
-      </w:r>
-      <w:proofErr w:type="spellStart"/>
-      <w:r>
-        <w:t>layer</w:t>
-      </w:r>
-      <w:proofErr w:type="spellEnd"/>
-      <w:r>
-        <w:t xml:space="preserve"> di ciascuna rete vengono inviati a una funzione che determina se le immagini contengono la stessa identità. In </w:t>
-      </w:r>
-      <w:proofErr w:type="spellStart"/>
-      <w:r>
-        <w:t>FaceNet</w:t>
-      </w:r>
-      <w:proofErr w:type="spellEnd"/>
-      <w:r>
-        <w:t xml:space="preserve"> questo viene fatto calcolando la distanza tra le due uscite.</w:t>
+      <w:r>
+        <w:t xml:space="preserve">FaceNet è una rete siamese. Una rete siamese è un tipo di architettura di rete neurale che impara a distinguere tra due input. Ciò consente loro di apprendere quali immagini sono simili e quali no. Le reti siamesi sono costituite da due reti neurali identiche, ognuna con gli stessi pesi esatti. innanzitutto, ogni rete prende come input una delle due immagini ottenute in ingresso. Quindi, gli output degli ultimi </w:t>
+      </w:r>
+      <w:r>
+        <w:lastRenderedPageBreak/>
+        <w:t>layer di ciascuna rete vengono inviati a una funzione che determina se le immagini contengono la stessa identità. In FaceNet questo viene fatto calcolando la distanza tra le due uscite.</w:t>
       </w:r>
     </w:p>
     <w:p>
@@ -3447,11 +2980,7 @@
         <w:jc w:val="both"/>
       </w:pPr>
       <w:r>
-        <w:t xml:space="preserve">Iniziamo inizializzando la rete con una forma di input di (3, 96, 96). Ciò significa che i canali Rosso-Verde-Blu (RGB) sono la prima dimensione del volume dell’immagine messa nella </w:t>
-      </w:r>
-      <w:r>
-        <w:lastRenderedPageBreak/>
-        <w:t>rete. Tutte le immagini che vengono inviate alla rete devono essere immagini di 96x96 pixel.</w:t>
+        <w:t>Iniziamo inizializzando la rete con una forma di input di (3, 96, 96). Ciò significa che i canali Rosso-Verde-Blu (RGB) sono la prima dimensione del volume dell’immagine messa nella rete. Tutte le immagini che vengono inviate alla rete devono essere immagini di 96x96 pixel.</w:t>
       </w:r>
     </w:p>
     <w:p>
@@ -3467,15 +2996,7 @@
         <w:jc w:val="both"/>
       </w:pPr>
       <w:r>
-        <w:t xml:space="preserve">Adesso, è possibile compilare il modello di riconoscimento facciale usando </w:t>
-      </w:r>
-      <w:proofErr w:type="spellStart"/>
-      <w:r>
-        <w:t>Keras</w:t>
-      </w:r>
-      <w:proofErr w:type="spellEnd"/>
-      <w:r>
-        <w:t>.</w:t>
+        <w:t>Adesso, è possibile compilare il modello di riconoscimento facciale usando Keras.</w:t>
       </w:r>
     </w:p>
     <w:p>
@@ -3506,6 +3027,7 @@
         <w:rPr>
           <w:noProof/>
         </w:rPr>
+        <w:lastRenderedPageBreak/>
         <w:drawing>
           <wp:inline distT="114300" distB="114300" distL="114300" distR="114300" wp14:anchorId="71E505E3" wp14:editId="7A1FC9FA">
             <wp:extent cx="5731200" cy="1714500"/>
@@ -3550,11 +3072,9 @@
       <w:r>
         <w:t xml:space="preserve">Per ogni immagine acquisito dalla webcam, i dati dell’immagine vengono convertiti in una codifica di 128 numeri float. Questo è fatto tramite la funzione </w:t>
       </w:r>
-      <w:proofErr w:type="spellStart"/>
       <w:r>
         <w:t>img_to_encoding</w:t>
       </w:r>
-      <w:proofErr w:type="spellEnd"/>
       <w:r>
         <w:t>.</w:t>
       </w:r>
@@ -3575,7 +3095,7 @@
           <w:iCs w:val="0"/>
         </w:rPr>
       </w:pPr>
-      <w:bookmarkStart w:id="13" w:name="_Toc43586317"/>
+      <w:bookmarkStart w:id="14" w:name="_Toc43586317"/>
       <w:r>
         <w:rPr>
           <w:i w:val="0"/>
@@ -3583,7 +3103,7 @@
         </w:rPr>
         <w:t>Voce</w:t>
       </w:r>
-      <w:bookmarkEnd w:id="13"/>
+      <w:bookmarkEnd w:id="14"/>
     </w:p>
     <w:p>
       <w:pPr>
@@ -3593,82 +3113,10 @@
         <w:t>I</w:t>
       </w:r>
       <w:r>
-        <w:t xml:space="preserve">n questa fase ci concentriamo su due caratteristiche fondamentali per il nostro algoritmo: Mel </w:t>
-      </w:r>
-      <w:proofErr w:type="spellStart"/>
-      <w:r>
-        <w:t>frequency</w:t>
-      </w:r>
-      <w:proofErr w:type="spellEnd"/>
-      <w:r>
-        <w:t xml:space="preserve"> </w:t>
-      </w:r>
-      <w:proofErr w:type="spellStart"/>
-      <w:r>
-        <w:t>Cepstral</w:t>
-      </w:r>
-      <w:proofErr w:type="spellEnd"/>
-      <w:r>
-        <w:t xml:space="preserve"> </w:t>
-      </w:r>
-      <w:proofErr w:type="spellStart"/>
-      <w:r>
-        <w:t>coefficients</w:t>
-      </w:r>
-      <w:proofErr w:type="spellEnd"/>
-      <w:r>
-        <w:t xml:space="preserve"> (MFCC) e la sua derivata, chiamata Delta-MFCC. I MFCC sono coefficienti che collettivamente costruiscono e rendono tale un </w:t>
-      </w:r>
-      <w:proofErr w:type="spellStart"/>
-      <w:r>
-        <w:t>mel-frequency</w:t>
-      </w:r>
-      <w:proofErr w:type="spellEnd"/>
-      <w:r>
-        <w:t xml:space="preserve"> </w:t>
-      </w:r>
-      <w:proofErr w:type="spellStart"/>
-      <w:r>
-        <w:t>cepstrum</w:t>
-      </w:r>
-      <w:proofErr w:type="spellEnd"/>
-      <w:r>
-        <w:t>, il quale si presenta come una rappresentazione dello spettro di potenza su scala short-</w:t>
-      </w:r>
-      <w:proofErr w:type="spellStart"/>
-      <w:r>
-        <w:t>term</w:t>
-      </w:r>
-      <w:proofErr w:type="spellEnd"/>
-      <w:r>
-        <w:t xml:space="preserve"> di un suono basata sulla trasformata lineare coseno di uno spettro di potenza su scala logaritmica. I MFCC si concentrano su una serie di calcoli che usano il </w:t>
-      </w:r>
-      <w:proofErr w:type="spellStart"/>
-      <w:r>
-        <w:t>Cepstrum</w:t>
-      </w:r>
-      <w:proofErr w:type="spellEnd"/>
-      <w:r>
-        <w:t xml:space="preserve">. Per ottenere </w:t>
-      </w:r>
-      <w:proofErr w:type="spellStart"/>
-      <w:r>
-        <w:t>melcepstrum</w:t>
-      </w:r>
-      <w:proofErr w:type="spellEnd"/>
-      <w:r>
-        <w:t xml:space="preserve">, il segnale audio è diviso in finestre </w:t>
-      </w:r>
-      <w:r>
-        <w:t xml:space="preserve">applicando una funzione di </w:t>
-      </w:r>
-      <w:proofErr w:type="spellStart"/>
-      <w:r>
-        <w:t>windowing</w:t>
-      </w:r>
-      <w:proofErr w:type="spellEnd"/>
-      <w:r>
-        <w:t xml:space="preserve"> a intervalli fissi</w:t>
+        <w:t xml:space="preserve">n questa fase ci concentriamo su due caratteristiche fondamentali per il nostro algoritmo: Mel frequency Cepstral coefficients (MFCC) e la sua derivata, chiamata Delta-MFCC. I MFCC sono coefficienti che collettivamente costruiscono e rendono tale un mel-frequency cepstrum, il quale si presenta come una rappresentazione dello spettro di potenza su scala short-term di un suono basata sulla trasformata lineare coseno di uno spettro di potenza su scala logaritmica. I MFCC si concentrano su una serie di calcoli che usano il Cepstrum. Per ottenere melcepstrum, il segnale audio è diviso in finestre </w:t>
+      </w:r>
+      <w:r>
+        <w:t>applicando una funzione di windowing a intervalli fissi</w:t>
       </w:r>
       <w:r>
         <w:t xml:space="preserve">, </w:t>
@@ -3677,39 +3125,7 @@
         <w:t>per poi utilizzare</w:t>
       </w:r>
       <w:r>
-        <w:t xml:space="preserve"> la trasformata di Fourier. L’algoritmo continua mappando le potenze dello spettro ottenuto sulla scala </w:t>
-      </w:r>
-      <w:proofErr w:type="spellStart"/>
-      <w:r>
-        <w:t>mel</w:t>
-      </w:r>
-      <w:proofErr w:type="spellEnd"/>
-      <w:r>
-        <w:t xml:space="preserve"> usando finestre triangolari. Infine, si attua il logaritmo delle potenze per ognuna delle frequenze </w:t>
-      </w:r>
-      <w:proofErr w:type="spellStart"/>
-      <w:r>
-        <w:t>mel</w:t>
-      </w:r>
-      <w:proofErr w:type="spellEnd"/>
-      <w:r>
-        <w:t xml:space="preserve"> e facciamo la trasformata discreta coseno: gli </w:t>
-      </w:r>
-      <w:proofErr w:type="spellStart"/>
-      <w:r>
-        <w:t>mfcc</w:t>
-      </w:r>
-      <w:proofErr w:type="spellEnd"/>
-      <w:r>
-        <w:t xml:space="preserve"> saranno l’</w:t>
-      </w:r>
-      <w:proofErr w:type="spellStart"/>
-      <w:r>
-        <w:t>amplitude</w:t>
-      </w:r>
-      <w:proofErr w:type="spellEnd"/>
-      <w:r>
-        <w:t xml:space="preserve"> dello spettro risultante.   </w:t>
+        <w:t xml:space="preserve"> la trasformata di Fourier. L’algoritmo continua mappando le potenze dello spettro ottenuto sulla scala mel usando finestre triangolari. Infine, si attua il logaritmo delle potenze per ognuna delle frequenze mel e facciamo la trasformata discreta coseno: gli mfcc saranno l’amplitude dello spettro risultante.   </w:t>
       </w:r>
     </w:p>
     <w:p>
@@ -3720,7 +3136,6 @@
         <w:rPr>
           <w:noProof/>
         </w:rPr>
-        <w:lastRenderedPageBreak/>
         <w:drawing>
           <wp:anchor distT="0" distB="0" distL="114300" distR="114300" simplePos="0" relativeHeight="251663360" behindDoc="0" locked="0" layoutInCell="1" allowOverlap="1" wp14:anchorId="1C831253" wp14:editId="6B62A8E8">
             <wp:simplePos x="0" y="0"/>
@@ -3854,6 +3269,7 @@
           <w:rFonts w:ascii="Verdana" w:hAnsi="Verdana"/>
           <w:noProof/>
         </w:rPr>
+        <w:lastRenderedPageBreak/>
         <w:drawing>
           <wp:anchor distT="0" distB="0" distL="114300" distR="114300" simplePos="0" relativeHeight="251665408" behindDoc="0" locked="0" layoutInCell="1" allowOverlap="1" wp14:anchorId="11E98A39" wp14:editId="47687144">
             <wp:simplePos x="0" y="0"/>
@@ -3918,31 +3334,7 @@
         </w:drawing>
       </w:r>
       <w:r>
-        <w:t xml:space="preserve">Successivamente un </w:t>
-      </w:r>
-      <w:proofErr w:type="spellStart"/>
-      <w:r>
-        <w:t>Gaussian</w:t>
-      </w:r>
-      <w:proofErr w:type="spellEnd"/>
-      <w:r>
-        <w:t xml:space="preserve"> </w:t>
-      </w:r>
-      <w:proofErr w:type="spellStart"/>
-      <w:r>
-        <w:t>Mixture</w:t>
-      </w:r>
-      <w:proofErr w:type="spellEnd"/>
-      <w:r>
-        <w:t xml:space="preserve"> Model è generato a partire dagli MFCC memorizzati per ogni singolo utente. Un GMM è un modello probabilistico che assume che tutti i data </w:t>
-      </w:r>
-      <w:proofErr w:type="spellStart"/>
-      <w:r>
-        <w:t>points</w:t>
-      </w:r>
-      <w:proofErr w:type="spellEnd"/>
-      <w:r>
-        <w:t xml:space="preserve"> sono generati da una combinazione di un numero finito di distribuzioni gaussiane con parametri sconosciuti. Ogni distribuzione gaussiana è spiegabile attraverso i seguenti parametri:</w:t>
+        <w:t>Successivamente un Gaussian Mixture Model è generato a partire dagli MFCC memorizzati per ogni singolo utente. Un GMM è un modello probabilistico che assume che tutti i data points sono generati da una combinazione di un numero finito di distribuzioni gaussiane con parametri sconosciuti. Ogni distribuzione gaussiana è spiegabile attraverso i seguenti parametri:</w:t>
       </w:r>
     </w:p>
     <w:p>
@@ -4061,47 +3453,7 @@
         </w:rPr>
       </w:pPr>
       <w:r>
-        <w:t xml:space="preserve">Il calcolo degli MFCC avviene grazie alla funzione </w:t>
-      </w:r>
-      <w:proofErr w:type="spellStart"/>
-      <w:r>
-        <w:t>extract_mfcc</w:t>
-      </w:r>
-      <w:proofErr w:type="spellEnd"/>
-      <w:r>
-        <w:t xml:space="preserve"> appartenente alla libreria </w:t>
-      </w:r>
-      <w:proofErr w:type="spellStart"/>
-      <w:r>
-        <w:t>speaker_verification_toolkit</w:t>
-      </w:r>
-      <w:proofErr w:type="spellEnd"/>
-      <w:r>
-        <w:t xml:space="preserve">; il calcolo della derivata avviene per mezzo della funzione delta appartenente alla libreria librosa. Si sottolinea l’utilizzo della funzione scale appartenente alla libreria </w:t>
-      </w:r>
-      <w:proofErr w:type="spellStart"/>
-      <w:r>
-        <w:t>sklearn</w:t>
-      </w:r>
-      <w:proofErr w:type="spellEnd"/>
-      <w:r>
-        <w:t xml:space="preserve">, la quale attua una standardizzazione del </w:t>
-      </w:r>
-      <w:proofErr w:type="spellStart"/>
-      <w:r>
-        <w:t>dataset</w:t>
-      </w:r>
-      <w:proofErr w:type="spellEnd"/>
-      <w:r>
-        <w:t xml:space="preserve"> lungo ogni asse, requisito comune per molti stimatori in ambito machine-learning. Se le </w:t>
-      </w:r>
-      <w:proofErr w:type="spellStart"/>
-      <w:r>
-        <w:t>feature</w:t>
-      </w:r>
-      <w:proofErr w:type="spellEnd"/>
-      <w:r>
-        <w:t xml:space="preserve"> non fossero standardizzate gli stimatori potrebbero dare risultati inaspettati. I coefficienti vengono infine combinati e salvati in un’apposita cartella.</w:t>
+        <w:t>Il calcolo degli MFCC avviene grazie alla funzione extract_mfcc appartenente alla libreria speaker_verification_toolkit; il calcolo della derivata avviene per mezzo della funzione delta appartenente alla libreria librosa. Si sottolinea l’utilizzo della funzione scale appartenente alla libreria sklearn, la quale attua una standardizzazione del dataset lungo ogni asse, requisito comune per molti stimatori in ambito machine-learning. Se le feature non fossero standardizzate gli stimatori potrebbero dare risultati inaspettati. I coefficienti vengono infine combinati e salvati in un’apposita cartella.</w:t>
       </w:r>
       <w:r>
         <w:rPr>
@@ -4120,7 +3472,6 @@
           <w:rFonts w:ascii="Arial" w:hAnsi="Arial" w:cs="Arial"/>
           <w:noProof/>
         </w:rPr>
-        <w:lastRenderedPageBreak/>
         <w:drawing>
           <wp:inline distT="0" distB="0" distL="0" distR="0" wp14:anchorId="068CFB6D" wp14:editId="6996347A">
             <wp:extent cx="6116320" cy="1350645"/>
@@ -4168,140 +3519,15 @@
         <w:jc w:val="both"/>
       </w:pPr>
       <w:r>
-        <w:t xml:space="preserve">Il </w:t>
-      </w:r>
-      <w:proofErr w:type="spellStart"/>
-      <w:r>
-        <w:t>Gaussian</w:t>
-      </w:r>
-      <w:proofErr w:type="spellEnd"/>
-      <w:r>
-        <w:t xml:space="preserve"> </w:t>
-      </w:r>
-      <w:proofErr w:type="spellStart"/>
-      <w:r>
-        <w:t>Mixture</w:t>
-      </w:r>
-      <w:proofErr w:type="spellEnd"/>
-      <w:r>
-        <w:t xml:space="preserve"> Model è generato grazie alla funzione </w:t>
-      </w:r>
-      <w:proofErr w:type="spellStart"/>
-      <w:r>
-        <w:t>GaussianMixture</w:t>
-      </w:r>
-      <w:proofErr w:type="spellEnd"/>
-      <w:r>
-        <w:t xml:space="preserve"> appartenente alla libreria </w:t>
-      </w:r>
-      <w:proofErr w:type="spellStart"/>
-      <w:r>
-        <w:t>sklearn</w:t>
-      </w:r>
-      <w:proofErr w:type="spellEnd"/>
-      <w:r>
-        <w:t xml:space="preserve">, la quale opera su una matrice contenente tutti i coefficienti appartenenti ad un singolo utente, e della funzione </w:t>
-      </w:r>
-      <w:proofErr w:type="spellStart"/>
-      <w:r>
-        <w:t>fit</w:t>
-      </w:r>
-      <w:proofErr w:type="spellEnd"/>
-      <w:r>
-        <w:t xml:space="preserve"> che immette i dati nella matrice. Infine, il file viene salvato per mezzo della funzione </w:t>
-      </w:r>
-      <w:proofErr w:type="spellStart"/>
-      <w:r>
-        <w:t>dump</w:t>
-      </w:r>
-      <w:proofErr w:type="spellEnd"/>
-      <w:r>
-        <w:t xml:space="preserve"> appartenente alla libreria </w:t>
-      </w:r>
-      <w:proofErr w:type="spellStart"/>
-      <w:r>
-        <w:t>pickle</w:t>
-      </w:r>
-      <w:proofErr w:type="spellEnd"/>
-      <w:r>
-        <w:t xml:space="preserve">. La funzione </w:t>
-      </w:r>
-      <w:proofErr w:type="spellStart"/>
-      <w:r>
-        <w:t>fit</w:t>
-      </w:r>
-      <w:proofErr w:type="spellEnd"/>
-      <w:r>
-        <w:t xml:space="preserve"> stima i parametri del modello grazie all’algoritmo EM (</w:t>
-      </w:r>
-      <w:proofErr w:type="spellStart"/>
-      <w:r>
-        <w:t>expectation</w:t>
-      </w:r>
-      <w:proofErr w:type="spellEnd"/>
-      <w:r>
-        <w:t xml:space="preserve"> </w:t>
-      </w:r>
-      <w:proofErr w:type="spellStart"/>
-      <w:r>
-        <w:t>maximization</w:t>
-      </w:r>
-      <w:proofErr w:type="spellEnd"/>
-      <w:r>
-        <w:t xml:space="preserve">) il quale stima la massima somiglianza statistica attraverso un procedimento iterativo al fine di ottimizzare problemi. Si basa su due passaggi fondamentali: la fase di </w:t>
-      </w:r>
-      <w:proofErr w:type="spellStart"/>
-      <w:r>
-        <w:t>expectation</w:t>
-      </w:r>
-      <w:proofErr w:type="spellEnd"/>
-      <w:r>
-        <w:t xml:space="preserve"> prevede di stimare le variabili mancanti, la fase di </w:t>
-      </w:r>
-      <w:proofErr w:type="spellStart"/>
-      <w:r>
-        <w:t>maximization</w:t>
-      </w:r>
-      <w:proofErr w:type="spellEnd"/>
-      <w:r>
-        <w:t xml:space="preserve"> tenta di ottimizzare i parametri del modello per spiegare al meglio i dati. </w:t>
+        <w:t xml:space="preserve">Il Gaussian Mixture Model è generato grazie alla funzione GaussianMixture appartenente alla libreria sklearn, la quale opera su una matrice contenente tutti i coefficienti appartenenti ad un singolo utente, e della funzione fit che immette i dati nella matrice. Infine, il file viene salvato per mezzo della funzione dump appartenente alla libreria pickle. La funzione fit stima i parametri del modello grazie all’algoritmo EM (expectation maximization) il quale stima la massima somiglianza statistica attraverso un procedimento iterativo al fine di ottimizzare problemi. Si basa su due passaggi fondamentali: la fase di expectation prevede di stimare le variabili mancanti, la fase di maximization tenta di ottimizzare i parametri del modello per spiegare al meglio i dati. </w:t>
       </w:r>
     </w:p>
     <w:p>
       <w:pPr>
         <w:jc w:val="both"/>
       </w:pPr>
-      <w:proofErr w:type="spellStart"/>
-      <w:r>
-        <w:t>Sklearn.mixture</w:t>
-      </w:r>
-      <w:proofErr w:type="spellEnd"/>
-      <w:r>
-        <w:t xml:space="preserve"> è un package che permette di stimare </w:t>
-      </w:r>
-      <w:proofErr w:type="spellStart"/>
-      <w:r>
-        <w:t>Gaussian</w:t>
-      </w:r>
-      <w:proofErr w:type="spellEnd"/>
-      <w:r>
-        <w:t xml:space="preserve"> </w:t>
-      </w:r>
-      <w:proofErr w:type="spellStart"/>
-      <w:r>
-        <w:t>Mixture</w:t>
-      </w:r>
-      <w:proofErr w:type="spellEnd"/>
-      <w:r>
-        <w:t xml:space="preserve"> </w:t>
-      </w:r>
-      <w:proofErr w:type="spellStart"/>
-      <w:r>
-        <w:t>Models</w:t>
-      </w:r>
-      <w:proofErr w:type="spellEnd"/>
-      <w:r>
-        <w:t xml:space="preserve"> a partire da dati quali il numero di componenti e il tipo di covarianza.</w:t>
+      <w:r>
+        <w:t>Sklearn.mixture è un package che permette di stimare Gaussian Mixture Models a partire da dati quali il numero di componenti e il tipo di covarianza.</w:t>
       </w:r>
     </w:p>
     <w:p>
@@ -4313,6 +3539,7 @@
           <w:rFonts w:ascii="Arial" w:hAnsi="Arial" w:cs="Arial"/>
           <w:noProof/>
         </w:rPr>
+        <w:lastRenderedPageBreak/>
         <w:drawing>
           <wp:inline distT="0" distB="0" distL="0" distR="0" wp14:anchorId="38317E97" wp14:editId="5DD235AE">
             <wp:extent cx="6116320" cy="1536378"/>
@@ -4372,14 +3599,12 @@
       <w:pPr>
         <w:pStyle w:val="Titolo2"/>
       </w:pPr>
-      <w:bookmarkStart w:id="14" w:name="_Toc43586318"/>
-      <w:proofErr w:type="spellStart"/>
+      <w:bookmarkStart w:id="15" w:name="_Toc43586318"/>
       <w:r>
         <w:lastRenderedPageBreak/>
         <w:t>Recognition</w:t>
       </w:r>
-      <w:bookmarkEnd w:id="14"/>
-      <w:proofErr w:type="spellEnd"/>
+      <w:bookmarkEnd w:id="15"/>
     </w:p>
     <w:p>
       <w:pPr>
@@ -4389,7 +3614,7 @@
           <w:iCs w:val="0"/>
         </w:rPr>
       </w:pPr>
-      <w:bookmarkStart w:id="15" w:name="_Toc43586319"/>
+      <w:bookmarkStart w:id="16" w:name="_Toc43586319"/>
       <w:r>
         <w:rPr>
           <w:i w:val="0"/>
@@ -4397,7 +3622,7 @@
         </w:rPr>
         <w:t>Volto</w:t>
       </w:r>
-      <w:bookmarkEnd w:id="15"/>
+      <w:bookmarkEnd w:id="16"/>
     </w:p>
     <w:p>
       <w:pPr>
@@ -4444,15 +3669,7 @@
         <w:jc w:val="both"/>
       </w:pPr>
       <w:r>
-        <w:t xml:space="preserve">Il valore 0.52 è stato raggiunto attraverso una serie di tentativi. Con questo valore abbiamo pochi falsi positivi e qualche false </w:t>
-      </w:r>
-      <w:proofErr w:type="spellStart"/>
-      <w:r>
-        <w:t>rejection</w:t>
-      </w:r>
-      <w:proofErr w:type="spellEnd"/>
-      <w:r>
-        <w:t>.</w:t>
+        <w:t>Il valore 0.52 è stato raggiunto attraverso una serie di tentativi. Con questo valore abbiamo pochi falsi positivi e qualche false rejection.</w:t>
       </w:r>
     </w:p>
     <w:p>
@@ -4528,7 +3745,7 @@
           <w:iCs w:val="0"/>
         </w:rPr>
       </w:pPr>
-      <w:bookmarkStart w:id="16" w:name="_Toc43586320"/>
+      <w:bookmarkStart w:id="17" w:name="_Toc43586320"/>
       <w:r>
         <w:rPr>
           <w:i w:val="0"/>
@@ -4537,7 +3754,7 @@
         <w:lastRenderedPageBreak/>
         <w:t>Voce</w:t>
       </w:r>
-      <w:bookmarkEnd w:id="16"/>
+      <w:bookmarkEnd w:id="17"/>
     </w:p>
     <w:p>
       <w:pPr>
@@ -4642,15 +3859,7 @@
         <w:jc w:val="both"/>
       </w:pPr>
       <w:r>
-        <w:t xml:space="preserve">Per mostrare all’utente dei dati sensati sia è stato attuato uno scale attraverso la scala </w:t>
-      </w:r>
-      <w:proofErr w:type="spellStart"/>
-      <w:r>
-        <w:t>minmax</w:t>
-      </w:r>
-      <w:proofErr w:type="spellEnd"/>
-      <w:r>
-        <w:t xml:space="preserve"> che converte il valore più grande a 1, il più piccolo a 0 e gli altri valori in proporzione, sia la scala standard che standardizza features rimuovendo la media e scalando all’unità di varianza. Lo score standard di un campione x è calcolato con la formula </w:t>
+        <w:t xml:space="preserve">Per mostrare all’utente dei dati sensati sia è stato attuato uno scale attraverso la scala minmax che converte il valore più grande a 1, il più piccolo a 0 e gli altri valori in proporzione, sia la scala standard che standardizza features rimuovendo la media e scalando all’unità di varianza. Lo score standard di un campione x è calcolato con la formula </w:t>
       </w:r>
       <m:oMath>
         <m:r>
@@ -4733,25 +3942,7 @@
         <w:jc w:val="both"/>
       </w:pPr>
       <w:r>
-        <w:t xml:space="preserve"> Le normalizzazioni sono ottenute attraverso le funzioni scale e </w:t>
-      </w:r>
-      <w:proofErr w:type="spellStart"/>
-      <w:r>
-        <w:t>minmax_scale</w:t>
-      </w:r>
-      <w:proofErr w:type="spellEnd"/>
-      <w:r>
-        <w:t xml:space="preserve"> appartenenti alla libreria </w:t>
-      </w:r>
-      <w:proofErr w:type="spellStart"/>
-      <w:proofErr w:type="gramStart"/>
-      <w:r>
-        <w:t>sklearn.preprocessing</w:t>
-      </w:r>
-      <w:proofErr w:type="spellEnd"/>
-      <w:proofErr w:type="gramEnd"/>
-      <w:r>
-        <w:t>.</w:t>
+        <w:t xml:space="preserve"> Le normalizzazioni sono ottenute attraverso le funzioni scale e minmax_scale appartenenti alla libreria sklearn.preprocessing.</w:t>
       </w:r>
     </w:p>
     <w:p>
@@ -4774,7 +3965,7 @@
           <w:rFonts w:eastAsiaTheme="minorEastAsia"/>
         </w:rPr>
       </w:pPr>
-      <w:bookmarkStart w:id="17" w:name="_Toc43586321"/>
+      <w:bookmarkStart w:id="18" w:name="_Toc43586321"/>
       <w:r>
         <w:rPr>
           <w:rFonts w:eastAsiaTheme="minorEastAsia"/>
@@ -4782,30 +3973,14 @@
         <w:lastRenderedPageBreak/>
         <w:t>Sistema di notifiche</w:t>
       </w:r>
-      <w:bookmarkEnd w:id="17"/>
+      <w:bookmarkEnd w:id="18"/>
     </w:p>
     <w:p>
       <w:pPr>
         <w:jc w:val="both"/>
       </w:pPr>
       <w:r>
-        <w:t xml:space="preserve">Per andare incontro a situazioni di dubbio da parte dell’applicazione e per dare possibilità all’utente di avere controllo sull’applicativo, è stato implementato un sistema di notifiche legato ad un app Android. Quest’ultimo trova il suo utilizzo in casi in cui il sistema non confermi l’identità dichiarata automaticamente dai campioni prelevati in input con sufficiente sicurezza. Infatti, in casi del genere, l’utente non solo riceverà una notifica, ma attraverso l’utilizzo dell’app potrà visualizzare la foto scattata all’eventuale sconosciuto alla porta. Si sottolinea come il messaggio inviato nella notifica vari in base al grado di certezza da parte del sistema che lo sconosciuto sia un utente registrato: se dovesse superare la soglia di accettazione legata solamente ad un tratto biometrico allora il messaggio sarebbe “qualcuno è alla porta”; se non dovesse superare nessuna soglia di accettazione il messaggio sarebbe “sconosciuto alla porta”. Inoltre, dall’applicazione l’utente potrà decidere se aprire o meno la porta, avendo pieno controllo della situazione. Infine, si sottolinea come non sia possibile effettuare </w:t>
-      </w:r>
-      <w:proofErr w:type="spellStart"/>
-      <w:r>
-        <w:t>screenshots</w:t>
-      </w:r>
-      <w:proofErr w:type="spellEnd"/>
-      <w:r>
-        <w:t xml:space="preserve"> dello screen del possibile sconosciuto per rispettarne la privacy: l’immagine sarà cancellata automaticamente dopo che l’utente avrà preso una decisione. La comunicazione tra il citofono e l’app </w:t>
-      </w:r>
-      <w:proofErr w:type="spellStart"/>
-      <w:r>
-        <w:t>android</w:t>
-      </w:r>
-      <w:proofErr w:type="spellEnd"/>
-      <w:r>
-        <w:t xml:space="preserve"> è stata testata attraverso l’utilizzo di un server locale.</w:t>
+        <w:t>Per andare incontro a situazioni di dubbio da parte dell’applicazione e per dare possibilità all’utente di avere controllo sull’applicativo, è stato implementato un sistema di notifiche legato ad un app Android. Quest’ultimo trova il suo utilizzo in casi in cui il sistema non confermi l’identità dichiarata automaticamente dai campioni prelevati in input con sufficiente sicurezza. Infatti, in casi del genere, l’utente non solo riceverà una notifica, ma attraverso l’utilizzo dell’app potrà visualizzare la foto scattata all’eventuale sconosciuto alla porta. Si sottolinea come il messaggio inviato nella notifica vari in base al grado di certezza da parte del sistema che lo sconosciuto sia un utente registrato: se dovesse superare la soglia di accettazione legata solamente ad un tratto biometrico allora il messaggio sarebbe “qualcuno è alla porta”; se non dovesse superare nessuna soglia di accettazione il messaggio sarebbe “sconosciuto alla porta”. Inoltre, dall’applicazione l’utente potrà decidere se aprire o meno la porta, avendo pieno controllo della situazione. Infine, si sottolinea come non sia possibile effettuare screenshots dello screen del possibile sconosciuto per rispettarne la privacy: l’immagine sarà cancellata automaticamente dopo che l’utente avrà preso una decisione. La comunicazione tra il citofono e l’app android è stata testata attraverso l’utilizzo di un server locale.</w:t>
       </w:r>
     </w:p>
     <w:p>
@@ -4921,11 +4096,10 @@
       <w:pPr>
         <w:pStyle w:val="Titolo2"/>
       </w:pPr>
-      <w:proofErr w:type="spellStart"/>
-      <w:r>
+      <w:r>
+        <w:lastRenderedPageBreak/>
         <w:t>Testing</w:t>
       </w:r>
-      <w:proofErr w:type="spellEnd"/>
     </w:p>
     <w:p>
       <w:pPr>
@@ -5035,15 +4209,15 @@
         <w:tblLook w:val="04A0" w:firstRow="1" w:lastRow="0" w:firstColumn="1" w:lastColumn="0" w:noHBand="0" w:noVBand="1"/>
       </w:tblPr>
       <w:tblGrid>
-        <w:gridCol w:w="830"/>
-        <w:gridCol w:w="1033"/>
-        <w:gridCol w:w="1234"/>
-        <w:gridCol w:w="1047"/>
-        <w:gridCol w:w="1212"/>
-        <w:gridCol w:w="1196"/>
-        <w:gridCol w:w="1113"/>
-        <w:gridCol w:w="941"/>
-        <w:gridCol w:w="1170"/>
+        <w:gridCol w:w="818"/>
+        <w:gridCol w:w="1040"/>
+        <w:gridCol w:w="1256"/>
+        <w:gridCol w:w="1055"/>
+        <w:gridCol w:w="1233"/>
+        <w:gridCol w:w="1216"/>
+        <w:gridCol w:w="1126"/>
+        <w:gridCol w:w="844"/>
+        <w:gridCol w:w="1188"/>
       </w:tblGrid>
       <w:tr>
         <w:tc>
@@ -5609,78 +4783,10 @@
     </w:p>
     <w:p>
       <w:r>
-        <w:t xml:space="preserve">Il </w:t>
-      </w:r>
-      <w:proofErr w:type="spellStart"/>
-      <w:r>
-        <w:t>testing</w:t>
-      </w:r>
-      <w:proofErr w:type="spellEnd"/>
-      <w:r>
-        <w:t xml:space="preserve"> per la componente di face </w:t>
-      </w:r>
-      <w:proofErr w:type="spellStart"/>
-      <w:r>
-        <w:t>recognition</w:t>
-      </w:r>
-      <w:proofErr w:type="spellEnd"/>
-      <w:r>
-        <w:t xml:space="preserve"> appartenente a Smart </w:t>
-      </w:r>
-      <w:proofErr w:type="spellStart"/>
-      <w:r>
-        <w:t>Ringbell</w:t>
-      </w:r>
-      <w:proofErr w:type="spellEnd"/>
-      <w:r>
-        <w:t xml:space="preserve"> </w:t>
-      </w:r>
-      <w:proofErr w:type="gramStart"/>
-      <w:r>
-        <w:t>è stata testata</w:t>
-      </w:r>
-      <w:proofErr w:type="gramEnd"/>
-      <w:r>
-        <w:t xml:space="preserve"> in varie condizioni di luce, per comprendere quanto il sistema si adatti all’ambiente circostante. Soprattutto, si è tentato di effettuare training e </w:t>
-      </w:r>
-      <w:proofErr w:type="spellStart"/>
-      <w:r>
-        <w:t>testing</w:t>
-      </w:r>
-      <w:proofErr w:type="spellEnd"/>
-      <w:r>
-        <w:t xml:space="preserve"> in ambienti diversi, per capire se il sistema comprendesse la correlazione tra un utente e sé stesso. Il </w:t>
-      </w:r>
-      <w:proofErr w:type="spellStart"/>
-      <w:r>
-        <w:t>testing</w:t>
-      </w:r>
-      <w:proofErr w:type="spellEnd"/>
-      <w:r>
-        <w:t xml:space="preserve"> è stato effettuato anche in condizioni climatiche disparate ed in fasi della giornata diverse, tenendo traccia di quelli che sono stati i risultati al fine di ottenere una soglia di </w:t>
-      </w:r>
-      <w:proofErr w:type="spellStart"/>
-      <w:r>
-        <w:t>treshold</w:t>
-      </w:r>
-      <w:proofErr w:type="spellEnd"/>
-      <w:r>
-        <w:t xml:space="preserve"> ottimale.  </w:t>
-      </w:r>
-      <w:r>
-        <w:t xml:space="preserve">Si è sfruttata inoltre la funzionalità del “delete </w:t>
-      </w:r>
-      <w:proofErr w:type="spellStart"/>
-      <w:r>
-        <w:t>user</w:t>
-      </w:r>
-      <w:proofErr w:type="spellEnd"/>
-      <w:r>
-        <w:t xml:space="preserve">” per </w:t>
-      </w:r>
-      <w:r>
-        <w:lastRenderedPageBreak/>
-        <w:t>effettuare test con utenti non registrati nel sistema, per comprendere i risultati dovuti ad un estraneo che si approccia in qualità di “sconosciuto”.</w:t>
+        <w:t xml:space="preserve">Il testing per la componente di face recognition appartenente a Smart Ringbell è stata testata in varie condizioni di luce, per comprendere quanto il sistema si adatti all’ambiente circostante. Soprattutto, si è tentato di effettuare training e testing in ambienti diversi, per capire se il sistema comprendesse la correlazione tra un utente e sé stesso. Il testing è stato effettuato anche in condizioni climatiche disparate ed in fasi della giornata diverse, tenendo traccia di quelli che sono stati i risultati al fine di ottenere una soglia di treshold ottimale.  </w:t>
+      </w:r>
+      <w:r>
+        <w:t>Si è sfruttata inoltre la funzionalità del “delete user” per effettuare test con utenti non registrati nel sistema, per comprendere i risultati dovuti ad un estraneo che si approccia in qualità di “sconosciuto”.</w:t>
       </w:r>
     </w:p>
     <w:p/>
@@ -5702,61 +4808,13 @@
     </w:p>
     <w:p>
       <w:r>
-        <w:t xml:space="preserve">Il </w:t>
-      </w:r>
-      <w:proofErr w:type="spellStart"/>
-      <w:r>
-        <w:t>testing</w:t>
-      </w:r>
-      <w:proofErr w:type="spellEnd"/>
-      <w:r>
-        <w:t xml:space="preserve"> per la componente di speaker </w:t>
-      </w:r>
-      <w:proofErr w:type="spellStart"/>
-      <w:r>
-        <w:t>recognition</w:t>
-      </w:r>
-      <w:proofErr w:type="spellEnd"/>
-      <w:r>
-        <w:t xml:space="preserve"> appartenente a Smart </w:t>
-      </w:r>
-      <w:proofErr w:type="spellStart"/>
-      <w:r>
-        <w:t>Ringbell</w:t>
-      </w:r>
-      <w:proofErr w:type="spellEnd"/>
-      <w:r>
-        <w:t xml:space="preserve"> </w:t>
-      </w:r>
-      <w:proofErr w:type="gramStart"/>
-      <w:r>
-        <w:t>è stata testata</w:t>
-      </w:r>
-      <w:proofErr w:type="gramEnd"/>
-      <w:r>
-        <w:t xml:space="preserve"> in varie condizioni di rumore. Specificatamente, ci si è soffermati sull’utilizzo in ambienti chiusi o aperti, con il rumore della strada in sottofondo, con il suono dovuto a condizioni climatiche quali vento o pioggia. Si è testata anche una casistica legata al silenzio dell’utente. </w:t>
-      </w:r>
-      <w:r>
-        <w:t xml:space="preserve">Si è sfruttata inoltre la funzionalità del “delete </w:t>
-      </w:r>
-      <w:proofErr w:type="spellStart"/>
-      <w:r>
-        <w:t>user</w:t>
-      </w:r>
-      <w:proofErr w:type="spellEnd"/>
-      <w:r>
-        <w:t>” per effettuare test con utenti non registrati nel sistema, per comprendere i risultati dovuti ad un estraneo che si approccia in qualità di “sconosciuto”.</w:t>
-      </w:r>
-      <w:r>
-        <w:t xml:space="preserve"> Infine, ci si è soffermati molto su quelle che </w:t>
-      </w:r>
-      <w:proofErr w:type="gramStart"/>
-      <w:r>
-        <w:t>sarebbero potute</w:t>
-      </w:r>
-      <w:proofErr w:type="gramEnd"/>
-      <w:r>
-        <w:t xml:space="preserve"> essere le risposte tipiche che è possibile dare ad un comune e prettamente portato all’utilizzo quotidiano citofono, tra le quali si annoverano: “io”, “apri”, il proprio nome, “ho dimenticato il portafogli”</w:t>
+        <w:t xml:space="preserve">Il testing per la componente di speaker recognition appartenente a Smart Ringbell è stata testata in varie condizioni di rumore. Specificatamente, ci si è soffermati sull’utilizzo in ambienti chiusi o aperti, con il rumore della strada in sottofondo, con il suono dovuto a condizioni climatiche quali vento o pioggia. Si è testata anche una casistica legata al silenzio dell’utente. </w:t>
+      </w:r>
+      <w:r>
+        <w:t>Si è sfruttata inoltre la funzionalità del “delete user” per effettuare test con utenti non registrati nel sistema, per comprendere i risultati dovuti ad un estraneo che si approccia in qualità di “sconosciuto”.</w:t>
+      </w:r>
+      <w:r>
+        <w:t xml:space="preserve"> Infine, ci si è soffermati molto su quelle che sarebbero potute essere le risposte tipiche che è possibile dare ad un comune e prettamente portato all’utilizzo quotidiano citofono, tra le quali si annoverano: “io”, “apri”, il proprio nome, “ho dimenticato il portafogli”</w:t>
       </w:r>
       <w:r>
         <w:t xml:space="preserve">, </w:t>
@@ -5787,20 +4845,13 @@
           <w:i w:val="0"/>
           <w:iCs w:val="0"/>
         </w:rPr>
+        <w:lastRenderedPageBreak/>
         <w:t>Test</w:t>
       </w:r>
     </w:p>
     <w:p>
       <w:r>
-        <w:t xml:space="preserve">Il sistema è stato testato da tutti e 16 gli utenti sia in condizione di registrazione avvenuta con successo, sia in condizione di </w:t>
-      </w:r>
-      <w:proofErr w:type="spellStart"/>
-      <w:r>
-        <w:t>recognition</w:t>
-      </w:r>
-      <w:proofErr w:type="spellEnd"/>
-      <w:r>
-        <w:t xml:space="preserve"> con una mancata generazione del modello</w:t>
+        <w:t>Il sistema è stato testato da tutti e 16 gli utenti sia in condizione di registrazione avvenuta con successo, sia in condizione di recognition con una mancata generazione del modello</w:t>
       </w:r>
     </w:p>
     <w:p>
@@ -5811,37 +4862,13 @@
         <w:t xml:space="preserve"> per il volto</w:t>
       </w:r>
       <w:r>
-        <w:t xml:space="preserve"> il quale si presenta come un valore base molto basso ed ottenuto con il semplice </w:t>
-      </w:r>
-      <w:proofErr w:type="spellStart"/>
-      <w:r>
-        <w:t>modelling</w:t>
-      </w:r>
-      <w:proofErr w:type="spellEnd"/>
-      <w:r>
-        <w:t xml:space="preserve"> dei due sviluppatori. Uno degli obiettivi del </w:t>
-      </w:r>
-      <w:proofErr w:type="spellStart"/>
-      <w:r>
-        <w:t>testing</w:t>
-      </w:r>
-      <w:proofErr w:type="spellEnd"/>
-      <w:r>
-        <w:t xml:space="preserve"> è, infatti, modificare la soglia per renderla ottimale e corretta.</w:t>
+        <w:t xml:space="preserve"> il quale si presenta come un valore base molto basso ed ottenuto con il semplice modelling dei due sviluppatori. Uno degli obiettivi del testing è, infatti, modificare la soglia per renderla ottimale e corretta.</w:t>
       </w:r>
       <w:r>
         <w:t xml:space="preserve"> Il</w:t>
       </w:r>
       <w:r>
-        <w:t xml:space="preserve"> valore di </w:t>
-      </w:r>
-      <w:proofErr w:type="spellStart"/>
-      <w:r>
-        <w:t>treshold</w:t>
-      </w:r>
-      <w:proofErr w:type="spellEnd"/>
-      <w:r>
-        <w:t xml:space="preserve"> </w:t>
+        <w:t xml:space="preserve"> valore di treshold </w:t>
       </w:r>
       <w:r>
         <w:t>iniziale per il riconoscimento del volto è pari</w:t>
@@ -5876,23 +4903,7 @@
         <w:t>5</w:t>
       </w:r>
       <w:r>
-        <w:t xml:space="preserve"> (che indica lo score su scala logaritmica dell’input con il </w:t>
-      </w:r>
-      <w:proofErr w:type="spellStart"/>
-      <w:r>
-        <w:t>Gaussian</w:t>
-      </w:r>
-      <w:proofErr w:type="spellEnd"/>
-      <w:r>
-        <w:t xml:space="preserve"> </w:t>
-      </w:r>
-      <w:proofErr w:type="spellStart"/>
-      <w:r>
-        <w:t>Mixture</w:t>
-      </w:r>
-      <w:proofErr w:type="spellEnd"/>
-      <w:r>
-        <w:t xml:space="preserve"> Model preso in esame)</w:t>
+        <w:t xml:space="preserve"> (che indica lo score su scala logaritmica dell’input con il Gaussian Mixture Model preso in esame)</w:t>
       </w:r>
       <w:r>
         <w:t xml:space="preserve">, soglia alta e selettiva allo stesso modo della soglia attuata per il riconoscimento del volto. </w:t>
@@ -5900,85 +4911,28 @@
     </w:p>
     <w:p>
       <w:r>
-        <w:t xml:space="preserve">Gli obiettivi da raggiungere per quanto concerne False </w:t>
-      </w:r>
-      <w:proofErr w:type="spellStart"/>
-      <w:r>
-        <w:t>Acceptance</w:t>
-      </w:r>
-      <w:proofErr w:type="spellEnd"/>
-      <w:r>
-        <w:t xml:space="preserve"> Rate e False </w:t>
-      </w:r>
-      <w:proofErr w:type="spellStart"/>
-      <w:r>
-        <w:t>Rejection</w:t>
-      </w:r>
-      <w:proofErr w:type="spellEnd"/>
-      <w:r>
-        <w:t xml:space="preserve"> Rate sono rispettivamente 15% e 3</w:t>
+        <w:t>Gli obiettivi da raggiungere per quanto concerne False Acceptance Rate e False Rejection Rate sono rispettivamente 15% e 3</w:t>
       </w:r>
       <w:r>
         <w:t>4</w:t>
       </w:r>
       <w:r>
-        <w:t xml:space="preserve">%. Il False </w:t>
-      </w:r>
-      <w:proofErr w:type="spellStart"/>
-      <w:r>
-        <w:t>Rejection</w:t>
-      </w:r>
-      <w:proofErr w:type="spellEnd"/>
-      <w:r>
-        <w:t xml:space="preserve"> Rate si presenta come più alto in percentuale poiché </w:t>
-      </w:r>
-      <w:r>
-        <w:t xml:space="preserve">non si vuole, al fine di diminuire il False </w:t>
-      </w:r>
-      <w:proofErr w:type="spellStart"/>
-      <w:r>
-        <w:t>Rejection</w:t>
-      </w:r>
-      <w:proofErr w:type="spellEnd"/>
-      <w:r>
-        <w:t xml:space="preserve"> Rate, colpire l’integrità del sistema.</w:t>
-      </w:r>
-    </w:p>
-    <w:p>
-      <w:r>
-        <w:t xml:space="preserve">Ogni utente ha attuato un </w:t>
-      </w:r>
-      <w:proofErr w:type="spellStart"/>
-      <w:r>
-        <w:t>recognition</w:t>
-      </w:r>
-      <w:proofErr w:type="spellEnd"/>
-      <w:r>
-        <w:t xml:space="preserve"> per un totale di 5 tentativi ciascuno, a partire dal quale è stato ottenuto un False </w:t>
-      </w:r>
-      <w:proofErr w:type="spellStart"/>
-      <w:r>
-        <w:t>Acceptance</w:t>
-      </w:r>
-      <w:proofErr w:type="spellEnd"/>
-      <w:r>
-        <w:t xml:space="preserve"> Rate.  Il tasso mostrato in tabella è la media dei valori ottenuti dai 5 tentativi. Risulta chiaro come, in questo specifico test, avremo risultati di F.A.R. molto bassi. L’obiettivo, dunque, sarà quello di ottenere valori simili </w:t>
-      </w:r>
-      <w:r>
-        <w:t xml:space="preserve">ma aumentando la soglia di </w:t>
-      </w:r>
-      <w:proofErr w:type="spellStart"/>
-      <w:r>
-        <w:t>treshold</w:t>
-      </w:r>
-      <w:proofErr w:type="spellEnd"/>
-      <w:r>
-        <w:t xml:space="preserve">, rendendola meno selettiva. </w:t>
-      </w:r>
-    </w:p>
-    <w:p>
-      <w:r>
-        <w:lastRenderedPageBreak/>
+        <w:t xml:space="preserve">%. Il False Rejection Rate si presenta come più alto in percentuale poiché </w:t>
+      </w:r>
+      <w:r>
+        <w:t>non si vuole, al fine di diminuire il False Rejection Rate, colpire l’integrità del sistema.</w:t>
+      </w:r>
+    </w:p>
+    <w:p>
+      <w:r>
+        <w:t xml:space="preserve">Ogni utente ha attuato un recognition per un totale di 5 tentativi ciascuno, a partire dal quale è stato ottenuto un False Acceptance Rate.  Il tasso mostrato in tabella è la media dei valori ottenuti dai 5 tentativi. Risulta chiaro come, in questo specifico test, avremo risultati di F.A.R. molto bassi. L’obiettivo, dunque, sarà quello di ottenere valori simili </w:t>
+      </w:r>
+      <w:r>
+        <w:t xml:space="preserve">ma aumentando la soglia di treshold, rendendola meno selettiva. </w:t>
+      </w:r>
+    </w:p>
+    <w:p>
+      <w:r>
         <w:t>Nello specifico, i 5 test corrispondono a:</w:t>
       </w:r>
     </w:p>
@@ -7562,7 +6516,6 @@
     <w:p/>
     <w:p>
       <w:r>
-        <w:lastRenderedPageBreak/>
         <w:t>Con l’utente registrato:</w:t>
       </w:r>
     </w:p>
@@ -9263,47 +8216,7 @@
         <w:t>Da questi test è emersa la volontà di</w:t>
       </w:r>
       <w:r>
-        <w:t xml:space="preserve"> diminuire sia il False </w:t>
-      </w:r>
-      <w:proofErr w:type="spellStart"/>
-      <w:r>
-        <w:t>Acceptance</w:t>
-      </w:r>
-      <w:proofErr w:type="spellEnd"/>
-      <w:r>
-        <w:t xml:space="preserve"> Rate che il False </w:t>
-      </w:r>
-      <w:proofErr w:type="spellStart"/>
-      <w:r>
-        <w:t>Rejection</w:t>
-      </w:r>
-      <w:proofErr w:type="spellEnd"/>
-      <w:r>
-        <w:t xml:space="preserve"> Rate. Questo è reso possibile modificando i valori di </w:t>
-      </w:r>
-      <w:proofErr w:type="spellStart"/>
-      <w:r>
-        <w:t>treshold</w:t>
-      </w:r>
-      <w:proofErr w:type="spellEnd"/>
-      <w:r>
-        <w:t xml:space="preserve"> di una quantità minima per evitare un incremento massiccio nel </w:t>
-      </w:r>
-      <w:proofErr w:type="spellStart"/>
-      <w:r>
-        <w:t>lavore</w:t>
-      </w:r>
-      <w:proofErr w:type="spellEnd"/>
-      <w:r>
-        <w:t xml:space="preserve"> di False </w:t>
-      </w:r>
-      <w:proofErr w:type="spellStart"/>
-      <w:r>
-        <w:t>Acceptance</w:t>
-      </w:r>
-      <w:proofErr w:type="spellEnd"/>
-      <w:r>
-        <w:t>. I valori scelti, e poi testati, sono stati 0.52 per il volto e 60 per l’audio</w:t>
+        <w:t xml:space="preserve"> diminuire sia il False Acceptance Rate che il False Rejection Rate. Questo è reso possibile modificando i valori di treshold di una quantità minima per evitare un incremento massiccio nel lavore di False Acceptance. I valori scelti, e poi testati, sono stati 0.52 per il volto e 60 per l’audio</w:t>
       </w:r>
     </w:p>
     <w:p/>
@@ -13114,59 +12027,17 @@
           <w:iCs w:val="0"/>
         </w:rPr>
       </w:pPr>
-      <w:proofErr w:type="spellStart"/>
       <w:r>
         <w:rPr>
           <w:i w:val="0"/>
           <w:iCs w:val="0"/>
         </w:rPr>
-        <w:t>Liveness</w:t>
-      </w:r>
-      <w:proofErr w:type="spellEnd"/>
-      <w:r>
-        <w:rPr>
-          <w:i w:val="0"/>
-          <w:iCs w:val="0"/>
-        </w:rPr>
-        <w:t xml:space="preserve"> </w:t>
-      </w:r>
-      <w:proofErr w:type="spellStart"/>
-      <w:r>
-        <w:rPr>
-          <w:i w:val="0"/>
-          <w:iCs w:val="0"/>
-        </w:rPr>
-        <w:t>detection</w:t>
-      </w:r>
-      <w:proofErr w:type="spellEnd"/>
-    </w:p>
-    <w:p>
-      <w:r>
-        <w:t xml:space="preserve">Allo status quo, nessuno impedisce ad un possibile intruso di utilizzare una fotografia grande abbastanza raffigurante un utente registrato per superare il controllo di face </w:t>
-      </w:r>
-      <w:proofErr w:type="spellStart"/>
-      <w:r>
-        <w:t>recognition</w:t>
-      </w:r>
-      <w:proofErr w:type="spellEnd"/>
-      <w:r>
-        <w:t xml:space="preserve">. Per risolvere ciò si potrebbe implementare un sistema di </w:t>
-      </w:r>
-      <w:proofErr w:type="spellStart"/>
-      <w:r>
-        <w:t>Liveness</w:t>
-      </w:r>
-      <w:proofErr w:type="spellEnd"/>
-      <w:r>
-        <w:t xml:space="preserve"> </w:t>
-      </w:r>
-      <w:proofErr w:type="spellStart"/>
-      <w:r>
-        <w:t>Detection</w:t>
-      </w:r>
-      <w:proofErr w:type="spellEnd"/>
-      <w:r>
-        <w:t xml:space="preserve"> che impedisca attacchi all’integrità del sistema di questo tipo, andando a migliorare la stabilità del sistema </w:t>
+        <w:t>Liveness detection</w:t>
+      </w:r>
+    </w:p>
+    <w:p>
+      <w:r>
+        <w:t xml:space="preserve">Allo status quo, nessuno impedisce ad un possibile intruso di utilizzare una fotografia grande abbastanza raffigurante un utente registrato per superare il controllo di face recognition. Per risolvere ciò si potrebbe implementare un sistema di Liveness Detection che impedisca attacchi all’integrità del sistema di questo tipo, andando a migliorare la stabilità del sistema </w:t>
       </w:r>
     </w:p>
     <w:p>
@@ -13196,63 +12067,15 @@
     </w:p>
     <w:p>
       <w:r>
-        <w:t xml:space="preserve">Allo status quo, nessuno impedisce ad un possibile intruso di utilizzare una registrazione appartenente ad utente registrato per superare il controllo di speaker </w:t>
-      </w:r>
-      <w:proofErr w:type="spellStart"/>
-      <w:r>
-        <w:t>recognition</w:t>
-      </w:r>
-      <w:proofErr w:type="spellEnd"/>
-      <w:r>
-        <w:t xml:space="preserve">. Per risolvere ciò si potrebbe implementare un sistema </w:t>
-      </w:r>
-      <w:r>
-        <w:t xml:space="preserve">che permetta di fronteggiare il tape </w:t>
-      </w:r>
-      <w:proofErr w:type="spellStart"/>
-      <w:r>
-        <w:t>attack</w:t>
-      </w:r>
-      <w:proofErr w:type="spellEnd"/>
-      <w:r>
-        <w:t xml:space="preserve">. Si potrebbe, ad esempio, scrivere un file di frasi da far leggere all’utente in fase di </w:t>
-      </w:r>
-      <w:proofErr w:type="spellStart"/>
-      <w:r>
-        <w:t>recognition</w:t>
-      </w:r>
-      <w:proofErr w:type="spellEnd"/>
-      <w:r>
-        <w:t xml:space="preserve">; si otterrebbe l’input e si confronterebbe con il testo. Se il testo dovesse corrispondere a quel punto si potrebbe iniziare ad effettuare il controllo di speaker </w:t>
-      </w:r>
-      <w:proofErr w:type="spellStart"/>
-      <w:r>
-        <w:t>recognition</w:t>
-      </w:r>
-      <w:proofErr w:type="spellEnd"/>
-      <w:r>
-        <w:t>.</w:t>
-      </w:r>
-    </w:p>
-    <w:p>
-      <w:r>
-        <w:t xml:space="preserve">Una possibile implementazione è possibile grazie all’utilizzo della libreria </w:t>
-      </w:r>
-      <w:proofErr w:type="spellStart"/>
-      <w:r>
-        <w:t>speech_recognition</w:t>
-      </w:r>
-      <w:proofErr w:type="spellEnd"/>
-      <w:r>
-        <w:t xml:space="preserve"> di </w:t>
-      </w:r>
-      <w:proofErr w:type="spellStart"/>
-      <w:r>
-        <w:t>Python</w:t>
-      </w:r>
-      <w:proofErr w:type="spellEnd"/>
-      <w:r>
-        <w:t xml:space="preserve"> che permette di utilizzare il sistema di conversione del parlato in scrittura utilizzando le API di Google e settando vari tipi di lingue, tra le quali l’italiano. </w:t>
+        <w:t xml:space="preserve">Allo status quo, nessuno impedisce ad un possibile intruso di utilizzare una registrazione appartenente ad utente registrato per superare il controllo di speaker recognition. Per risolvere ciò si potrebbe implementare un sistema </w:t>
+      </w:r>
+      <w:r>
+        <w:t>che permetta di fronteggiare il tape attack. Si potrebbe, ad esempio, scrivere un file di frasi da far leggere all’utente in fase di recognition; si otterrebbe l’input e si confronterebbe con il testo. Se il testo dovesse corrispondere a quel punto si potrebbe iniziare ad effettuare il controllo di speaker recognition.</w:t>
+      </w:r>
+    </w:p>
+    <w:p>
+      <w:r>
+        <w:t xml:space="preserve">Una possibile implementazione è possibile grazie all’utilizzo della libreria speech_recognition di Python che permette di utilizzare il sistema di conversione del parlato in scrittura utilizzando le API di Google e settando vari tipi di lingue, tra le quali l’italiano. </w:t>
       </w:r>
     </w:p>
     <w:p/>
@@ -13269,29 +12092,12 @@
           <w:i w:val="0"/>
           <w:iCs w:val="0"/>
         </w:rPr>
-        <w:lastRenderedPageBreak/>
         <w:t>IOS System Notification</w:t>
       </w:r>
     </w:p>
     <w:p>
       <w:r>
-        <w:t xml:space="preserve">L’attuale </w:t>
-      </w:r>
-      <w:proofErr w:type="spellStart"/>
-      <w:r>
-        <w:t>notification</w:t>
-      </w:r>
-      <w:proofErr w:type="spellEnd"/>
-      <w:r>
-        <w:t xml:space="preserve"> </w:t>
-      </w:r>
-      <w:proofErr w:type="spellStart"/>
-      <w:r>
-        <w:t>sender</w:t>
-      </w:r>
-      <w:proofErr w:type="spellEnd"/>
-      <w:r>
-        <w:t xml:space="preserve"> è collegato ad un app Android. Un possibile sviluppo dell’applicativo potrebbe riguardare lo sviluppo di app nativa IOS per andare incontro alle esigenze di ogni tipologia di utente.</w:t>
+        <w:t>L’attuale notification sender è collegato ad un app Android. Un possibile sviluppo dell’applicativo potrebbe riguardare lo sviluppo di app nativa IOS per andare incontro alle esigenze di ogni tipologia di utente.</w:t>
       </w:r>
     </w:p>
     <w:p/>
@@ -13309,7 +12115,7 @@
 </file>
 
 <file path=word/endnotes.xml><?xml version="1.0" encoding="utf-8"?>
-<w:endnotes xmlns:wpc="http://schemas.microsoft.com/office/word/2010/wordprocessingCanvas" xmlns:cx="http://schemas.microsoft.com/office/drawing/2014/chartex" xmlns:cx1="http://schemas.microsoft.com/office/drawing/2015/9/8/chartex" xmlns:cx2="http://schemas.microsoft.com/office/drawing/2015/10/21/chartex" xmlns:cx3="http://schemas.microsoft.com/office/drawing/2016/5/9/chartex" xmlns:cx4="http://schemas.microsoft.com/office/drawing/2016/5/10/chartex" xmlns:cx5="http://schemas.microsoft.com/office/drawing/2016/5/11/chartex" xmlns:cx6="http://schemas.microsoft.com/office/drawing/2016/5/12/chartex" xmlns:cx7="http://schemas.microsoft.com/office/drawing/2016/5/13/chartex" xmlns:cx8="http://schemas.microsoft.com/office/drawing/2016/5/14/chartex" xmlns:mc="http://schemas.openxmlformats.org/markup-compatibility/2006" xmlns:aink="http://schemas.microsoft.com/office/drawing/2016/ink" xmlns:am3d="http://schemas.microsoft.com/office/drawing/2017/model3d" xmlns:o="urn:schemas-microsoft-com:office:office" xmlns:r="http://schemas.openxmlformats.org/officeDocument/2006/relationships" xmlns:m="http://schemas.openxmlformats.org/officeDocument/2006/math" xmlns:v="urn:schemas-microsoft-com:vml" xmlns:wp14="http://schemas.microsoft.com/office/word/2010/wordprocessingDrawing" xmlns:wp="http://schemas.openxmlformats.org/drawingml/2006/wordprocessingDrawing" xmlns:w10="urn:schemas-microsoft-com:office:word" xmlns:w="http://schemas.openxmlformats.org/wordprocessingml/2006/main" xmlns:w14="http://schemas.microsoft.com/office/word/2010/wordml" xmlns:w15="http://schemas.microsoft.com/office/word/2012/wordml" xmlns:w16cex="http://schemas.microsoft.com/office/word/2018/wordml/cex" xmlns:w16cid="http://schemas.microsoft.com/office/word/2016/wordml/cid" xmlns:w16="http://schemas.microsoft.com/office/word/2018/wordml" xmlns:w16se="http://schemas.microsoft.com/office/word/2015/wordml/symex" xmlns:wpg="http://schemas.microsoft.com/office/word/2010/wordprocessingGroup" xmlns:wpi="http://schemas.microsoft.com/office/word/2010/wordprocessingInk" xmlns:wne="http://schemas.microsoft.com/office/word/2006/wordml" xmlns:wps="http://schemas.microsoft.com/office/word/2010/wordprocessingShape" mc:Ignorable="w14 w15 w16se w16cid w16 w16cex wp14">
+<w:endnotes xmlns:wpc="http://schemas.microsoft.com/office/word/2010/wordprocessingCanvas" xmlns:cx="http://schemas.microsoft.com/office/drawing/2014/chartex" xmlns:cx1="http://schemas.microsoft.com/office/drawing/2015/9/8/chartex" xmlns:cx2="http://schemas.microsoft.com/office/drawing/2015/10/21/chartex" xmlns:cx3="http://schemas.microsoft.com/office/drawing/2016/5/9/chartex" xmlns:cx4="http://schemas.microsoft.com/office/drawing/2016/5/10/chartex" xmlns:cx5="http://schemas.microsoft.com/office/drawing/2016/5/11/chartex" xmlns:cx6="http://schemas.microsoft.com/office/drawing/2016/5/12/chartex" xmlns:cx7="http://schemas.microsoft.com/office/drawing/2016/5/13/chartex" xmlns:cx8="http://schemas.microsoft.com/office/drawing/2016/5/14/chartex" xmlns:mc="http://schemas.openxmlformats.org/markup-compatibility/2006" xmlns:aink="http://schemas.microsoft.com/office/drawing/2016/ink" xmlns:am3d="http://schemas.microsoft.com/office/drawing/2017/model3d" xmlns:o="urn:schemas-microsoft-com:office:office" xmlns:r="http://schemas.openxmlformats.org/officeDocument/2006/relationships" xmlns:m="http://schemas.openxmlformats.org/officeDocument/2006/math" xmlns:v="urn:schemas-microsoft-com:vml" xmlns:wp14="http://schemas.microsoft.com/office/word/2010/wordprocessingDrawing" xmlns:wp="http://schemas.openxmlformats.org/drawingml/2006/wordprocessingDrawing" xmlns:w10="urn:schemas-microsoft-com:office:word" xmlns:w="http://schemas.openxmlformats.org/wordprocessingml/2006/main" xmlns:w14="http://schemas.microsoft.com/office/word/2010/wordml" xmlns:w15="http://schemas.microsoft.com/office/word/2012/wordml" xmlns:w16cid="http://schemas.microsoft.com/office/word/2016/wordml/cid" xmlns:w16se="http://schemas.microsoft.com/office/word/2015/wordml/symex" xmlns:wpg="http://schemas.microsoft.com/office/word/2010/wordprocessingGroup" xmlns:wpi="http://schemas.microsoft.com/office/word/2010/wordprocessingInk" xmlns:wne="http://schemas.microsoft.com/office/word/2006/wordml" xmlns:wps="http://schemas.microsoft.com/office/word/2010/wordprocessingShape" mc:Ignorable="w14 w15 w16se w16cid wp14">
   <w:endnote w:type="separator" w:id="-1">
     <w:p>
       <w:r>
@@ -13328,7 +12134,7 @@
 </file>
 
 <file path=word/footer1.xml><?xml version="1.0" encoding="utf-8"?>
-<w:ftr xmlns:wpc="http://schemas.microsoft.com/office/word/2010/wordprocessingCanvas" xmlns:cx="http://schemas.microsoft.com/office/drawing/2014/chartex" xmlns:cx1="http://schemas.microsoft.com/office/drawing/2015/9/8/chartex" xmlns:cx2="http://schemas.microsoft.com/office/drawing/2015/10/21/chartex" xmlns:cx3="http://schemas.microsoft.com/office/drawing/2016/5/9/chartex" xmlns:cx4="http://schemas.microsoft.com/office/drawing/2016/5/10/chartex" xmlns:cx5="http://schemas.microsoft.com/office/drawing/2016/5/11/chartex" xmlns:cx6="http://schemas.microsoft.com/office/drawing/2016/5/12/chartex" xmlns:cx7="http://schemas.microsoft.com/office/drawing/2016/5/13/chartex" xmlns:cx8="http://schemas.microsoft.com/office/drawing/2016/5/14/chartex" xmlns:mc="http://schemas.openxmlformats.org/markup-compatibility/2006" xmlns:aink="http://schemas.microsoft.com/office/drawing/2016/ink" xmlns:am3d="http://schemas.microsoft.com/office/drawing/2017/model3d" xmlns:o="urn:schemas-microsoft-com:office:office" xmlns:r="http://schemas.openxmlformats.org/officeDocument/2006/relationships" xmlns:m="http://schemas.openxmlformats.org/officeDocument/2006/math" xmlns:v="urn:schemas-microsoft-com:vml" xmlns:wp14="http://schemas.microsoft.com/office/word/2010/wordprocessingDrawing" xmlns:wp="http://schemas.openxmlformats.org/drawingml/2006/wordprocessingDrawing" xmlns:w10="urn:schemas-microsoft-com:office:word" xmlns:w="http://schemas.openxmlformats.org/wordprocessingml/2006/main" xmlns:w14="http://schemas.microsoft.com/office/word/2010/wordml" xmlns:w15="http://schemas.microsoft.com/office/word/2012/wordml" xmlns:w16cex="http://schemas.microsoft.com/office/word/2018/wordml/cex" xmlns:w16cid="http://schemas.microsoft.com/office/word/2016/wordml/cid" xmlns:w16="http://schemas.microsoft.com/office/word/2018/wordml" xmlns:w16se="http://schemas.microsoft.com/office/word/2015/wordml/symex" xmlns:wpg="http://schemas.microsoft.com/office/word/2010/wordprocessingGroup" xmlns:wpi="http://schemas.microsoft.com/office/word/2010/wordprocessingInk" xmlns:wne="http://schemas.microsoft.com/office/word/2006/wordml" xmlns:wps="http://schemas.microsoft.com/office/word/2010/wordprocessingShape" mc:Ignorable="w14 w15 w16se w16cid w16 w16cex wp14">
+<w:ftr xmlns:wpc="http://schemas.microsoft.com/office/word/2010/wordprocessingCanvas" xmlns:cx="http://schemas.microsoft.com/office/drawing/2014/chartex" xmlns:cx1="http://schemas.microsoft.com/office/drawing/2015/9/8/chartex" xmlns:cx2="http://schemas.microsoft.com/office/drawing/2015/10/21/chartex" xmlns:cx3="http://schemas.microsoft.com/office/drawing/2016/5/9/chartex" xmlns:cx4="http://schemas.microsoft.com/office/drawing/2016/5/10/chartex" xmlns:cx5="http://schemas.microsoft.com/office/drawing/2016/5/11/chartex" xmlns:cx6="http://schemas.microsoft.com/office/drawing/2016/5/12/chartex" xmlns:cx7="http://schemas.microsoft.com/office/drawing/2016/5/13/chartex" xmlns:cx8="http://schemas.microsoft.com/office/drawing/2016/5/14/chartex" xmlns:mc="http://schemas.openxmlformats.org/markup-compatibility/2006" xmlns:aink="http://schemas.microsoft.com/office/drawing/2016/ink" xmlns:am3d="http://schemas.microsoft.com/office/drawing/2017/model3d" xmlns:o="urn:schemas-microsoft-com:office:office" xmlns:r="http://schemas.openxmlformats.org/officeDocument/2006/relationships" xmlns:m="http://schemas.openxmlformats.org/officeDocument/2006/math" xmlns:v="urn:schemas-microsoft-com:vml" xmlns:wp14="http://schemas.microsoft.com/office/word/2010/wordprocessingDrawing" xmlns:wp="http://schemas.openxmlformats.org/drawingml/2006/wordprocessingDrawing" xmlns:w10="urn:schemas-microsoft-com:office:word" xmlns:w="http://schemas.openxmlformats.org/wordprocessingml/2006/main" xmlns:w14="http://schemas.microsoft.com/office/word/2010/wordml" xmlns:w15="http://schemas.microsoft.com/office/word/2012/wordml" xmlns:w16cid="http://schemas.microsoft.com/office/word/2016/wordml/cid" xmlns:w16se="http://schemas.microsoft.com/office/word/2015/wordml/symex" xmlns:wpg="http://schemas.microsoft.com/office/word/2010/wordprocessingGroup" xmlns:wpi="http://schemas.microsoft.com/office/word/2010/wordprocessingInk" xmlns:wne="http://schemas.microsoft.com/office/word/2006/wordml" xmlns:wps="http://schemas.microsoft.com/office/word/2010/wordprocessingShape" mc:Ignorable="w14 w15 w16se w16cid wp14">
   <w:sdt>
     <w:sdtPr>
       <w:rPr>
@@ -13385,7 +12191,7 @@
 </file>
 
 <file path=word/footer2.xml><?xml version="1.0" encoding="utf-8"?>
-<w:ftr xmlns:wpc="http://schemas.microsoft.com/office/word/2010/wordprocessingCanvas" xmlns:cx="http://schemas.microsoft.com/office/drawing/2014/chartex" xmlns:cx1="http://schemas.microsoft.com/office/drawing/2015/9/8/chartex" xmlns:cx2="http://schemas.microsoft.com/office/drawing/2015/10/21/chartex" xmlns:cx3="http://schemas.microsoft.com/office/drawing/2016/5/9/chartex" xmlns:cx4="http://schemas.microsoft.com/office/drawing/2016/5/10/chartex" xmlns:cx5="http://schemas.microsoft.com/office/drawing/2016/5/11/chartex" xmlns:cx6="http://schemas.microsoft.com/office/drawing/2016/5/12/chartex" xmlns:cx7="http://schemas.microsoft.com/office/drawing/2016/5/13/chartex" xmlns:cx8="http://schemas.microsoft.com/office/drawing/2016/5/14/chartex" xmlns:mc="http://schemas.openxmlformats.org/markup-compatibility/2006" xmlns:aink="http://schemas.microsoft.com/office/drawing/2016/ink" xmlns:am3d="http://schemas.microsoft.com/office/drawing/2017/model3d" xmlns:o="urn:schemas-microsoft-com:office:office" xmlns:r="http://schemas.openxmlformats.org/officeDocument/2006/relationships" xmlns:m="http://schemas.openxmlformats.org/officeDocument/2006/math" xmlns:v="urn:schemas-microsoft-com:vml" xmlns:wp14="http://schemas.microsoft.com/office/word/2010/wordprocessingDrawing" xmlns:wp="http://schemas.openxmlformats.org/drawingml/2006/wordprocessingDrawing" xmlns:w10="urn:schemas-microsoft-com:office:word" xmlns:w="http://schemas.openxmlformats.org/wordprocessingml/2006/main" xmlns:w14="http://schemas.microsoft.com/office/word/2010/wordml" xmlns:w15="http://schemas.microsoft.com/office/word/2012/wordml" xmlns:w16cex="http://schemas.microsoft.com/office/word/2018/wordml/cex" xmlns:w16cid="http://schemas.microsoft.com/office/word/2016/wordml/cid" xmlns:w16="http://schemas.microsoft.com/office/word/2018/wordml" xmlns:w16se="http://schemas.microsoft.com/office/word/2015/wordml/symex" xmlns:wpg="http://schemas.microsoft.com/office/word/2010/wordprocessingGroup" xmlns:wpi="http://schemas.microsoft.com/office/word/2010/wordprocessingInk" xmlns:wne="http://schemas.microsoft.com/office/word/2006/wordml" xmlns:wps="http://schemas.microsoft.com/office/word/2010/wordprocessingShape" mc:Ignorable="w14 w15 w16se w16cid w16 w16cex wp14">
+<w:ftr xmlns:wpc="http://schemas.microsoft.com/office/word/2010/wordprocessingCanvas" xmlns:cx="http://schemas.microsoft.com/office/drawing/2014/chartex" xmlns:cx1="http://schemas.microsoft.com/office/drawing/2015/9/8/chartex" xmlns:cx2="http://schemas.microsoft.com/office/drawing/2015/10/21/chartex" xmlns:cx3="http://schemas.microsoft.com/office/drawing/2016/5/9/chartex" xmlns:cx4="http://schemas.microsoft.com/office/drawing/2016/5/10/chartex" xmlns:cx5="http://schemas.microsoft.com/office/drawing/2016/5/11/chartex" xmlns:cx6="http://schemas.microsoft.com/office/drawing/2016/5/12/chartex" xmlns:cx7="http://schemas.microsoft.com/office/drawing/2016/5/13/chartex" xmlns:cx8="http://schemas.microsoft.com/office/drawing/2016/5/14/chartex" xmlns:mc="http://schemas.openxmlformats.org/markup-compatibility/2006" xmlns:aink="http://schemas.microsoft.com/office/drawing/2016/ink" xmlns:am3d="http://schemas.microsoft.com/office/drawing/2017/model3d" xmlns:o="urn:schemas-microsoft-com:office:office" xmlns:r="http://schemas.openxmlformats.org/officeDocument/2006/relationships" xmlns:m="http://schemas.openxmlformats.org/officeDocument/2006/math" xmlns:v="urn:schemas-microsoft-com:vml" xmlns:wp14="http://schemas.microsoft.com/office/word/2010/wordprocessingDrawing" xmlns:wp="http://schemas.openxmlformats.org/drawingml/2006/wordprocessingDrawing" xmlns:w10="urn:schemas-microsoft-com:office:word" xmlns:w="http://schemas.openxmlformats.org/wordprocessingml/2006/main" xmlns:w14="http://schemas.microsoft.com/office/word/2010/wordml" xmlns:w15="http://schemas.microsoft.com/office/word/2012/wordml" xmlns:w16cid="http://schemas.microsoft.com/office/word/2016/wordml/cid" xmlns:w16se="http://schemas.microsoft.com/office/word/2015/wordml/symex" xmlns:wpg="http://schemas.microsoft.com/office/word/2010/wordprocessingGroup" xmlns:wpi="http://schemas.microsoft.com/office/word/2010/wordprocessingInk" xmlns:wne="http://schemas.microsoft.com/office/word/2006/wordml" xmlns:wps="http://schemas.microsoft.com/office/word/2010/wordprocessingShape" mc:Ignorable="w14 w15 w16se w16cid wp14">
   <w:sdt>
     <w:sdtPr>
       <w:rPr>
@@ -13459,20 +12265,15 @@
     <w:r>
       <w:fldChar w:fldCharType="end"/>
     </w:r>
-    <w:proofErr w:type="spellStart"/>
     <w:r>
-      <w:t>SmartRingbell</w:t>
-    </w:r>
-    <w:proofErr w:type="spellEnd"/>
-    <w:r>
-      <w:t xml:space="preserve"> – Documentazione </w:t>
+      <w:t xml:space="preserve">SmartRingbell – Documentazione </w:t>
     </w:r>
   </w:p>
 </w:ftr>
 </file>
 
 <file path=word/footnotes.xml><?xml version="1.0" encoding="utf-8"?>
-<w:footnotes xmlns:wpc="http://schemas.microsoft.com/office/word/2010/wordprocessingCanvas" xmlns:cx="http://schemas.microsoft.com/office/drawing/2014/chartex" xmlns:cx1="http://schemas.microsoft.com/office/drawing/2015/9/8/chartex" xmlns:cx2="http://schemas.microsoft.com/office/drawing/2015/10/21/chartex" xmlns:cx3="http://schemas.microsoft.com/office/drawing/2016/5/9/chartex" xmlns:cx4="http://schemas.microsoft.com/office/drawing/2016/5/10/chartex" xmlns:cx5="http://schemas.microsoft.com/office/drawing/2016/5/11/chartex" xmlns:cx6="http://schemas.microsoft.com/office/drawing/2016/5/12/chartex" xmlns:cx7="http://schemas.microsoft.com/office/drawing/2016/5/13/chartex" xmlns:cx8="http://schemas.microsoft.com/office/drawing/2016/5/14/chartex" xmlns:mc="http://schemas.openxmlformats.org/markup-compatibility/2006" xmlns:aink="http://schemas.microsoft.com/office/drawing/2016/ink" xmlns:am3d="http://schemas.microsoft.com/office/drawing/2017/model3d" xmlns:o="urn:schemas-microsoft-com:office:office" xmlns:r="http://schemas.openxmlformats.org/officeDocument/2006/relationships" xmlns:m="http://schemas.openxmlformats.org/officeDocument/2006/math" xmlns:v="urn:schemas-microsoft-com:vml" xmlns:wp14="http://schemas.microsoft.com/office/word/2010/wordprocessingDrawing" xmlns:wp="http://schemas.openxmlformats.org/drawingml/2006/wordprocessingDrawing" xmlns:w10="urn:schemas-microsoft-com:office:word" xmlns:w="http://schemas.openxmlformats.org/wordprocessingml/2006/main" xmlns:w14="http://schemas.microsoft.com/office/word/2010/wordml" xmlns:w15="http://schemas.microsoft.com/office/word/2012/wordml" xmlns:w16cex="http://schemas.microsoft.com/office/word/2018/wordml/cex" xmlns:w16cid="http://schemas.microsoft.com/office/word/2016/wordml/cid" xmlns:w16="http://schemas.microsoft.com/office/word/2018/wordml" xmlns:w16se="http://schemas.microsoft.com/office/word/2015/wordml/symex" xmlns:wpg="http://schemas.microsoft.com/office/word/2010/wordprocessingGroup" xmlns:wpi="http://schemas.microsoft.com/office/word/2010/wordprocessingInk" xmlns:wne="http://schemas.microsoft.com/office/word/2006/wordml" xmlns:wps="http://schemas.microsoft.com/office/word/2010/wordprocessingShape" mc:Ignorable="w14 w15 w16se w16cid w16 w16cex wp14">
+<w:footnotes xmlns:wpc="http://schemas.microsoft.com/office/word/2010/wordprocessingCanvas" xmlns:cx="http://schemas.microsoft.com/office/drawing/2014/chartex" xmlns:cx1="http://schemas.microsoft.com/office/drawing/2015/9/8/chartex" xmlns:cx2="http://schemas.microsoft.com/office/drawing/2015/10/21/chartex" xmlns:cx3="http://schemas.microsoft.com/office/drawing/2016/5/9/chartex" xmlns:cx4="http://schemas.microsoft.com/office/drawing/2016/5/10/chartex" xmlns:cx5="http://schemas.microsoft.com/office/drawing/2016/5/11/chartex" xmlns:cx6="http://schemas.microsoft.com/office/drawing/2016/5/12/chartex" xmlns:cx7="http://schemas.microsoft.com/office/drawing/2016/5/13/chartex" xmlns:cx8="http://schemas.microsoft.com/office/drawing/2016/5/14/chartex" xmlns:mc="http://schemas.openxmlformats.org/markup-compatibility/2006" xmlns:aink="http://schemas.microsoft.com/office/drawing/2016/ink" xmlns:am3d="http://schemas.microsoft.com/office/drawing/2017/model3d" xmlns:o="urn:schemas-microsoft-com:office:office" xmlns:r="http://schemas.openxmlformats.org/officeDocument/2006/relationships" xmlns:m="http://schemas.openxmlformats.org/officeDocument/2006/math" xmlns:v="urn:schemas-microsoft-com:vml" xmlns:wp14="http://schemas.microsoft.com/office/word/2010/wordprocessingDrawing" xmlns:wp="http://schemas.openxmlformats.org/drawingml/2006/wordprocessingDrawing" xmlns:w10="urn:schemas-microsoft-com:office:word" xmlns:w="http://schemas.openxmlformats.org/wordprocessingml/2006/main" xmlns:w14="http://schemas.microsoft.com/office/word/2010/wordml" xmlns:w15="http://schemas.microsoft.com/office/word/2012/wordml" xmlns:w16cid="http://schemas.microsoft.com/office/word/2016/wordml/cid" xmlns:w16se="http://schemas.microsoft.com/office/word/2015/wordml/symex" xmlns:wpg="http://schemas.microsoft.com/office/word/2010/wordprocessingGroup" xmlns:wpi="http://schemas.microsoft.com/office/word/2010/wordprocessingInk" xmlns:wne="http://schemas.microsoft.com/office/word/2006/wordml" xmlns:wps="http://schemas.microsoft.com/office/word/2010/wordprocessingShape" mc:Ignorable="w14 w15 w16se w16cid wp14">
   <w:footnote w:type="separator" w:id="-1">
     <w:p>
       <w:r>
@@ -13491,7 +12292,7 @@
 </file>
 
 <file path=word/header1.xml><?xml version="1.0" encoding="utf-8"?>
-<w:hdr xmlns:wpc="http://schemas.microsoft.com/office/word/2010/wordprocessingCanvas" xmlns:cx="http://schemas.microsoft.com/office/drawing/2014/chartex" xmlns:cx1="http://schemas.microsoft.com/office/drawing/2015/9/8/chartex" xmlns:cx2="http://schemas.microsoft.com/office/drawing/2015/10/21/chartex" xmlns:cx3="http://schemas.microsoft.com/office/drawing/2016/5/9/chartex" xmlns:cx4="http://schemas.microsoft.com/office/drawing/2016/5/10/chartex" xmlns:cx5="http://schemas.microsoft.com/office/drawing/2016/5/11/chartex" xmlns:cx6="http://schemas.microsoft.com/office/drawing/2016/5/12/chartex" xmlns:cx7="http://schemas.microsoft.com/office/drawing/2016/5/13/chartex" xmlns:cx8="http://schemas.microsoft.com/office/drawing/2016/5/14/chartex" xmlns:mc="http://schemas.openxmlformats.org/markup-compatibility/2006" xmlns:aink="http://schemas.microsoft.com/office/drawing/2016/ink" xmlns:am3d="http://schemas.microsoft.com/office/drawing/2017/model3d" xmlns:o="urn:schemas-microsoft-com:office:office" xmlns:r="http://schemas.openxmlformats.org/officeDocument/2006/relationships" xmlns:m="http://schemas.openxmlformats.org/officeDocument/2006/math" xmlns:v="urn:schemas-microsoft-com:vml" xmlns:wp14="http://schemas.microsoft.com/office/word/2010/wordprocessingDrawing" xmlns:wp="http://schemas.openxmlformats.org/drawingml/2006/wordprocessingDrawing" xmlns:w10="urn:schemas-microsoft-com:office:word" xmlns:w="http://schemas.openxmlformats.org/wordprocessingml/2006/main" xmlns:w14="http://schemas.microsoft.com/office/word/2010/wordml" xmlns:w15="http://schemas.microsoft.com/office/word/2012/wordml" xmlns:w16cex="http://schemas.microsoft.com/office/word/2018/wordml/cex" xmlns:w16cid="http://schemas.microsoft.com/office/word/2016/wordml/cid" xmlns:w16="http://schemas.microsoft.com/office/word/2018/wordml" xmlns:w16se="http://schemas.microsoft.com/office/word/2015/wordml/symex" xmlns:wpg="http://schemas.microsoft.com/office/word/2010/wordprocessingGroup" xmlns:wpi="http://schemas.microsoft.com/office/word/2010/wordprocessingInk" xmlns:wne="http://schemas.microsoft.com/office/word/2006/wordml" xmlns:wps="http://schemas.microsoft.com/office/word/2010/wordprocessingShape" mc:Ignorable="w14 w15 w16se w16cid w16 w16cex wp14">
+<w:hdr xmlns:wpc="http://schemas.microsoft.com/office/word/2010/wordprocessingCanvas" xmlns:cx="http://schemas.microsoft.com/office/drawing/2014/chartex" xmlns:cx1="http://schemas.microsoft.com/office/drawing/2015/9/8/chartex" xmlns:cx2="http://schemas.microsoft.com/office/drawing/2015/10/21/chartex" xmlns:cx3="http://schemas.microsoft.com/office/drawing/2016/5/9/chartex" xmlns:cx4="http://schemas.microsoft.com/office/drawing/2016/5/10/chartex" xmlns:cx5="http://schemas.microsoft.com/office/drawing/2016/5/11/chartex" xmlns:cx6="http://schemas.microsoft.com/office/drawing/2016/5/12/chartex" xmlns:cx7="http://schemas.microsoft.com/office/drawing/2016/5/13/chartex" xmlns:cx8="http://schemas.microsoft.com/office/drawing/2016/5/14/chartex" xmlns:mc="http://schemas.openxmlformats.org/markup-compatibility/2006" xmlns:aink="http://schemas.microsoft.com/office/drawing/2016/ink" xmlns:am3d="http://schemas.microsoft.com/office/drawing/2017/model3d" xmlns:o="urn:schemas-microsoft-com:office:office" xmlns:r="http://schemas.openxmlformats.org/officeDocument/2006/relationships" xmlns:m="http://schemas.openxmlformats.org/officeDocument/2006/math" xmlns:v="urn:schemas-microsoft-com:vml" xmlns:wp14="http://schemas.microsoft.com/office/word/2010/wordprocessingDrawing" xmlns:wp="http://schemas.openxmlformats.org/drawingml/2006/wordprocessingDrawing" xmlns:w10="urn:schemas-microsoft-com:office:word" xmlns:w="http://schemas.openxmlformats.org/wordprocessingml/2006/main" xmlns:w14="http://schemas.microsoft.com/office/word/2010/wordml" xmlns:w15="http://schemas.microsoft.com/office/word/2012/wordml" xmlns:w16cid="http://schemas.microsoft.com/office/word/2016/wordml/cid" xmlns:w16se="http://schemas.microsoft.com/office/word/2015/wordml/symex" xmlns:wpg="http://schemas.microsoft.com/office/word/2010/wordprocessingGroup" xmlns:wpi="http://schemas.microsoft.com/office/word/2010/wordprocessingInk" xmlns:wne="http://schemas.microsoft.com/office/word/2006/wordml" xmlns:wps="http://schemas.microsoft.com/office/word/2010/wordprocessingShape" mc:Ignorable="w14 w15 w16se w16cid wp14">
   <w:p>
     <w:pPr>
       <w:pStyle w:val="Intestazione"/>
@@ -13558,14 +12359,12 @@
                               <w:rFonts w:ascii="Garamond" w:hAnsi="Garamond"/>
                             </w:rPr>
                           </w:pPr>
-                          <w:proofErr w:type="spellStart"/>
                           <w:r>
                             <w:rPr>
                               <w:rFonts w:ascii="Garamond" w:hAnsi="Garamond"/>
                             </w:rPr>
                             <w:t>CdS</w:t>
                           </w:r>
-                          <w:proofErr w:type="spellEnd"/>
                           <w:r>
                             <w:rPr>
                               <w:rFonts w:ascii="Garamond" w:hAnsi="Garamond"/>
@@ -13612,7 +12411,7 @@
               <v:stroke joinstyle="miter"/>
               <v:path gradientshapeok="t" o:connecttype="rect"/>
             </v:shapetype>
-            <v:shape id="Casella di testo 2" o:spid="_x0000_s1027" type="#_x0000_t202" style="position:absolute;margin-left:253.95pt;margin-top:-14.05pt;width:256.65pt;height:76pt;z-index:251659264;visibility:visible;mso-wrap-style:square;mso-width-percent:0;mso-height-percent:0;mso-wrap-distance-left:9pt;mso-wrap-distance-top:0;mso-wrap-distance-right:9pt;mso-wrap-distance-bottom:0;mso-position-horizontal:absolute;mso-position-horizontal-relative:text;mso-position-vertical:absolute;mso-position-vertical-relative:text;mso-width-percent:0;mso-height-percent:0;mso-width-relative:margin;mso-height-relative:margin;v-text-anchor:top" o:gfxdata="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" filled="f" stroked="f" strokeweight=".5pt">
+            <v:shape id="Casella di testo 2" o:spid="_x0000_s1027" type="#_x0000_t202" style="position:absolute;margin-left:253.95pt;margin-top:-14.05pt;width:256.65pt;height:76pt;z-index:251659264;visibility:visible;mso-wrap-style:square;mso-width-percent:0;mso-height-percent:0;mso-wrap-distance-left:9pt;mso-wrap-distance-top:0;mso-wrap-distance-right:9pt;mso-wrap-distance-bottom:0;mso-position-horizontal:absolute;mso-position-horizontal-relative:text;mso-position-vertical:absolute;mso-position-vertical-relative:text;mso-width-percent:0;mso-height-percent:0;mso-width-relative:margin;mso-height-relative:margin;v-text-anchor:top" o:gfxdata="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" filled="f" stroked="f" strokeweight=".5pt">
               <v:textbox>
                 <w:txbxContent>
                   <w:p>
@@ -13638,14 +12437,12 @@
                         <w:rFonts w:ascii="Garamond" w:hAnsi="Garamond"/>
                       </w:rPr>
                     </w:pPr>
-                    <w:proofErr w:type="spellStart"/>
                     <w:r>
                       <w:rPr>
                         <w:rFonts w:ascii="Garamond" w:hAnsi="Garamond"/>
                       </w:rPr>
                       <w:t>CdS</w:t>
                     </w:r>
-                    <w:proofErr w:type="spellEnd"/>
                     <w:r>
                       <w:rPr>
                         <w:rFonts w:ascii="Garamond" w:hAnsi="Garamond"/>
@@ -13724,7 +12521,7 @@
 </file>
 
 <file path=word/numbering.xml><?xml version="1.0" encoding="utf-8"?>
-<w:numbering xmlns:wpc="http://schemas.microsoft.com/office/word/2010/wordprocessingCanvas" xmlns:cx="http://schemas.microsoft.com/office/drawing/2014/chartex" xmlns:cx1="http://schemas.microsoft.com/office/drawing/2015/9/8/chartex" xmlns:cx2="http://schemas.microsoft.com/office/drawing/2015/10/21/chartex" xmlns:cx3="http://schemas.microsoft.com/office/drawing/2016/5/9/chartex" xmlns:cx4="http://schemas.microsoft.com/office/drawing/2016/5/10/chartex" xmlns:cx5="http://schemas.microsoft.com/office/drawing/2016/5/11/chartex" xmlns:cx6="http://schemas.microsoft.com/office/drawing/2016/5/12/chartex" xmlns:cx7="http://schemas.microsoft.com/office/drawing/2016/5/13/chartex" xmlns:cx8="http://schemas.microsoft.com/office/drawing/2016/5/14/chartex" xmlns:mc="http://schemas.openxmlformats.org/markup-compatibility/2006" xmlns:aink="http://schemas.microsoft.com/office/drawing/2016/ink" xmlns:am3d="http://schemas.microsoft.com/office/drawing/2017/model3d" xmlns:o="urn:schemas-microsoft-com:office:office" xmlns:r="http://schemas.openxmlformats.org/officeDocument/2006/relationships" xmlns:m="http://schemas.openxmlformats.org/officeDocument/2006/math" xmlns:v="urn:schemas-microsoft-com:vml" xmlns:wp14="http://schemas.microsoft.com/office/word/2010/wordprocessingDrawing" xmlns:wp="http://schemas.openxmlformats.org/drawingml/2006/wordprocessingDrawing" xmlns:w10="urn:schemas-microsoft-com:office:word" xmlns:w="http://schemas.openxmlformats.org/wordprocessingml/2006/main" xmlns:w14="http://schemas.microsoft.com/office/word/2010/wordml" xmlns:w15="http://schemas.microsoft.com/office/word/2012/wordml" xmlns:w16cex="http://schemas.microsoft.com/office/word/2018/wordml/cex" xmlns:w16cid="http://schemas.microsoft.com/office/word/2016/wordml/cid" xmlns:w16="http://schemas.microsoft.com/office/word/2018/wordml" xmlns:w16se="http://schemas.microsoft.com/office/word/2015/wordml/symex" xmlns:wpg="http://schemas.microsoft.com/office/word/2010/wordprocessingGroup" xmlns:wpi="http://schemas.microsoft.com/office/word/2010/wordprocessingInk" xmlns:wne="http://schemas.microsoft.com/office/word/2006/wordml" xmlns:wps="http://schemas.microsoft.com/office/word/2010/wordprocessingShape" mc:Ignorable="w14 w15 w16se w16cid w16 w16cex wp14">
+<w:numbering xmlns:wpc="http://schemas.microsoft.com/office/word/2010/wordprocessingCanvas" xmlns:cx="http://schemas.microsoft.com/office/drawing/2014/chartex" xmlns:cx1="http://schemas.microsoft.com/office/drawing/2015/9/8/chartex" xmlns:cx2="http://schemas.microsoft.com/office/drawing/2015/10/21/chartex" xmlns:cx3="http://schemas.microsoft.com/office/drawing/2016/5/9/chartex" xmlns:cx4="http://schemas.microsoft.com/office/drawing/2016/5/10/chartex" xmlns:cx5="http://schemas.microsoft.com/office/drawing/2016/5/11/chartex" xmlns:cx6="http://schemas.microsoft.com/office/drawing/2016/5/12/chartex" xmlns:cx7="http://schemas.microsoft.com/office/drawing/2016/5/13/chartex" xmlns:cx8="http://schemas.microsoft.com/office/drawing/2016/5/14/chartex" xmlns:mc="http://schemas.openxmlformats.org/markup-compatibility/2006" xmlns:aink="http://schemas.microsoft.com/office/drawing/2016/ink" xmlns:am3d="http://schemas.microsoft.com/office/drawing/2017/model3d" xmlns:o="urn:schemas-microsoft-com:office:office" xmlns:r="http://schemas.openxmlformats.org/officeDocument/2006/relationships" xmlns:m="http://schemas.openxmlformats.org/officeDocument/2006/math" xmlns:v="urn:schemas-microsoft-com:vml" xmlns:wp14="http://schemas.microsoft.com/office/word/2010/wordprocessingDrawing" xmlns:wp="http://schemas.openxmlformats.org/drawingml/2006/wordprocessingDrawing" xmlns:w10="urn:schemas-microsoft-com:office:word" xmlns:w="http://schemas.openxmlformats.org/wordprocessingml/2006/main" xmlns:w14="http://schemas.microsoft.com/office/word/2010/wordml" xmlns:w15="http://schemas.microsoft.com/office/word/2012/wordml" xmlns:w16cid="http://schemas.microsoft.com/office/word/2016/wordml/cid" xmlns:w16se="http://schemas.microsoft.com/office/word/2015/wordml/symex" xmlns:wpg="http://schemas.microsoft.com/office/word/2010/wordprocessingGroup" xmlns:wpi="http://schemas.microsoft.com/office/word/2010/wordprocessingInk" xmlns:wne="http://schemas.microsoft.com/office/word/2006/wordml" xmlns:wps="http://schemas.microsoft.com/office/word/2010/wordprocessingShape" mc:Ignorable="w14 w15 w16se w16cid wp14">
   <w:abstractNum w:abstractNumId="0" w15:restartNumberingAfterBreak="0">
     <w:nsid w:val="03C84C48"/>
     <w:multiLevelType w:val="hybridMultilevel"/>
@@ -16466,7 +15263,7 @@
 </file>
 
 <file path=word/styles.xml><?xml version="1.0" encoding="utf-8"?>
-<w:styles xmlns:mc="http://schemas.openxmlformats.org/markup-compatibility/2006" xmlns:r="http://schemas.openxmlformats.org/officeDocument/2006/relationships" xmlns:w="http://schemas.openxmlformats.org/wordprocessingml/2006/main" xmlns:w14="http://schemas.microsoft.com/office/word/2010/wordml" xmlns:w15="http://schemas.microsoft.com/office/word/2012/wordml" xmlns:w16cex="http://schemas.microsoft.com/office/word/2018/wordml/cex" xmlns:w16cid="http://schemas.microsoft.com/office/word/2016/wordml/cid" xmlns:w16="http://schemas.microsoft.com/office/word/2018/wordml" xmlns:w16se="http://schemas.microsoft.com/office/word/2015/wordml/symex" mc:Ignorable="w14 w15 w16se w16cid w16 w16cex">
+<w:styles xmlns:mc="http://schemas.openxmlformats.org/markup-compatibility/2006" xmlns:r="http://schemas.openxmlformats.org/officeDocument/2006/relationships" xmlns:w="http://schemas.openxmlformats.org/wordprocessingml/2006/main" xmlns:w14="http://schemas.microsoft.com/office/word/2010/wordml" xmlns:w15="http://schemas.microsoft.com/office/word/2012/wordml" xmlns:w16cid="http://schemas.microsoft.com/office/word/2016/wordml/cid" xmlns:w16se="http://schemas.microsoft.com/office/word/2015/wordml/symex" mc:Ignorable="w14 w15 w16se w16cid">
   <w:docDefaults>
     <w:rPrDefault>
       <w:rPr>
@@ -16478,7 +15275,7 @@
     </w:rPrDefault>
     <w:pPrDefault/>
   </w:docDefaults>
-  <w:latentStyles w:defLockedState="0" w:defUIPriority="99" w:defSemiHidden="0" w:defUnhideWhenUsed="0" w:defQFormat="0" w:count="376">
+  <w:latentStyles w:defLockedState="0" w:defUIPriority="99" w:defSemiHidden="0" w:defUnhideWhenUsed="0" w:defQFormat="0" w:count="377">
     <w:lsdException w:name="Normal" w:uiPriority="0" w:qFormat="1"/>
     <w:lsdException w:name="heading 1" w:uiPriority="9" w:qFormat="1"/>
     <w:lsdException w:name="heading 2" w:semiHidden="1" w:uiPriority="9" w:unhideWhenUsed="1" w:qFormat="1"/>
@@ -16584,7 +15381,6 @@
     <w:lsdException w:name="HTML Sample" w:semiHidden="1" w:unhideWhenUsed="1"/>
     <w:lsdException w:name="HTML Typewriter" w:semiHidden="1" w:unhideWhenUsed="1"/>
     <w:lsdException w:name="HTML Variable" w:semiHidden="1" w:unhideWhenUsed="1"/>
-    <w:lsdException w:name="Normal Table" w:semiHidden="1" w:unhideWhenUsed="1"/>
     <w:lsdException w:name="annotation subject" w:semiHidden="1" w:unhideWhenUsed="1"/>
     <w:lsdException w:name="No List" w:semiHidden="1" w:unhideWhenUsed="1"/>
     <w:lsdException w:name="Outline List 1" w:semiHidden="1" w:unhideWhenUsed="1"/>
@@ -16631,10 +15427,8 @@
     <w:lsdException w:name="Table Subtle 2" w:semiHidden="1" w:unhideWhenUsed="1"/>
     <w:lsdException w:name="Table Web 1" w:semiHidden="1" w:unhideWhenUsed="1"/>
     <w:lsdException w:name="Table Web 2" w:semiHidden="1" w:unhideWhenUsed="1"/>
-    <w:lsdException w:name="Table Web 3" w:semiHidden="1" w:unhideWhenUsed="1"/>
     <w:lsdException w:name="Balloon Text" w:semiHidden="1" w:unhideWhenUsed="1"/>
     <w:lsdException w:name="Table Grid" w:uiPriority="39"/>
-    <w:lsdException w:name="Table Theme" w:semiHidden="1" w:unhideWhenUsed="1"/>
     <w:lsdException w:name="Placeholder Text" w:semiHidden="1"/>
     <w:lsdException w:name="No Spacing" w:uiPriority="1" w:qFormat="1"/>
     <w:lsdException w:name="Light Shading" w:uiPriority="60"/>
@@ -16855,6 +15649,7 @@
     <w:lsdException w:name="Hashtag" w:semiHidden="1" w:unhideWhenUsed="1"/>
     <w:lsdException w:name="Unresolved Mention" w:semiHidden="1" w:unhideWhenUsed="1"/>
     <w:lsdException w:name="Smart Link" w:semiHidden="1" w:unhideWhenUsed="1"/>
+    <w:lsdException w:name="Smart Link Error" w:semiHidden="1" w:unhideWhenUsed="1"/>
   </w:latentStyles>
   <w:style w:type="paragraph" w:default="1" w:styleId="Normale">
     <w:name w:val="Normal"/>

</xml_diff>

<commit_message>
doc modified pt tanta
</commit_message>
<xml_diff>
--- a/Progetto/Documentazione/Documentazione con layout bello.docx
+++ b/Progetto/Documentazione/Documentazione con layout bello.docx
@@ -3721,12 +3721,7 @@
         <w:t>le ampiezze</w:t>
       </w:r>
       <w:r>
-        <w:t xml:space="preserve"> (amplitude, uno dei parametri fondamentali della Trasformata di Fourier</w:t>
-      </w:r>
-      <w:bookmarkStart w:id="14" w:name="_GoBack"/>
-      <w:bookmarkEnd w:id="14"/>
-      <w:r>
-        <w:t>)</w:t>
+        <w:t xml:space="preserve"> (amplitude, uno dei parametri fondamentali della Trasformata di Fourier)</w:t>
       </w:r>
       <w:r>
         <w:t xml:space="preserve"> dello spettro risultante.   </w:t>
@@ -4102,7 +4097,21 @@
         <w:jc w:val="both"/>
       </w:pPr>
       <w:r>
-        <w:t xml:space="preserve">Il Gaussian Mixture Model è generato grazie alla funzione GaussianMixture appartenente alla libreria sklearn, la quale opera su una matrice contenente tutti i coefficienti appartenenti ad un singolo utente, e della funzione fit che immette i dati nella matrice. Infine, il file viene salvato per mezzo della funzione dump appartenente alla libreria pickle. La funzione fit stima i parametri del modello grazie all’algoritmo EM (expectation maximization) il quale stima la massima somiglianza statistica attraverso un procedimento iterativo al fine di ottimizzare problemi. Si basa su due passaggi fondamentali: la fase di expectation prevede di stimare le variabili mancanti, la fase di maximization tenta di ottimizzare i parametri del modello per spiegare al meglio i dati. </w:t>
+        <w:t>Il Gaussian Mixture Model è generato grazie alla funzione GaussianMixture appartenente alla libreria sklearn, la quale opera su una matrice contenente tutti i coefficienti appartenenti ad un singolo utente, e della funzione fit che immette i dati nella matrice. Infine, il file viene salvato per mezzo della funzione dump appartenente alla libreria pickle. La funzione fit stima i parametri del modello grazie all’algoritmo EM (expectation maximization) il quale stima la massima somiglianza statistica attraverso un procedimento iterativo al fine di ottimizzare</w:t>
+      </w:r>
+      <w:r>
+        <w:t xml:space="preserve"> e superare possinili</w:t>
+      </w:r>
+      <w:bookmarkStart w:id="14" w:name="_GoBack"/>
+      <w:bookmarkEnd w:id="14"/>
+      <w:r>
+        <w:t xml:space="preserve"> problemi. Si basa su due passaggi fondamentali: la fase di expectation prevede di stimare le variabili </w:t>
+      </w:r>
+      <w:r>
+        <w:t>latenti</w:t>
+      </w:r>
+      <w:r>
+        <w:t xml:space="preserve">, la fase di maximization tenta di ottimizzare i parametri del modello per spiegare al meglio i dati. </w:t>
       </w:r>
     </w:p>
     <w:p>
@@ -15083,6 +15092,11 @@
         <w:docPartUnique/>
       </w:docPartObj>
     </w:sdtPr>
+    <w:sdtEndPr>
+      <w:rPr>
+        <w:rStyle w:val="Numeropagina"/>
+      </w:rPr>
+    </w:sdtEndPr>
     <w:sdtContent>
       <w:p>
         <w:pPr>
@@ -15135,6 +15149,11 @@
         <w:docPartUnique/>
       </w:docPartObj>
     </w:sdtPr>
+    <w:sdtEndPr>
+      <w:rPr>
+        <w:rStyle w:val="Numeropagina"/>
+      </w:rPr>
+    </w:sdtEndPr>
     <w:sdtContent>
       <w:p>
         <w:pPr>
@@ -18308,6 +18327,7 @@
     <w:lsdException w:name="HTML Sample" w:semiHidden="1" w:unhideWhenUsed="1"/>
     <w:lsdException w:name="HTML Typewriter" w:semiHidden="1" w:unhideWhenUsed="1"/>
     <w:lsdException w:name="HTML Variable" w:semiHidden="1" w:unhideWhenUsed="1"/>
+    <w:lsdException w:name="Normal Table" w:semiHidden="1" w:unhideWhenUsed="1"/>
     <w:lsdException w:name="annotation subject" w:semiHidden="1" w:unhideWhenUsed="1"/>
     <w:lsdException w:name="No List" w:semiHidden="1" w:unhideWhenUsed="1"/>
     <w:lsdException w:name="Outline List 1" w:semiHidden="1" w:unhideWhenUsed="1"/>
@@ -18354,8 +18374,10 @@
     <w:lsdException w:name="Table Subtle 2" w:semiHidden="1" w:unhideWhenUsed="1"/>
     <w:lsdException w:name="Table Web 1" w:semiHidden="1" w:unhideWhenUsed="1"/>
     <w:lsdException w:name="Table Web 2" w:semiHidden="1" w:unhideWhenUsed="1"/>
+    <w:lsdException w:name="Table Web 3" w:semiHidden="1" w:unhideWhenUsed="1"/>
     <w:lsdException w:name="Balloon Text" w:semiHidden="1" w:unhideWhenUsed="1"/>
     <w:lsdException w:name="Table Grid" w:uiPriority="39"/>
+    <w:lsdException w:name="Table Theme" w:semiHidden="1" w:unhideWhenUsed="1"/>
     <w:lsdException w:name="Placeholder Text" w:semiHidden="1"/>
     <w:lsdException w:name="No Spacing" w:uiPriority="1" w:qFormat="1"/>
     <w:lsdException w:name="Light Shading" w:uiPriority="60"/>

</xml_diff>